<commit_message>
Documentatie update 8 + input system update
</commit_message>
<xml_diff>
--- a/Licenta Mihai Lazar.docx
+++ b/Licenta Mihai Lazar.docx
@@ -3753,13 +3753,7 @@
                               <w:rPr>
                                 <w:color w:val="auto"/>
                               </w:rPr>
-                              <w:t xml:space="preserve"> </w:t>
-                            </w:r>
-                            <w:r>
-                              <w:rPr>
-                                <w:color w:val="auto"/>
-                              </w:rPr>
-                              <w:t>2.1</w:t>
+                              <w:t xml:space="preserve"> 2.1</w:t>
                             </w:r>
                           </w:p>
                         </w:txbxContent>
@@ -3802,13 +3796,7 @@
                         <w:rPr>
                           <w:color w:val="auto"/>
                         </w:rPr>
-                        <w:t xml:space="preserve"> </w:t>
-                      </w:r>
-                      <w:r>
-                        <w:rPr>
-                          <w:color w:val="auto"/>
-                        </w:rPr>
-                        <w:t>2.1</w:t>
+                        <w:t xml:space="preserve"> 2.1</w:t>
                       </w:r>
                     </w:p>
                   </w:txbxContent>
@@ -4165,13 +4153,7 @@
                               <w:rPr>
                                 <w:color w:val="auto"/>
                               </w:rPr>
-                              <w:t xml:space="preserve">Fig </w:t>
-                            </w:r>
-                            <w:r>
-                              <w:rPr>
-                                <w:color w:val="auto"/>
-                              </w:rPr>
-                              <w:t>2.2</w:t>
+                              <w:t>Fig 2.2</w:t>
                             </w:r>
                           </w:p>
                         </w:txbxContent>
@@ -4208,13 +4190,7 @@
                         <w:rPr>
                           <w:color w:val="auto"/>
                         </w:rPr>
-                        <w:t xml:space="preserve">Fig </w:t>
-                      </w:r>
-                      <w:r>
-                        <w:rPr>
-                          <w:color w:val="auto"/>
-                        </w:rPr>
-                        <w:t>2.2</w:t>
+                        <w:t>Fig 2.2</w:t>
                       </w:r>
                     </w:p>
                   </w:txbxContent>
@@ -4303,13 +4279,7 @@
                               <w:rPr>
                                 <w:color w:val="auto"/>
                               </w:rPr>
-                              <w:t xml:space="preserve">Fig </w:t>
-                            </w:r>
-                            <w:r>
-                              <w:rPr>
-                                <w:color w:val="auto"/>
-                              </w:rPr>
-                              <w:t>2.3</w:t>
+                              <w:t>Fig 2.3</w:t>
                             </w:r>
                           </w:p>
                         </w:txbxContent>
@@ -4346,13 +4316,7 @@
                         <w:rPr>
                           <w:color w:val="auto"/>
                         </w:rPr>
-                        <w:t xml:space="preserve">Fig </w:t>
-                      </w:r>
-                      <w:r>
-                        <w:rPr>
-                          <w:color w:val="auto"/>
-                        </w:rPr>
-                        <w:t>2.3</w:t>
+                        <w:t>Fig 2.3</w:t>
                       </w:r>
                     </w:p>
                   </w:txbxContent>
@@ -4543,13 +4507,7 @@
                               <w:rPr>
                                 <w:color w:val="auto"/>
                               </w:rPr>
-                              <w:t xml:space="preserve">Fig </w:t>
-                            </w:r>
-                            <w:r>
-                              <w:rPr>
-                                <w:color w:val="auto"/>
-                              </w:rPr>
-                              <w:t>3.1</w:t>
+                              <w:t>Fig 3.1</w:t>
                             </w:r>
                           </w:p>
                         </w:txbxContent>
@@ -4586,13 +4544,7 @@
                         <w:rPr>
                           <w:color w:val="auto"/>
                         </w:rPr>
-                        <w:t xml:space="preserve">Fig </w:t>
-                      </w:r>
-                      <w:r>
-                        <w:rPr>
-                          <w:color w:val="auto"/>
-                        </w:rPr>
-                        <w:t>3.1</w:t>
+                        <w:t>Fig 3.1</w:t>
                       </w:r>
                     </w:p>
                   </w:txbxContent>
@@ -4785,7 +4737,7 @@
           <w:noProof/>
         </w:rPr>
         <w:drawing>
-          <wp:anchor distT="0" distB="0" distL="114300" distR="114300" simplePos="0" relativeHeight="251676672" behindDoc="0" locked="0" layoutInCell="1" allowOverlap="1" wp14:anchorId="50024ABD" wp14:editId="02FA08F5">
+          <wp:anchor distT="0" distB="0" distL="114300" distR="114300" simplePos="0" relativeHeight="251676672" behindDoc="0" locked="0" layoutInCell="1" allowOverlap="1" wp14:anchorId="7C06464D" wp14:editId="17C3EAEA">
             <wp:simplePos x="0" y="0"/>
             <wp:positionH relativeFrom="margin">
               <wp:posOffset>2933700</wp:posOffset>
@@ -4857,7 +4809,7 @@
         <mc:AlternateContent>
           <mc:Choice Requires="wps">
             <w:drawing>
-              <wp:anchor distT="0" distB="0" distL="114300" distR="114300" simplePos="0" relativeHeight="251678720" behindDoc="0" locked="0" layoutInCell="1" allowOverlap="1" wp14:anchorId="4D365FBE" wp14:editId="3A03D378">
+              <wp:anchor distT="0" distB="0" distL="114300" distR="114300" simplePos="0" relativeHeight="251678720" behindDoc="0" locked="0" layoutInCell="1" allowOverlap="1" wp14:anchorId="5217DF0F" wp14:editId="78D52A4C">
                 <wp:simplePos x="0" y="0"/>
                 <wp:positionH relativeFrom="column">
                   <wp:posOffset>2929890</wp:posOffset>
@@ -4906,13 +4858,7 @@
                               <w:rPr>
                                 <w:color w:val="auto"/>
                               </w:rPr>
-                              <w:t xml:space="preserve">Fig. </w:t>
-                            </w:r>
-                            <w:r>
-                              <w:rPr>
-                                <w:color w:val="auto"/>
-                              </w:rPr>
-                              <w:t>3.2</w:t>
+                              <w:t>Fig. 3.2</w:t>
                             </w:r>
                           </w:p>
                         </w:txbxContent>
@@ -4948,13 +4894,7 @@
                         <w:rPr>
                           <w:color w:val="auto"/>
                         </w:rPr>
-                        <w:t xml:space="preserve">Fig. </w:t>
-                      </w:r>
-                      <w:r>
-                        <w:rPr>
-                          <w:color w:val="auto"/>
-                        </w:rPr>
-                        <w:t>3.2</w:t>
+                        <w:t>Fig. 3.2</w:t>
                       </w:r>
                     </w:p>
                   </w:txbxContent>
@@ -4987,13 +4927,14 @@
     <w:p>
       <w:pPr>
         <w:pStyle w:val="Heading3"/>
+        <w:spacing w:line="360" w:lineRule="auto"/>
       </w:pPr>
       <w:r>
         <w:rPr>
           <w:noProof/>
         </w:rPr>
         <w:drawing>
-          <wp:anchor distT="0" distB="0" distL="114300" distR="114300" simplePos="0" relativeHeight="251679744" behindDoc="0" locked="0" layoutInCell="1" allowOverlap="1" wp14:anchorId="3FD46C19" wp14:editId="5343DC30">
+          <wp:anchor distT="0" distB="0" distL="114300" distR="114300" simplePos="0" relativeHeight="251679744" behindDoc="0" locked="0" layoutInCell="1" allowOverlap="1" wp14:anchorId="24C49C5F" wp14:editId="25AFBE9B">
             <wp:simplePos x="0" y="0"/>
             <wp:positionH relativeFrom="margin">
               <wp:posOffset>2724150</wp:posOffset>
@@ -5046,6 +4987,7 @@
     <w:p>
       <w:pPr>
         <w:pStyle w:val="Heading3"/>
+        <w:spacing w:line="360" w:lineRule="auto"/>
       </w:pPr>
       <w:bookmarkStart w:id="32" w:name="_Toc137145667"/>
       <w:r>
@@ -5056,6 +4998,7 @@
     <w:p>
       <w:pPr>
         <w:pStyle w:val="BodyText"/>
+        <w:spacing w:line="360" w:lineRule="auto"/>
       </w:pPr>
     </w:p>
     <w:p>
@@ -5071,7 +5014,7 @@
         <mc:AlternateContent>
           <mc:Choice Requires="wps">
             <w:drawing>
-              <wp:anchor distT="0" distB="0" distL="114300" distR="114300" simplePos="0" relativeHeight="251681792" behindDoc="0" locked="0" layoutInCell="1" allowOverlap="1" wp14:anchorId="6D6306DC" wp14:editId="0B0B1592">
+              <wp:anchor distT="0" distB="0" distL="114300" distR="114300" simplePos="0" relativeHeight="251681792" behindDoc="0" locked="0" layoutInCell="1" allowOverlap="1" wp14:anchorId="62300ED5" wp14:editId="68B5E901">
                 <wp:simplePos x="0" y="0"/>
                 <wp:positionH relativeFrom="column">
                   <wp:posOffset>2727960</wp:posOffset>
@@ -5193,7 +5136,11 @@
         <w:t>Mai departe am adăugat componenta de rigidbody 2D</w:t>
       </w:r>
       <w:r>
-        <w:t xml:space="preserve"> unde am adăugat un material de fizici 2D care are proprietate de frecare și elasticitatea egale cu 0 pentru a ignora frecarea și reacțiunea la coliziunea cu terenul,</w:t>
+        <w:t xml:space="preserve"> unde am adăugat un material de fizici 2D care are proprietate de frecare și elasticitatea egale cu 0 pentru a ignora frecarea și </w:t>
+      </w:r>
+      <w:r>
+        <w:lastRenderedPageBreak/>
+        <w:t>reacțiunea la coliziunea cu terenul,</w:t>
       </w:r>
       <w:r>
         <w:t xml:space="preserve"> și</w:t>
@@ -5205,11 +5152,7 @@
         <w:t xml:space="preserve"> box collider 2D</w:t>
       </w:r>
       <w:r>
-        <w:t xml:space="preserve"> pe care l-am configurat puțin mai mic </w:t>
-      </w:r>
-      <w:r>
-        <w:lastRenderedPageBreak/>
-        <w:t>decât sprite-ul lui, deoarece așa pot evita aparența de levitare a sprite-ului deasupra pământului.</w:t>
+        <w:t xml:space="preserve"> pe care l-am configurat puțin mai mic decât sprite-ul lui, deoarece așa pot evita aparența de levitare a sprite-ului deasupra pământului.</w:t>
       </w:r>
     </w:p>
     <w:p>
@@ -5233,7 +5176,7 @@
           <w:lang w:val="en-US"/>
         </w:rPr>
         <w:drawing>
-          <wp:anchor distT="0" distB="0" distL="114300" distR="114300" simplePos="0" relativeHeight="251682816" behindDoc="0" locked="0" layoutInCell="1" allowOverlap="1" wp14:anchorId="32258C76" wp14:editId="658A696D">
+          <wp:anchor distT="0" distB="0" distL="114300" distR="114300" simplePos="0" relativeHeight="251682816" behindDoc="0" locked="0" layoutInCell="1" allowOverlap="1" wp14:anchorId="25B8AD39" wp14:editId="38DA1FBA">
             <wp:simplePos x="0" y="0"/>
             <wp:positionH relativeFrom="margin">
               <wp:posOffset>2209800</wp:posOffset>
@@ -5324,7 +5267,7 @@
         <mc:AlternateContent>
           <mc:Choice Requires="wps">
             <w:drawing>
-              <wp:anchor distT="0" distB="0" distL="114300" distR="114300" simplePos="0" relativeHeight="251684864" behindDoc="0" locked="0" layoutInCell="1" allowOverlap="1" wp14:anchorId="33B9D969" wp14:editId="7BD65F84">
+              <wp:anchor distT="0" distB="0" distL="114300" distR="114300" simplePos="0" relativeHeight="251684864" behindDoc="0" locked="0" layoutInCell="1" allowOverlap="1" wp14:anchorId="22FFE901" wp14:editId="4E9A9B50">
                 <wp:simplePos x="0" y="0"/>
                 <wp:positionH relativeFrom="column">
                   <wp:posOffset>2171700</wp:posOffset>
@@ -5493,11 +5436,11 @@
         <w:t>” [8]</w:t>
       </w:r>
       <w:r>
-        <w:t xml:space="preserve"> Voi face acest cast la picioarele caracterului jucătorului și voi filtra după layerMask-ul terenului, adică voi lua în calcul doar collider-ele care fac parte din acest layer. Doar dacă detectez o </w:t>
+        <w:t xml:space="preserve"> Voi </w:t>
       </w:r>
       <w:r>
         <w:lastRenderedPageBreak/>
-        <w:t>coliziune cu terenul la picioarele jucătorului îi voi permite să sară.</w:t>
+        <w:t>face acest cast la picioarele caracterului jucătorului și voi filtra după layerMask-ul terenului, adică voi lua în calcul doar collider-ele care fac parte din acest layer. Doar dacă detectez o coliziune cu terenul la picioarele jucătorului îi voi permite să sară.</w:t>
       </w:r>
     </w:p>
     <w:p>
@@ -5526,7 +5469,7 @@
         <mc:AlternateContent>
           <mc:Choice Requires="wps">
             <w:drawing>
-              <wp:anchor distT="0" distB="0" distL="114300" distR="114300" simplePos="0" relativeHeight="251691008" behindDoc="0" locked="0" layoutInCell="1" allowOverlap="1" wp14:anchorId="1E94B74A" wp14:editId="4A4841E9">
+              <wp:anchor distT="0" distB="0" distL="114300" distR="114300" simplePos="0" relativeHeight="251691008" behindDoc="0" locked="0" layoutInCell="1" allowOverlap="1" wp14:anchorId="1C451EA3" wp14:editId="22B50D23">
                 <wp:simplePos x="0" y="0"/>
                 <wp:positionH relativeFrom="column">
                   <wp:posOffset>3505200</wp:posOffset>
@@ -5630,7 +5573,7 @@
           <w:lang w:val="en-US"/>
         </w:rPr>
         <w:drawing>
-          <wp:anchor distT="0" distB="0" distL="114300" distR="114300" simplePos="0" relativeHeight="251688960" behindDoc="0" locked="0" layoutInCell="1" allowOverlap="1" wp14:anchorId="43A41428" wp14:editId="08A60CB7">
+          <wp:anchor distT="0" distB="0" distL="114300" distR="114300" simplePos="0" relativeHeight="251688960" behindDoc="0" locked="0" layoutInCell="1" allowOverlap="1" wp14:anchorId="16C5BADA" wp14:editId="3A9E0D72">
             <wp:simplePos x="0" y="0"/>
             <wp:positionH relativeFrom="margin">
               <wp:align>right</wp:align>
@@ -5692,7 +5635,7 @@
         <mc:AlternateContent>
           <mc:Choice Requires="wps">
             <w:drawing>
-              <wp:anchor distT="0" distB="0" distL="114300" distR="114300" simplePos="0" relativeHeight="251687936" behindDoc="0" locked="0" layoutInCell="1" allowOverlap="1" wp14:anchorId="1911A897" wp14:editId="557D6F23">
+              <wp:anchor distT="0" distB="0" distL="114300" distR="114300" simplePos="0" relativeHeight="251687936" behindDoc="0" locked="0" layoutInCell="1" allowOverlap="1" wp14:anchorId="5C76967E" wp14:editId="4C7855EF">
                 <wp:simplePos x="0" y="0"/>
                 <wp:positionH relativeFrom="column">
                   <wp:posOffset>4114800</wp:posOffset>
@@ -5794,7 +5737,7 @@
           <w:lang w:val="en-US"/>
         </w:rPr>
         <w:drawing>
-          <wp:anchor distT="0" distB="0" distL="114300" distR="114300" simplePos="0" relativeHeight="251685888" behindDoc="0" locked="0" layoutInCell="1" allowOverlap="1" wp14:anchorId="481D7A17" wp14:editId="2DE19F2C">
+          <wp:anchor distT="0" distB="0" distL="114300" distR="114300" simplePos="0" relativeHeight="251685888" behindDoc="0" locked="0" layoutInCell="1" allowOverlap="1" wp14:anchorId="3F859CD2" wp14:editId="03DE0CD1">
             <wp:simplePos x="1699260" y="2225040"/>
             <wp:positionH relativeFrom="margin">
               <wp:align>right</wp:align>
@@ -5850,7 +5793,19 @@
         <w:t>adăuga un detector similar ca la detectarea coliziuni cu peretele, dar de data aceasta</w:t>
       </w:r>
       <w:r>
-        <w:t xml:space="preserve"> voi folosi metoda OverlapCicleAll din Pysics2D, filtrată pe layer-ul inamicilor, pentru a detecta toți inamici care se află în acest cerc. De ce am ales un cerc și nu o cutie?</w:t>
+        <w:t xml:space="preserve"> voi folosi metoda OverlapCicleAll din Pysics2D, filtrată pe layer-ul inamicilor, pentru a </w:t>
+      </w:r>
+      <w:r>
+        <w:t>s</w:t>
+      </w:r>
+      <w:r>
+        <w:t>e</w:t>
+      </w:r>
+      <w:r>
+        <w:t>l</w:t>
+      </w:r>
+      <w:r>
+        <w:t>ecta toți inamici care se află în acest cerc. De ce am ales un cerc și nu o cutie?</w:t>
       </w:r>
       <w:r>
         <w:t xml:space="preserve"> </w:t>
@@ -5858,6 +5813,12 @@
       <w:r>
         <w:t xml:space="preserve"> Deoarece corespunde mai bine cu sprite-ul atacului (figura 3.6)</w:t>
       </w:r>
+      <w:r>
+        <w:t>.</w:t>
+      </w:r>
+      <w:r>
+        <w:t xml:space="preserve"> De menționat că pe animația de atac am adăugat un eveniment care va face overlap-ul respectiv și le va lua din viața inamicilor găsiți in zona respectivă.</w:t>
+      </w:r>
     </w:p>
     <w:p>
       <w:pPr>
@@ -5865,8 +5826,100 @@
         <w:spacing w:line="360" w:lineRule="auto"/>
         <w:ind w:firstLine="720"/>
       </w:pPr>
+      <w:r>
+        <w:t>Pentru partea de blocare a atacurilor am adaugat în player un boxCollider care va apărea și va dispărea la apăsarea butonului mapat de utilizator.</w:t>
+      </w:r>
+      <w:r>
+        <w:t xml:space="preserve"> La atacul unui inamic se va verifica dacă pe axa x acest collider se află între collider-ul inamicului și al player-ului, daca se află și este activ atunci player-ul nu va pierde din viață, iar la coliziunea cu proiectile acestea dispar la coliziunea cu collider-ul scutului. Collider-ul va fi activat si dezactivat de către comportamentul animației, adică la începutul animației acesta va fi activat, iar la sfârșit va fi dezactivat.</w:t>
+      </w:r>
+    </w:p>
+    <w:p>
+      <w:pPr>
+        <w:pStyle w:val="BodyText"/>
+        <w:spacing w:line="360" w:lineRule="auto"/>
+        <w:ind w:firstLine="720"/>
+      </w:pPr>
+      <w:r>
+        <w:t>Pentru sistemul de viață am creat o componentă care va memora viața maximă și viața curentă, componentă ce poate fi adăugată la orice inamic din scenă</w:t>
+      </w:r>
+      <w:r>
+        <w:t xml:space="preserve">, și va avea metodele takeDamage care va scădea din viața curentă a entități și </w:t>
+      </w:r>
+      <w:r>
+        <w:t>va verifica dacă aceasta a ajuns 0, dacă da va activa animația de moarte și va dezactiva obiectul</w:t>
+      </w:r>
+      <w:r>
+        <w:t>. În plus această componentă poate interacționa cu bara de viață care se află în scenă.</w:t>
+      </w:r>
+    </w:p>
+    <w:p>
+      <w:pPr>
+        <w:pStyle w:val="BodyText"/>
+        <w:spacing w:line="360" w:lineRule="auto"/>
+        <w:ind w:firstLine="720"/>
+      </w:pPr>
+      <w:r>
+        <w:lastRenderedPageBreak/>
+        <w:t>Bara de viață este un slider</w:t>
+      </w:r>
+      <w:r>
+        <w:t xml:space="preserve"> care va avea o componentă creată de mine, în ea vom putea seta valoarea maximă și valoarea curentă al slider-ului, dar voi adăuga și un gradient care își va schimba culoarea în funcție de valoarea pe care o va primi, deoarece gradientul are valori doar între 0 și 1 și slider-ul poate avea valori între 0 si orice număr decidem să punem ca si viață maximă, va trebui să extragem din slider valoarea normalizată, ceea ce este un lucru simplu de realizat deoarece unity ne oferă metoda de a extrage valoarea normalizată din slider.</w:t>
+      </w:r>
+    </w:p>
+    <w:p>
+      <w:pPr>
+        <w:pStyle w:val="BodyText"/>
+        <w:spacing w:line="360" w:lineRule="auto"/>
+        <w:ind w:firstLine="720"/>
+        <w:rPr>
+          <w:lang w:val="en-US"/>
+        </w:rPr>
+      </w:pPr>
+      <w:r>
+        <w:t>Pentru sistemul de input voi importa noul sistem de input creat de Unity Technologies</w:t>
+      </w:r>
+      <w:r>
+        <w:t xml:space="preserve"> care este mult mai extensibil și customizabil decât cel clasic. Pentru a folosi acest sistem în primul rând trebuie importat, pentru a face acest lucru deschidem package manager-ul de la unity și vom</w:t>
+      </w:r>
+      <w:r>
+        <w:t xml:space="preserve"> căuta </w:t>
+      </w:r>
+      <w:r>
+        <w:rPr>
+          <w:lang w:val="en-US"/>
+        </w:rPr>
+        <w:t>“Input System”, dup</w:t>
+      </w:r>
+      <w:r>
+        <w:t>ă ce l-am importat va trebui să creăm un input action asset, unde vom mapa butoanele de care avem nevoie, în cazul meu am nevoie de trei butoane pentru mișcare și patru butoane pentru restul acțiunilor,</w:t>
+      </w:r>
+      <w:r>
+        <w:t xml:space="preserve"> toate butoanele vor fi verifica</w:t>
+      </w:r>
+      <w:r>
+        <w:t>te doar dacă sunt apăsate așa că</w:t>
+      </w:r>
+      <w:r>
+        <w:t xml:space="preserve"> acțiunea lor va fi de tip buton, în cazul butoanelor de mișcare </w:t>
+      </w:r>
+      <w:r>
+        <w:t>vreau să primesc o valoare negativă dacă player-ul se mișcă la stânga și pozitivă dacă se mișcă la dreapta, așa ca tipul acțiuni va fi de tip valoare, și tipul de control este axis, deoarece mă interesează o singură direcție.</w:t>
+      </w:r>
       <w:bookmarkStart w:id="33" w:name="_GoBack"/>
       <w:bookmarkEnd w:id="33"/>
+      <w:r>
+        <w:t xml:space="preserve"> </w:t>
+      </w:r>
+    </w:p>
+    <w:p>
+      <w:pPr>
+        <w:pStyle w:val="BodyText"/>
+        <w:spacing w:line="360" w:lineRule="auto"/>
+        <w:ind w:firstLine="720"/>
+        <w:rPr>
+          <w:lang w:val="en-US"/>
+        </w:rPr>
+      </w:pPr>
     </w:p>
     <w:p>
       <w:pPr>
@@ -6332,7 +6385,7 @@
           <w:rPr>
             <w:noProof/>
           </w:rPr>
-          <w:t>14</w:t>
+          <w:t>15</w:t>
         </w:r>
         <w:r>
           <w:rPr>
@@ -8544,7 +8597,7 @@
 </file>
 
 <file path=customXml/itemProps1.xml><?xml version="1.0" encoding="utf-8"?>
-<ds:datastoreItem xmlns:ds="http://schemas.openxmlformats.org/officeDocument/2006/customXml" ds:itemID="{9D8151BE-AE20-4813-B17B-981FEAA2A52D}">
+<ds:datastoreItem xmlns:ds="http://schemas.openxmlformats.org/officeDocument/2006/customXml" ds:itemID="{A1CF18D2-0EE0-4067-9F6B-C2F9CF5B5632}">
   <ds:schemaRefs>
     <ds:schemaRef ds:uri="http://schemas.openxmlformats.org/officeDocument/2006/bibliography"/>
   </ds:schemaRefs>

</xml_diff>

<commit_message>
Added leveles and updated docu
</commit_message>
<xml_diff>
--- a/Licenta Mihai Lazar.docx
+++ b/Licenta Mihai Lazar.docx
@@ -12,6 +12,7 @@
       <w:bookmarkStart w:id="1" w:name="_Toc137130236"/>
       <w:bookmarkStart w:id="2" w:name="_Toc137201497"/>
       <w:bookmarkStart w:id="3" w:name="_Toc137205328"/>
+      <w:bookmarkStart w:id="4" w:name="_Toc137642366"/>
       <w:r>
         <w:rPr>
           <w:noProof/>
@@ -152,6 +153,7 @@
       <w:bookmarkEnd w:id="1"/>
       <w:bookmarkEnd w:id="2"/>
       <w:bookmarkEnd w:id="3"/>
+      <w:bookmarkEnd w:id="4"/>
     </w:p>
     <w:p>
       <w:pPr>
@@ -411,20 +413,22 @@
         <w:ind w:left="245" w:right="245"/>
         <w:jc w:val="center"/>
       </w:pPr>
-      <w:bookmarkStart w:id="4" w:name="_Toc137129787"/>
-      <w:bookmarkStart w:id="5" w:name="_Toc137130237"/>
-      <w:bookmarkStart w:id="6" w:name="_Toc137201498"/>
-      <w:bookmarkStart w:id="7" w:name="_Toc137205329"/>
+      <w:bookmarkStart w:id="5" w:name="_Toc137129787"/>
+      <w:bookmarkStart w:id="6" w:name="_Toc137130237"/>
+      <w:bookmarkStart w:id="7" w:name="_Toc137201498"/>
+      <w:bookmarkStart w:id="8" w:name="_Toc137205329"/>
+      <w:bookmarkStart w:id="9" w:name="_Toc137642367"/>
       <w:r>
         <w:rPr>
           <w:w w:val="105"/>
         </w:rPr>
         <w:t>The Knight</w:t>
       </w:r>
-      <w:bookmarkEnd w:id="4"/>
       <w:bookmarkEnd w:id="5"/>
       <w:bookmarkEnd w:id="6"/>
       <w:bookmarkEnd w:id="7"/>
+      <w:bookmarkEnd w:id="8"/>
+      <w:bookmarkEnd w:id="9"/>
     </w:p>
     <w:p>
       <w:pPr>
@@ -466,17 +470,19 @@
           <w:spacing w:val="1"/>
         </w:rPr>
       </w:pPr>
-      <w:bookmarkStart w:id="8" w:name="_Toc137129788"/>
-      <w:bookmarkStart w:id="9" w:name="_Toc137130238"/>
-      <w:bookmarkStart w:id="10" w:name="_Toc137201499"/>
-      <w:bookmarkStart w:id="11" w:name="_Toc137205330"/>
+      <w:bookmarkStart w:id="10" w:name="_Toc137129788"/>
+      <w:bookmarkStart w:id="11" w:name="_Toc137130238"/>
+      <w:bookmarkStart w:id="12" w:name="_Toc137201499"/>
+      <w:bookmarkStart w:id="13" w:name="_Toc137205330"/>
+      <w:bookmarkStart w:id="14" w:name="_Toc137642368"/>
       <w:r>
         <w:t>Absolvent</w:t>
       </w:r>
-      <w:bookmarkEnd w:id="8"/>
-      <w:bookmarkEnd w:id="9"/>
       <w:bookmarkEnd w:id="10"/>
       <w:bookmarkEnd w:id="11"/>
+      <w:bookmarkEnd w:id="12"/>
+      <w:bookmarkEnd w:id="13"/>
+      <w:bookmarkEnd w:id="14"/>
       <w:r>
         <w:rPr>
           <w:spacing w:val="1"/>
@@ -490,20 +496,22 @@
         <w:spacing w:before="1" w:line="336" w:lineRule="auto"/>
         <w:ind w:left="3259" w:right="2878" w:firstLine="689"/>
       </w:pPr>
-      <w:bookmarkStart w:id="12" w:name="_Toc137129789"/>
-      <w:bookmarkStart w:id="13" w:name="_Toc137130239"/>
-      <w:bookmarkStart w:id="14" w:name="_Toc137201500"/>
-      <w:bookmarkStart w:id="15" w:name="_Toc137205331"/>
+      <w:bookmarkStart w:id="15" w:name="_Toc137129789"/>
+      <w:bookmarkStart w:id="16" w:name="_Toc137130239"/>
+      <w:bookmarkStart w:id="17" w:name="_Toc137201500"/>
+      <w:bookmarkStart w:id="18" w:name="_Toc137205331"/>
+      <w:bookmarkStart w:id="19" w:name="_Toc137642369"/>
       <w:r>
         <w:rPr>
           <w:w w:val="95"/>
         </w:rPr>
         <w:t>Mihai Lazăr</w:t>
       </w:r>
-      <w:bookmarkEnd w:id="12"/>
-      <w:bookmarkEnd w:id="13"/>
-      <w:bookmarkEnd w:id="14"/>
       <w:bookmarkEnd w:id="15"/>
+      <w:bookmarkEnd w:id="16"/>
+      <w:bookmarkEnd w:id="17"/>
+      <w:bookmarkEnd w:id="18"/>
+      <w:bookmarkEnd w:id="19"/>
     </w:p>
     <w:p>
       <w:pPr>
@@ -817,18 +825,20 @@
       <w:pPr>
         <w:pStyle w:val="Heading1"/>
       </w:pPr>
-      <w:bookmarkStart w:id="16" w:name="_Toc137129790"/>
-      <w:bookmarkStart w:id="17" w:name="_Toc137130240"/>
-      <w:bookmarkStart w:id="18" w:name="_Toc137201501"/>
-      <w:bookmarkStart w:id="19" w:name="_Toc137205332"/>
+      <w:bookmarkStart w:id="20" w:name="_Toc137129790"/>
+      <w:bookmarkStart w:id="21" w:name="_Toc137130240"/>
+      <w:bookmarkStart w:id="22" w:name="_Toc137201501"/>
+      <w:bookmarkStart w:id="23" w:name="_Toc137205332"/>
+      <w:bookmarkStart w:id="24" w:name="_Toc137642370"/>
       <w:r>
         <w:lastRenderedPageBreak/>
         <w:t>Cuprins</w:t>
       </w:r>
-      <w:bookmarkEnd w:id="16"/>
-      <w:bookmarkEnd w:id="17"/>
-      <w:bookmarkEnd w:id="18"/>
-      <w:bookmarkEnd w:id="19"/>
+      <w:bookmarkEnd w:id="20"/>
+      <w:bookmarkEnd w:id="21"/>
+      <w:bookmarkEnd w:id="22"/>
+      <w:bookmarkEnd w:id="23"/>
+      <w:bookmarkEnd w:id="24"/>
     </w:p>
     <w:p>
       <w:pPr>
@@ -868,7 +878,6 @@
             <w:tabs>
               <w:tab w:val="right" w:leader="dot" w:pos="9350"/>
             </w:tabs>
-            <w:ind w:left="0" w:firstLine="0"/>
             <w:rPr>
               <w:rFonts w:asciiTheme="minorHAnsi" w:eastAsiaTheme="minorEastAsia" w:hAnsiTheme="minorHAnsi" w:cstheme="minorBidi"/>
               <w:b/>
@@ -911,7 +920,7 @@
               <w:lang w:val="en-US"/>
             </w:rPr>
           </w:pPr>
-          <w:hyperlink w:anchor="_Toc137205333" w:history="1">
+          <w:hyperlink w:anchor="_Toc137642371" w:history="1">
             <w:r>
               <w:rPr>
                 <w:rStyle w:val="Hyperlink"/>
@@ -938,7 +947,7 @@
                 <w:noProof/>
                 <w:webHidden/>
               </w:rPr>
-              <w:instrText xml:space="preserve"> PAGEREF _Toc137205333 \h </w:instrText>
+              <w:instrText xml:space="preserve"> PAGEREF _Toc137642371 \h </w:instrText>
             </w:r>
             <w:r>
               <w:rPr>
@@ -983,7 +992,7 @@
               <w:lang w:val="en-US"/>
             </w:rPr>
           </w:pPr>
-          <w:hyperlink w:anchor="_Toc137205334" w:history="1">
+          <w:hyperlink w:anchor="_Toc137642372" w:history="1">
             <w:r>
               <w:rPr>
                 <w:rStyle w:val="Hyperlink"/>
@@ -1010,7 +1019,7 @@
                 <w:noProof/>
                 <w:webHidden/>
               </w:rPr>
-              <w:instrText xml:space="preserve"> PAGEREF _Toc137205334 \h </w:instrText>
+              <w:instrText xml:space="preserve"> PAGEREF _Toc137642372 \h </w:instrText>
             </w:r>
             <w:r>
               <w:rPr>
@@ -1056,7 +1065,7 @@
               <w:lang w:val="en-US"/>
             </w:rPr>
           </w:pPr>
-          <w:hyperlink w:anchor="_Toc137205335" w:history="1">
+          <w:hyperlink w:anchor="_Toc137642373" w:history="1">
             <w:r>
               <w:rPr>
                 <w:rStyle w:val="Hyperlink"/>
@@ -1102,7 +1111,7 @@
                 <w:noProof/>
                 <w:webHidden/>
               </w:rPr>
-              <w:instrText xml:space="preserve"> PAGEREF _Toc137205335 \h </w:instrText>
+              <w:instrText xml:space="preserve"> PAGEREF _Toc137642373 \h </w:instrText>
             </w:r>
             <w:r>
               <w:rPr>
@@ -1148,7 +1157,7 @@
               <w:lang w:val="en-US"/>
             </w:rPr>
           </w:pPr>
-          <w:hyperlink w:anchor="_Toc137205336" w:history="1">
+          <w:hyperlink w:anchor="_Toc137642374" w:history="1">
             <w:r>
               <w:rPr>
                 <w:rStyle w:val="Hyperlink"/>
@@ -1193,7 +1202,7 @@
                 <w:noProof/>
                 <w:webHidden/>
               </w:rPr>
-              <w:instrText xml:space="preserve"> PAGEREF _Toc137205336 \h </w:instrText>
+              <w:instrText xml:space="preserve"> PAGEREF _Toc137642374 \h </w:instrText>
             </w:r>
             <w:r>
               <w:rPr>
@@ -1238,7 +1247,7 @@
               <w:lang w:val="en-US"/>
             </w:rPr>
           </w:pPr>
-          <w:hyperlink w:anchor="_Toc137205337" w:history="1">
+          <w:hyperlink w:anchor="_Toc137642375" w:history="1">
             <w:r>
               <w:rPr>
                 <w:rStyle w:val="Hyperlink"/>
@@ -1265,7 +1274,7 @@
                 <w:noProof/>
                 <w:webHidden/>
               </w:rPr>
-              <w:instrText xml:space="preserve"> PAGEREF _Toc137205337 \h </w:instrText>
+              <w:instrText xml:space="preserve"> PAGEREF _Toc137642375 \h </w:instrText>
             </w:r>
             <w:r>
               <w:rPr>
@@ -1312,7 +1321,7 @@
               <w:lang w:val="en-US"/>
             </w:rPr>
           </w:pPr>
-          <w:hyperlink w:anchor="_Toc137205338" w:history="1">
+          <w:hyperlink w:anchor="_Toc137642376" w:history="1">
             <w:r>
               <w:rPr>
                 <w:rStyle w:val="Hyperlink"/>
@@ -1339,7 +1348,7 @@
                 <w:noProof/>
                 <w:webHidden/>
               </w:rPr>
-              <w:instrText xml:space="preserve"> PAGEREF _Toc137205338 \h </w:instrText>
+              <w:instrText xml:space="preserve"> PAGEREF _Toc137642376 \h </w:instrText>
             </w:r>
             <w:r>
               <w:rPr>
@@ -1384,7 +1393,7 @@
               <w:lang w:val="en-US"/>
             </w:rPr>
           </w:pPr>
-          <w:hyperlink w:anchor="_Toc137205339" w:history="1">
+          <w:hyperlink w:anchor="_Toc137642377" w:history="1">
             <w:r>
               <w:rPr>
                 <w:rStyle w:val="Hyperlink"/>
@@ -1411,7 +1420,7 @@
                 <w:noProof/>
                 <w:webHidden/>
               </w:rPr>
-              <w:instrText xml:space="preserve"> PAGEREF _Toc137205339 \h </w:instrText>
+              <w:instrText xml:space="preserve"> PAGEREF _Toc137642377 \h </w:instrText>
             </w:r>
             <w:r>
               <w:rPr>
@@ -1456,7 +1465,7 @@
               <w:lang w:val="en-US"/>
             </w:rPr>
           </w:pPr>
-          <w:hyperlink w:anchor="_Toc137205340" w:history="1">
+          <w:hyperlink w:anchor="_Toc137642378" w:history="1">
             <w:r>
               <w:rPr>
                 <w:rStyle w:val="Hyperlink"/>
@@ -1483,7 +1492,7 @@
                 <w:noProof/>
                 <w:webHidden/>
               </w:rPr>
-              <w:instrText xml:space="preserve"> PAGEREF _Toc137205340 \h </w:instrText>
+              <w:instrText xml:space="preserve"> PAGEREF _Toc137642378 \h </w:instrText>
             </w:r>
             <w:r>
               <w:rPr>
@@ -1530,7 +1539,7 @@
               <w:lang w:val="en-US"/>
             </w:rPr>
           </w:pPr>
-          <w:hyperlink w:anchor="_Toc137205341" w:history="1">
+          <w:hyperlink w:anchor="_Toc137642379" w:history="1">
             <w:r>
               <w:rPr>
                 <w:rStyle w:val="Hyperlink"/>
@@ -1557,7 +1566,7 @@
                 <w:noProof/>
                 <w:webHidden/>
               </w:rPr>
-              <w:instrText xml:space="preserve"> PAGEREF _Toc137205341 \h </w:instrText>
+              <w:instrText xml:space="preserve"> PAGEREF _Toc137642379 \h </w:instrText>
             </w:r>
             <w:r>
               <w:rPr>
@@ -1602,7 +1611,7 @@
               <w:lang w:val="en-US"/>
             </w:rPr>
           </w:pPr>
-          <w:hyperlink w:anchor="_Toc137205342" w:history="1">
+          <w:hyperlink w:anchor="_Toc137642380" w:history="1">
             <w:r>
               <w:rPr>
                 <w:rStyle w:val="Hyperlink"/>
@@ -1629,7 +1638,7 @@
                 <w:noProof/>
                 <w:webHidden/>
               </w:rPr>
-              <w:instrText xml:space="preserve"> PAGEREF _Toc137205342 \h </w:instrText>
+              <w:instrText xml:space="preserve"> PAGEREF _Toc137642380 \h </w:instrText>
             </w:r>
             <w:r>
               <w:rPr>
@@ -1674,7 +1683,7 @@
               <w:lang w:val="en-US"/>
             </w:rPr>
           </w:pPr>
-          <w:hyperlink w:anchor="_Toc137205343" w:history="1">
+          <w:hyperlink w:anchor="_Toc137642381" w:history="1">
             <w:r>
               <w:rPr>
                 <w:rStyle w:val="Hyperlink"/>
@@ -1701,7 +1710,7 @@
                 <w:noProof/>
                 <w:webHidden/>
               </w:rPr>
-              <w:instrText xml:space="preserve"> PAGEREF _Toc137205343 \h </w:instrText>
+              <w:instrText xml:space="preserve"> PAGEREF _Toc137642381 \h </w:instrText>
             </w:r>
             <w:r>
               <w:rPr>
@@ -1746,7 +1755,7 @@
               <w:lang w:val="en-US"/>
             </w:rPr>
           </w:pPr>
-          <w:hyperlink w:anchor="_Toc137205344" w:history="1">
+          <w:hyperlink w:anchor="_Toc137642382" w:history="1">
             <w:r>
               <w:rPr>
                 <w:rStyle w:val="Hyperlink"/>
@@ -1773,7 +1782,7 @@
                 <w:noProof/>
                 <w:webHidden/>
               </w:rPr>
-              <w:instrText xml:space="preserve"> PAGEREF _Toc137205344 \h </w:instrText>
+              <w:instrText xml:space="preserve"> PAGEREF _Toc137642382 \h </w:instrText>
             </w:r>
             <w:r>
               <w:rPr>
@@ -1818,7 +1827,7 @@
               <w:lang w:val="en-US"/>
             </w:rPr>
           </w:pPr>
-          <w:hyperlink w:anchor="_Toc137205345" w:history="1">
+          <w:hyperlink w:anchor="_Toc137642383" w:history="1">
             <w:r>
               <w:rPr>
                 <w:rStyle w:val="Hyperlink"/>
@@ -1845,7 +1854,7 @@
                 <w:noProof/>
                 <w:webHidden/>
               </w:rPr>
-              <w:instrText xml:space="preserve"> PAGEREF _Toc137205345 \h </w:instrText>
+              <w:instrText xml:space="preserve"> PAGEREF _Toc137642383 \h </w:instrText>
             </w:r>
             <w:r>
               <w:rPr>
@@ -1890,7 +1899,7 @@
               <w:lang w:val="en-US"/>
             </w:rPr>
           </w:pPr>
-          <w:hyperlink w:anchor="_Toc137205346" w:history="1">
+          <w:hyperlink w:anchor="_Toc137642384" w:history="1">
             <w:r>
               <w:rPr>
                 <w:rStyle w:val="Hyperlink"/>
@@ -1917,7 +1926,7 @@
                 <w:noProof/>
                 <w:webHidden/>
               </w:rPr>
-              <w:instrText xml:space="preserve"> PAGEREF _Toc137205346 \h </w:instrText>
+              <w:instrText xml:space="preserve"> PAGEREF _Toc137642384 \h </w:instrText>
             </w:r>
             <w:r>
               <w:rPr>
@@ -1962,7 +1971,7 @@
               <w:lang w:val="en-US"/>
             </w:rPr>
           </w:pPr>
-          <w:hyperlink w:anchor="_Toc137205347" w:history="1">
+          <w:hyperlink w:anchor="_Toc137642385" w:history="1">
             <w:r>
               <w:rPr>
                 <w:rStyle w:val="Hyperlink"/>
@@ -1989,7 +1998,7 @@
                 <w:noProof/>
                 <w:webHidden/>
               </w:rPr>
-              <w:instrText xml:space="preserve"> PAGEREF _Toc137205347 \h </w:instrText>
+              <w:instrText xml:space="preserve"> PAGEREF _Toc137642385 \h </w:instrText>
             </w:r>
             <w:r>
               <w:rPr>
@@ -2034,7 +2043,7 @@
               <w:lang w:val="en-US"/>
             </w:rPr>
           </w:pPr>
-          <w:hyperlink w:anchor="_Toc137205348" w:history="1">
+          <w:hyperlink w:anchor="_Toc137642386" w:history="1">
             <w:r>
               <w:rPr>
                 <w:rStyle w:val="Hyperlink"/>
@@ -2061,7 +2070,7 @@
                 <w:noProof/>
                 <w:webHidden/>
               </w:rPr>
-              <w:instrText xml:space="preserve"> PAGEREF _Toc137205348 \h </w:instrText>
+              <w:instrText xml:space="preserve"> PAGEREF _Toc137642386 \h </w:instrText>
             </w:r>
             <w:r>
               <w:rPr>
@@ -2106,7 +2115,7 @@
               <w:lang w:val="en-US"/>
             </w:rPr>
           </w:pPr>
-          <w:hyperlink w:anchor="_Toc137205349" w:history="1">
+          <w:hyperlink w:anchor="_Toc137642387" w:history="1">
             <w:r>
               <w:rPr>
                 <w:rStyle w:val="Hyperlink"/>
@@ -2133,7 +2142,7 @@
                 <w:noProof/>
                 <w:webHidden/>
               </w:rPr>
-              <w:instrText xml:space="preserve"> PAGEREF _Toc137205349 \h </w:instrText>
+              <w:instrText xml:space="preserve"> PAGEREF _Toc137642387 \h </w:instrText>
             </w:r>
             <w:r>
               <w:rPr>
@@ -2178,7 +2187,7 @@
               <w:lang w:val="en-US"/>
             </w:rPr>
           </w:pPr>
-          <w:hyperlink w:anchor="_Toc137205350" w:history="1">
+          <w:hyperlink w:anchor="_Toc137642388" w:history="1">
             <w:r>
               <w:rPr>
                 <w:rStyle w:val="Hyperlink"/>
@@ -2205,7 +2214,7 @@
                 <w:noProof/>
                 <w:webHidden/>
               </w:rPr>
-              <w:instrText xml:space="preserve"> PAGEREF _Toc137205350 \h </w:instrText>
+              <w:instrText xml:space="preserve"> PAGEREF _Toc137642388 \h </w:instrText>
             </w:r>
             <w:r>
               <w:rPr>
@@ -2226,6 +2235,78 @@
                 <w:webHidden/>
               </w:rPr>
               <w:t>25</w:t>
+            </w:r>
+            <w:r>
+              <w:rPr>
+                <w:noProof/>
+                <w:webHidden/>
+              </w:rPr>
+              <w:fldChar w:fldCharType="end"/>
+            </w:r>
+          </w:hyperlink>
+        </w:p>
+        <w:p>
+          <w:pPr>
+            <w:pStyle w:val="TOC2"/>
+            <w:tabs>
+              <w:tab w:val="right" w:leader="dot" w:pos="9350"/>
+            </w:tabs>
+            <w:rPr>
+              <w:rFonts w:asciiTheme="minorHAnsi" w:eastAsiaTheme="minorEastAsia" w:hAnsiTheme="minorHAnsi" w:cstheme="minorBidi"/>
+              <w:noProof/>
+              <w:sz w:val="22"/>
+              <w:szCs w:val="22"/>
+              <w:lang w:val="en-US"/>
+            </w:rPr>
+          </w:pPr>
+          <w:hyperlink w:anchor="_Toc137642389" w:history="1">
+            <w:r>
+              <w:rPr>
+                <w:rStyle w:val="Hyperlink"/>
+                <w:noProof/>
+              </w:rPr>
+              <w:t>3.5 Hărțile jocului</w:t>
+            </w:r>
+            <w:r>
+              <w:rPr>
+                <w:noProof/>
+                <w:webHidden/>
+              </w:rPr>
+              <w:tab/>
+            </w:r>
+            <w:r>
+              <w:rPr>
+                <w:noProof/>
+                <w:webHidden/>
+              </w:rPr>
+              <w:fldChar w:fldCharType="begin"/>
+            </w:r>
+            <w:r>
+              <w:rPr>
+                <w:noProof/>
+                <w:webHidden/>
+              </w:rPr>
+              <w:instrText xml:space="preserve"> PAGEREF _Toc137642389 \h </w:instrText>
+            </w:r>
+            <w:r>
+              <w:rPr>
+                <w:noProof/>
+                <w:webHidden/>
+              </w:rPr>
+            </w:r>
+            <w:r>
+              <w:rPr>
+                <w:noProof/>
+                <w:webHidden/>
+              </w:rPr>
+              <w:fldChar w:fldCharType="separate"/>
+            </w:r>
+            <w:r>
+              <w:rPr>
+                <w:noProof/>
+                <w:webHidden/>
+              </w:rPr>
+              <w:t>26</w:t>
             </w:r>
             <w:r>
               <w:rPr>
@@ -2252,7 +2333,7 @@
               <w:lang w:val="en-US"/>
             </w:rPr>
           </w:pPr>
-          <w:hyperlink w:anchor="_Toc137205351" w:history="1">
+          <w:hyperlink w:anchor="_Toc137642390" w:history="1">
             <w:r>
               <w:rPr>
                 <w:rStyle w:val="Hyperlink"/>
@@ -2279,7 +2360,7 @@
                 <w:noProof/>
                 <w:webHidden/>
               </w:rPr>
-              <w:instrText xml:space="preserve"> PAGEREF _Toc137205351 \h </w:instrText>
+              <w:instrText xml:space="preserve"> PAGEREF _Toc137642390 \h </w:instrText>
             </w:r>
             <w:r>
               <w:rPr>
@@ -2299,7 +2380,7 @@
                 <w:noProof/>
                 <w:webHidden/>
               </w:rPr>
-              <w:t>27</w:t>
+              <w:t>28</w:t>
             </w:r>
             <w:r>
               <w:rPr>
@@ -2361,11 +2442,11 @@
         <w:ind w:left="0"/>
         <w:jc w:val="both"/>
       </w:pPr>
-      <w:bookmarkStart w:id="20" w:name="_Toc137205333"/>
+      <w:bookmarkStart w:id="25" w:name="_Toc137642371"/>
       <w:r>
         <w:t>Introducere</w:t>
       </w:r>
-      <w:bookmarkEnd w:id="20"/>
+      <w:bookmarkEnd w:id="25"/>
     </w:p>
     <w:p>
       <w:pPr>
@@ -2395,18 +2476,18 @@
         <w:spacing w:line="360" w:lineRule="auto"/>
         <w:jc w:val="both"/>
       </w:pPr>
-      <w:bookmarkStart w:id="21" w:name="Lorem_ipsum"/>
-      <w:bookmarkStart w:id="22" w:name="_bookmark1"/>
-      <w:bookmarkStart w:id="23" w:name="_Toc137205334"/>
-      <w:bookmarkEnd w:id="21"/>
-      <w:bookmarkEnd w:id="22"/>
+      <w:bookmarkStart w:id="26" w:name="Lorem_ipsum"/>
+      <w:bookmarkStart w:id="27" w:name="_bookmark1"/>
+      <w:bookmarkStart w:id="28" w:name="_Toc137642372"/>
+      <w:bookmarkEnd w:id="26"/>
+      <w:bookmarkEnd w:id="27"/>
       <w:r>
         <w:t xml:space="preserve">1.1 </w:t>
       </w:r>
       <w:r>
         <w:t>Descrierea lucrării</w:t>
       </w:r>
-      <w:bookmarkEnd w:id="23"/>
+      <w:bookmarkEnd w:id="28"/>
     </w:p>
     <w:p>
       <w:pPr>
@@ -2424,7 +2505,12 @@
         <w:jc w:val="both"/>
       </w:pPr>
       <w:r>
-        <w:t xml:space="preserve">The Knight este un joc 2D, side view, action, adventure, platformer, level based, realizat în Unity, similar cu jocurile precum </w:t>
+        <w:t>The Knight este un joc 2D</w:t>
+      </w:r>
+      <w:bookmarkStart w:id="29" w:name="_GoBack"/>
+      <w:bookmarkEnd w:id="29"/>
+      <w:r>
+        <w:t xml:space="preserve">, side view, action, adventure, platformer, level based, realizat în Unity, similar cu jocurile precum </w:t>
       </w:r>
       <w:r>
         <w:rPr>
@@ -2531,18 +2617,18 @@
         <w:spacing w:before="0" w:line="360" w:lineRule="auto"/>
         <w:jc w:val="both"/>
       </w:pPr>
-      <w:bookmarkStart w:id="24" w:name="Dolor_sit_amet"/>
-      <w:bookmarkStart w:id="25" w:name="_bookmark2"/>
-      <w:bookmarkStart w:id="26" w:name="_Toc137205335"/>
-      <w:bookmarkEnd w:id="24"/>
-      <w:bookmarkEnd w:id="25"/>
+      <w:bookmarkStart w:id="30" w:name="Dolor_sit_amet"/>
+      <w:bookmarkStart w:id="31" w:name="_bookmark2"/>
+      <w:bookmarkStart w:id="32" w:name="_Toc137642373"/>
+      <w:bookmarkEnd w:id="30"/>
+      <w:bookmarkEnd w:id="31"/>
       <w:r>
         <w:rPr>
           <w:w w:val="95"/>
         </w:rPr>
         <w:t>Motivația</w:t>
       </w:r>
-      <w:bookmarkEnd w:id="26"/>
+      <w:bookmarkEnd w:id="32"/>
     </w:p>
     <w:p>
       <w:pPr>
@@ -2618,10 +2704,10 @@
         </w:rPr>
         <w:t>, mi-au lăsat o impresie foarte bună, așa că am decis să încerc să dezvolt un joc similar cu Hollow Knight. Momentul de triumf pe care l-am simțit după ce am reușit să răzbesc o provocare pe care un joc o pune în fața mea au fost de neuitat, ceea ce m-a împins în direcția de a dori să ofer aceeași experiență mai departe.</w:t>
       </w:r>
-      <w:bookmarkStart w:id="27" w:name="Quis_tellus_vitae"/>
-      <w:bookmarkStart w:id="28" w:name="_bookmark3"/>
-      <w:bookmarkEnd w:id="27"/>
-      <w:bookmarkEnd w:id="28"/>
+      <w:bookmarkStart w:id="33" w:name="Quis_tellus_vitae"/>
+      <w:bookmarkStart w:id="34" w:name="_bookmark3"/>
+      <w:bookmarkEnd w:id="33"/>
+      <w:bookmarkEnd w:id="34"/>
     </w:p>
     <w:p>
       <w:pPr>
@@ -2663,11 +2749,11 @@
         <w:spacing w:before="0" w:line="360" w:lineRule="auto"/>
         <w:jc w:val="both"/>
       </w:pPr>
-      <w:bookmarkStart w:id="29" w:name="_Toc137205336"/>
+      <w:bookmarkStart w:id="35" w:name="_Toc137642374"/>
       <w:r>
         <w:t>Relevanța temei</w:t>
       </w:r>
-      <w:bookmarkEnd w:id="29"/>
+      <w:bookmarkEnd w:id="35"/>
     </w:p>
     <w:p>
       <w:pPr>
@@ -3052,11 +3138,11 @@
         <w:spacing w:line="360" w:lineRule="auto"/>
         <w:jc w:val="both"/>
       </w:pPr>
-      <w:bookmarkStart w:id="30" w:name="_Toc137205337"/>
+      <w:bookmarkStart w:id="36" w:name="_Toc137642375"/>
       <w:r>
         <w:t>1.4 Repere istorice</w:t>
       </w:r>
-      <w:bookmarkEnd w:id="30"/>
+      <w:bookmarkEnd w:id="36"/>
     </w:p>
     <w:p>
       <w:pPr>
@@ -3265,12 +3351,12 @@
           <w:docGrid w:linePitch="360"/>
         </w:sectPr>
       </w:pPr>
-      <w:bookmarkStart w:id="31" w:name="_Toc137205338"/>
+      <w:bookmarkStart w:id="37" w:name="_Toc137642376"/>
       <w:r>
         <w:lastRenderedPageBreak/>
         <w:t>Prezentarea Aplicației</w:t>
       </w:r>
-      <w:bookmarkEnd w:id="31"/>
+      <w:bookmarkEnd w:id="37"/>
     </w:p>
     <w:p>
       <w:pPr>
@@ -3284,14 +3370,14 @@
         <w:spacing w:line="360" w:lineRule="auto"/>
         <w:ind w:hanging="128"/>
       </w:pPr>
-      <w:bookmarkStart w:id="32" w:name="_Toc137205339"/>
+      <w:bookmarkStart w:id="38" w:name="_Toc137642377"/>
       <w:r>
         <w:t xml:space="preserve">2.1 Experiența </w:t>
       </w:r>
       <w:r>
         <w:t>utilizatorului</w:t>
       </w:r>
-      <w:bookmarkEnd w:id="32"/>
+      <w:bookmarkEnd w:id="38"/>
     </w:p>
     <w:p>
       <w:pPr>
@@ -3399,6 +3485,7 @@
       <w:r>
         <w:rPr>
           <w:noProof/>
+          <w:lang w:val="en-US"/>
         </w:rPr>
         <mc:AlternateContent>
           <mc:Choice Requires="wps">
@@ -3556,11 +3643,11 @@
         <w:spacing w:line="360" w:lineRule="auto"/>
         <w:jc w:val="both"/>
       </w:pPr>
-      <w:bookmarkStart w:id="33" w:name="_Toc137205340"/>
+      <w:bookmarkStart w:id="39" w:name="_Toc137642378"/>
       <w:r>
         <w:t>2.2 Experiența utilizatorului în joc</w:t>
       </w:r>
-      <w:bookmarkEnd w:id="33"/>
+      <w:bookmarkEnd w:id="39"/>
     </w:p>
     <w:p>
       <w:pPr>
@@ -4030,14 +4117,14 @@
           <w:docGrid w:linePitch="360"/>
         </w:sectPr>
       </w:pPr>
-      <w:bookmarkStart w:id="34" w:name="_Toc137205341"/>
+      <w:bookmarkStart w:id="40" w:name="_Toc137642379"/>
       <w:r>
         <w:t xml:space="preserve">Dezvoltarea </w:t>
       </w:r>
       <w:r>
         <w:t>aplicației</w:t>
       </w:r>
-      <w:bookmarkEnd w:id="34"/>
+      <w:bookmarkEnd w:id="40"/>
     </w:p>
     <w:p>
       <w:pPr>
@@ -4045,12 +4132,12 @@
         <w:spacing w:line="360" w:lineRule="auto"/>
         <w:jc w:val="both"/>
       </w:pPr>
-      <w:bookmarkStart w:id="35" w:name="_Toc137205342"/>
+      <w:bookmarkStart w:id="41" w:name="_Toc137642380"/>
       <w:r>
         <w:lastRenderedPageBreak/>
         <w:t>3.1 Dezvoltarea jocului</w:t>
       </w:r>
-      <w:bookmarkEnd w:id="35"/>
+      <w:bookmarkEnd w:id="41"/>
     </w:p>
     <w:p>
       <w:pPr>
@@ -4062,11 +4149,11 @@
         <w:pStyle w:val="Heading3"/>
         <w:jc w:val="both"/>
       </w:pPr>
-      <w:bookmarkStart w:id="36" w:name="_Toc137205343"/>
+      <w:bookmarkStart w:id="42" w:name="_Toc137642381"/>
       <w:r>
         <w:t>3.1.1 Tilemap</w:t>
       </w:r>
-      <w:bookmarkEnd w:id="36"/>
+      <w:bookmarkEnd w:id="42"/>
     </w:p>
     <w:p>
       <w:pPr>
@@ -4579,11 +4666,11 @@
         <w:spacing w:line="360" w:lineRule="auto"/>
         <w:jc w:val="both"/>
       </w:pPr>
-      <w:bookmarkStart w:id="37" w:name="_Toc137205344"/>
+      <w:bookmarkStart w:id="43" w:name="_Toc137642382"/>
       <w:r>
         <w:t>3.1.2 Player</w:t>
       </w:r>
-      <w:bookmarkEnd w:id="37"/>
+      <w:bookmarkEnd w:id="43"/>
     </w:p>
     <w:p>
       <w:pPr>
@@ -5598,7 +5685,7 @@
       <w:pPr>
         <w:pStyle w:val="Heading3"/>
       </w:pPr>
-      <w:bookmarkStart w:id="38" w:name="_Toc137205345"/>
+      <w:bookmarkStart w:id="44" w:name="_Toc137642383"/>
       <w:r>
         <w:rPr>
           <w:noProof/>
@@ -5657,7 +5744,7 @@
       <w:r>
         <w:t>3.1.3 Inamici Melee</w:t>
       </w:r>
-      <w:bookmarkEnd w:id="38"/>
+      <w:bookmarkEnd w:id="44"/>
     </w:p>
     <w:p>
       <w:pPr>
@@ -6259,11 +6346,11 @@
       <w:pPr>
         <w:pStyle w:val="Heading3"/>
       </w:pPr>
-      <w:bookmarkStart w:id="39" w:name="_Toc137205346"/>
+      <w:bookmarkStart w:id="45" w:name="_Toc137642384"/>
       <w:r>
         <w:t>3.1.4 Inamici zburători</w:t>
       </w:r>
-      <w:bookmarkEnd w:id="39"/>
+      <w:bookmarkEnd w:id="45"/>
     </w:p>
     <w:p>
       <w:pPr>
@@ -6878,11 +6965,11 @@
       <w:pPr>
         <w:pStyle w:val="Heading3"/>
       </w:pPr>
-      <w:bookmarkStart w:id="40" w:name="_Toc137205347"/>
+      <w:bookmarkStart w:id="46" w:name="_Toc137642385"/>
       <w:r>
         <w:t>3.1.5 Inamici Ranged</w:t>
       </w:r>
-      <w:bookmarkEnd w:id="40"/>
+      <w:bookmarkEnd w:id="46"/>
     </w:p>
     <w:p>
       <w:pPr>
@@ -7237,7 +7324,7 @@
       <w:pPr>
         <w:pStyle w:val="Heading2"/>
       </w:pPr>
-      <w:bookmarkStart w:id="41" w:name="_Toc137205348"/>
+      <w:bookmarkStart w:id="47" w:name="_Toc137642386"/>
       <w:r>
         <w:t xml:space="preserve">3.2 </w:t>
       </w:r>
@@ -7250,7 +7337,7 @@
       <w:r>
         <w:t>meniuri</w:t>
       </w:r>
-      <w:bookmarkEnd w:id="41"/>
+      <w:bookmarkEnd w:id="47"/>
     </w:p>
     <w:p/>
     <w:p>
@@ -7338,18 +7425,16 @@
         <w:spacing w:line="360" w:lineRule="auto"/>
         <w:jc w:val="both"/>
       </w:pPr>
-      <w:bookmarkStart w:id="42" w:name="_GoBack"/>
-      <w:bookmarkEnd w:id="42"/>
     </w:p>
     <w:p>
       <w:pPr>
         <w:pStyle w:val="Heading2"/>
       </w:pPr>
-      <w:bookmarkStart w:id="43" w:name="_Toc137205349"/>
+      <w:bookmarkStart w:id="48" w:name="_Toc137642387"/>
       <w:r>
         <w:t>3.3 Sistemul de sunet</w:t>
       </w:r>
-      <w:bookmarkEnd w:id="43"/>
+      <w:bookmarkEnd w:id="48"/>
     </w:p>
     <w:p>
       <w:pPr>
@@ -7495,46 +7580,10 @@
         <w:rPr>
           <w:lang w:val="en-US"/>
         </w:rPr>
-        <w:t xml:space="preserve">: </w:t>
-      </w:r>
-      <w:proofErr w:type="spellStart"/>
-      <w:r>
-        <w:rPr>
-          <w:lang w:val="en-US"/>
-        </w:rPr>
-        <w:t>volum</w:t>
-      </w:r>
-      <w:proofErr w:type="spellEnd"/>
-      <w:r>
-        <w:rPr>
-          <w:lang w:val="en-US"/>
-        </w:rPr>
-        <w:t xml:space="preserve"> mixer = log10(</w:t>
-      </w:r>
-      <w:proofErr w:type="spellStart"/>
-      <w:r>
-        <w:rPr>
-          <w:lang w:val="en-US"/>
-        </w:rPr>
-        <w:t>valoare</w:t>
-      </w:r>
-      <w:proofErr w:type="spellEnd"/>
-      <w:r>
-        <w:rPr>
-          <w:lang w:val="en-US"/>
-        </w:rPr>
-        <w:t xml:space="preserve"> slider) * 20. Men</w:t>
-      </w:r>
-      <w:r>
-        <w:t xml:space="preserve">ționez că trebuie setat minimul la slidere din 0 în 0.0001, pentru </w:t>
-      </w:r>
-      <w:proofErr w:type="gramStart"/>
-      <w:r>
-        <w:t>a</w:t>
-      </w:r>
-      <w:proofErr w:type="gramEnd"/>
-      <w:r>
-        <w:t xml:space="preserve"> evita efectul de a ajunge la volumul maxim atunci când slider-ul se află pe valoarea 0.</w:t>
+        <w:t>: volum mixer = log10(valoare slider) * 20. Men</w:t>
+      </w:r>
+      <w:r>
+        <w:t>ționez că trebuie setat minimul la slidere din 0 în 0.0001, pentru a evita efectul de a ajunge la volumul maxim atunci când slider-ul se află pe valoarea 0.</w:t>
       </w:r>
     </w:p>
     <w:p>
@@ -7649,12 +7698,12 @@
       <w:pPr>
         <w:pStyle w:val="Heading2"/>
       </w:pPr>
-      <w:bookmarkStart w:id="44" w:name="_Toc137205350"/>
+      <w:bookmarkStart w:id="49" w:name="_Toc137642388"/>
       <w:r>
         <w:lastRenderedPageBreak/>
         <w:t>3.4 Sistemul de salvare</w:t>
       </w:r>
-      <w:bookmarkEnd w:id="44"/>
+      <w:bookmarkEnd w:id="49"/>
     </w:p>
     <w:p>
       <w:pPr>
@@ -7984,6 +8033,404 @@
       <w:pPr>
         <w:pStyle w:val="BodyText"/>
         <w:spacing w:line="360" w:lineRule="auto"/>
+        <w:jc w:val="both"/>
+      </w:pPr>
+    </w:p>
+    <w:p>
+      <w:pPr>
+        <w:pStyle w:val="Heading2"/>
+      </w:pPr>
+      <w:bookmarkStart w:id="50" w:name="_Toc137642389"/>
+      <w:r>
+        <w:t>3.5 Hărțile jocului</w:t>
+      </w:r>
+      <w:bookmarkEnd w:id="50"/>
+    </w:p>
+    <w:p/>
+    <w:p>
+      <w:pPr>
+        <w:pStyle w:val="BodyText"/>
+        <w:spacing w:line="360" w:lineRule="auto"/>
+        <w:jc w:val="both"/>
+        <w:rPr>
+          <w:lang w:val="en-US"/>
+        </w:rPr>
+      </w:pPr>
+      <w:r>
+        <w:tab/>
+        <w:t xml:space="preserve">Jocul este format din 5 </w:t>
+      </w:r>
+      <w:r>
+        <w:t>nivele</w:t>
+      </w:r>
+      <w:r>
+        <w:t>, care au următoarele forme</w:t>
+      </w:r>
+      <w:r>
+        <w:t xml:space="preserve"> (fig. 3.19 – fig 3.23)</w:t>
+      </w:r>
+      <w:r>
+        <w:rPr>
+          <w:lang w:val="en-US"/>
+        </w:rPr>
+        <w:t>:</w:t>
+      </w:r>
+    </w:p>
+    <w:p>
+      <w:pPr>
+        <w:pStyle w:val="BodyText"/>
+        <w:keepNext/>
+        <w:spacing w:line="360" w:lineRule="auto"/>
+        <w:jc w:val="both"/>
+      </w:pPr>
+      <w:r>
+        <w:rPr>
+          <w:noProof/>
+          <w:lang w:val="en-US"/>
+        </w:rPr>
+        <w:drawing>
+          <wp:inline distT="0" distB="0" distL="0" distR="0" wp14:anchorId="66FD0F27" wp14:editId="153B3FFC">
+            <wp:extent cx="5943600" cy="1826895"/>
+            <wp:effectExtent l="0" t="0" r="0" b="1905"/>
+            <wp:docPr id="2" name="Picture 2"/>
+            <wp:cNvGraphicFramePr>
+              <a:graphicFrameLocks xmlns:a="http://schemas.openxmlformats.org/drawingml/2006/main" noChangeAspect="1"/>
+            </wp:cNvGraphicFramePr>
+            <a:graphic xmlns:a="http://schemas.openxmlformats.org/drawingml/2006/main">
+              <a:graphicData uri="http://schemas.openxmlformats.org/drawingml/2006/picture">
+                <pic:pic xmlns:pic="http://schemas.openxmlformats.org/drawingml/2006/picture">
+                  <pic:nvPicPr>
+                    <pic:cNvPr id="0" name="Screenshot_12.png"/>
+                    <pic:cNvPicPr/>
+                  </pic:nvPicPr>
+                  <pic:blipFill>
+                    <a:blip r:embed="rId44">
+                      <a:extLst>
+                        <a:ext uri="{28A0092B-C50C-407E-A947-70E740481C1C}">
+                          <a14:useLocalDpi xmlns:a14="http://schemas.microsoft.com/office/drawing/2010/main" val="0"/>
+                        </a:ext>
+                      </a:extLst>
+                    </a:blip>
+                    <a:stretch>
+                      <a:fillRect/>
+                    </a:stretch>
+                  </pic:blipFill>
+                  <pic:spPr>
+                    <a:xfrm>
+                      <a:off x="0" y="0"/>
+                      <a:ext cx="5943600" cy="1826895"/>
+                    </a:xfrm>
+                    <a:prstGeom prst="rect">
+                      <a:avLst/>
+                    </a:prstGeom>
+                  </pic:spPr>
+                </pic:pic>
+              </a:graphicData>
+            </a:graphic>
+          </wp:inline>
+        </w:drawing>
+      </w:r>
+    </w:p>
+    <w:p>
+      <w:pPr>
+        <w:pStyle w:val="Caption"/>
+        <w:jc w:val="center"/>
+        <w:rPr>
+          <w:color w:val="auto"/>
+        </w:rPr>
+      </w:pPr>
+      <w:r>
+        <w:rPr>
+          <w:color w:val="auto"/>
+        </w:rPr>
+        <w:t>Fig 3.19</w:t>
+      </w:r>
+    </w:p>
+    <w:p>
+      <w:pPr>
+        <w:pStyle w:val="BodyText"/>
+        <w:keepNext/>
+        <w:spacing w:line="360" w:lineRule="auto"/>
+        <w:jc w:val="both"/>
+      </w:pPr>
+      <w:r>
+        <w:rPr>
+          <w:noProof/>
+          <w:lang w:val="en-US"/>
+        </w:rPr>
+        <w:drawing>
+          <wp:inline distT="0" distB="0" distL="0" distR="0" wp14:anchorId="33E37D0C" wp14:editId="394100F6">
+            <wp:extent cx="5940756" cy="2034540"/>
+            <wp:effectExtent l="0" t="0" r="3175" b="3810"/>
+            <wp:docPr id="7" name="Picture 7"/>
+            <wp:cNvGraphicFramePr>
+              <a:graphicFrameLocks xmlns:a="http://schemas.openxmlformats.org/drawingml/2006/main" noChangeAspect="1"/>
+            </wp:cNvGraphicFramePr>
+            <a:graphic xmlns:a="http://schemas.openxmlformats.org/drawingml/2006/main">
+              <a:graphicData uri="http://schemas.openxmlformats.org/drawingml/2006/picture">
+                <pic:pic xmlns:pic="http://schemas.openxmlformats.org/drawingml/2006/picture">
+                  <pic:nvPicPr>
+                    <pic:cNvPr id="0" name="Screenshot_13.png"/>
+                    <pic:cNvPicPr/>
+                  </pic:nvPicPr>
+                  <pic:blipFill>
+                    <a:blip r:embed="rId45">
+                      <a:extLst>
+                        <a:ext uri="{28A0092B-C50C-407E-A947-70E740481C1C}">
+                          <a14:useLocalDpi xmlns:a14="http://schemas.microsoft.com/office/drawing/2010/main" val="0"/>
+                        </a:ext>
+                      </a:extLst>
+                    </a:blip>
+                    <a:stretch>
+                      <a:fillRect/>
+                    </a:stretch>
+                  </pic:blipFill>
+                  <pic:spPr>
+                    <a:xfrm>
+                      <a:off x="0" y="0"/>
+                      <a:ext cx="5943600" cy="2035514"/>
+                    </a:xfrm>
+                    <a:prstGeom prst="rect">
+                      <a:avLst/>
+                    </a:prstGeom>
+                  </pic:spPr>
+                </pic:pic>
+              </a:graphicData>
+            </a:graphic>
+          </wp:inline>
+        </w:drawing>
+      </w:r>
+    </w:p>
+    <w:p>
+      <w:pPr>
+        <w:pStyle w:val="Caption"/>
+        <w:jc w:val="center"/>
+        <w:rPr>
+          <w:color w:val="auto"/>
+        </w:rPr>
+      </w:pPr>
+      <w:r>
+        <w:rPr>
+          <w:color w:val="auto"/>
+        </w:rPr>
+        <w:t>Fig 3.20</w:t>
+      </w:r>
+    </w:p>
+    <w:p>
+      <w:pPr>
+        <w:pStyle w:val="BodyText"/>
+        <w:keepNext/>
+        <w:spacing w:line="360" w:lineRule="auto"/>
+        <w:jc w:val="both"/>
+      </w:pPr>
+      <w:r>
+        <w:rPr>
+          <w:noProof/>
+          <w:lang w:val="en-US"/>
+        </w:rPr>
+        <w:lastRenderedPageBreak/>
+        <w:drawing>
+          <wp:inline distT="0" distB="0" distL="0" distR="0" wp14:anchorId="4F9F56E1" wp14:editId="2ED4D233">
+            <wp:extent cx="5943600" cy="1289685"/>
+            <wp:effectExtent l="0" t="0" r="0" b="5715"/>
+            <wp:docPr id="31" name="Picture 31"/>
+            <wp:cNvGraphicFramePr>
+              <a:graphicFrameLocks xmlns:a="http://schemas.openxmlformats.org/drawingml/2006/main" noChangeAspect="1"/>
+            </wp:cNvGraphicFramePr>
+            <a:graphic xmlns:a="http://schemas.openxmlformats.org/drawingml/2006/main">
+              <a:graphicData uri="http://schemas.openxmlformats.org/drawingml/2006/picture">
+                <pic:pic xmlns:pic="http://schemas.openxmlformats.org/drawingml/2006/picture">
+                  <pic:nvPicPr>
+                    <pic:cNvPr id="0" name="Screenshot_14.png"/>
+                    <pic:cNvPicPr/>
+                  </pic:nvPicPr>
+                  <pic:blipFill>
+                    <a:blip r:embed="rId46">
+                      <a:extLst>
+                        <a:ext uri="{28A0092B-C50C-407E-A947-70E740481C1C}">
+                          <a14:useLocalDpi xmlns:a14="http://schemas.microsoft.com/office/drawing/2010/main" val="0"/>
+                        </a:ext>
+                      </a:extLst>
+                    </a:blip>
+                    <a:stretch>
+                      <a:fillRect/>
+                    </a:stretch>
+                  </pic:blipFill>
+                  <pic:spPr>
+                    <a:xfrm>
+                      <a:off x="0" y="0"/>
+                      <a:ext cx="5943600" cy="1289685"/>
+                    </a:xfrm>
+                    <a:prstGeom prst="rect">
+                      <a:avLst/>
+                    </a:prstGeom>
+                  </pic:spPr>
+                </pic:pic>
+              </a:graphicData>
+            </a:graphic>
+          </wp:inline>
+        </w:drawing>
+      </w:r>
+    </w:p>
+    <w:p>
+      <w:pPr>
+        <w:pStyle w:val="Caption"/>
+        <w:jc w:val="center"/>
+        <w:rPr>
+          <w:color w:val="auto"/>
+        </w:rPr>
+      </w:pPr>
+      <w:r>
+        <w:rPr>
+          <w:color w:val="auto"/>
+        </w:rPr>
+        <w:t>Fig 3.21</w:t>
+      </w:r>
+    </w:p>
+    <w:p>
+      <w:pPr>
+        <w:pStyle w:val="BodyText"/>
+        <w:keepNext/>
+        <w:spacing w:line="360" w:lineRule="auto"/>
+        <w:jc w:val="both"/>
+      </w:pPr>
+      <w:r>
+        <w:rPr>
+          <w:noProof/>
+          <w:lang w:val="en-US"/>
+        </w:rPr>
+        <w:drawing>
+          <wp:inline distT="0" distB="0" distL="0" distR="0" wp14:anchorId="430392D9" wp14:editId="7B25664A">
+            <wp:extent cx="5943600" cy="1758950"/>
+            <wp:effectExtent l="0" t="0" r="0" b="0"/>
+            <wp:docPr id="32" name="Picture 32"/>
+            <wp:cNvGraphicFramePr>
+              <a:graphicFrameLocks xmlns:a="http://schemas.openxmlformats.org/drawingml/2006/main" noChangeAspect="1"/>
+            </wp:cNvGraphicFramePr>
+            <a:graphic xmlns:a="http://schemas.openxmlformats.org/drawingml/2006/main">
+              <a:graphicData uri="http://schemas.openxmlformats.org/drawingml/2006/picture">
+                <pic:pic xmlns:pic="http://schemas.openxmlformats.org/drawingml/2006/picture">
+                  <pic:nvPicPr>
+                    <pic:cNvPr id="0" name="Screenshot_15.png"/>
+                    <pic:cNvPicPr/>
+                  </pic:nvPicPr>
+                  <pic:blipFill>
+                    <a:blip r:embed="rId47">
+                      <a:extLst>
+                        <a:ext uri="{28A0092B-C50C-407E-A947-70E740481C1C}">
+                          <a14:useLocalDpi xmlns:a14="http://schemas.microsoft.com/office/drawing/2010/main" val="0"/>
+                        </a:ext>
+                      </a:extLst>
+                    </a:blip>
+                    <a:stretch>
+                      <a:fillRect/>
+                    </a:stretch>
+                  </pic:blipFill>
+                  <pic:spPr>
+                    <a:xfrm>
+                      <a:off x="0" y="0"/>
+                      <a:ext cx="5943600" cy="1758950"/>
+                    </a:xfrm>
+                    <a:prstGeom prst="rect">
+                      <a:avLst/>
+                    </a:prstGeom>
+                  </pic:spPr>
+                </pic:pic>
+              </a:graphicData>
+            </a:graphic>
+          </wp:inline>
+        </w:drawing>
+      </w:r>
+    </w:p>
+    <w:p>
+      <w:pPr>
+        <w:pStyle w:val="Caption"/>
+        <w:jc w:val="center"/>
+        <w:rPr>
+          <w:color w:val="auto"/>
+        </w:rPr>
+      </w:pPr>
+      <w:r>
+        <w:rPr>
+          <w:color w:val="auto"/>
+        </w:rPr>
+        <w:t>Fig 3.22</w:t>
+      </w:r>
+    </w:p>
+    <w:p>
+      <w:pPr>
+        <w:pStyle w:val="BodyText"/>
+        <w:keepNext/>
+        <w:spacing w:line="360" w:lineRule="auto"/>
+        <w:jc w:val="both"/>
+      </w:pPr>
+      <w:r>
+        <w:rPr>
+          <w:noProof/>
+          <w:lang w:val="en-US"/>
+        </w:rPr>
+        <w:drawing>
+          <wp:inline distT="0" distB="0" distL="0" distR="0" wp14:anchorId="799672ED" wp14:editId="1BC3F7D2">
+            <wp:extent cx="5943600" cy="1969135"/>
+            <wp:effectExtent l="0" t="0" r="0" b="0"/>
+            <wp:docPr id="35" name="Picture 35"/>
+            <wp:cNvGraphicFramePr>
+              <a:graphicFrameLocks xmlns:a="http://schemas.openxmlformats.org/drawingml/2006/main" noChangeAspect="1"/>
+            </wp:cNvGraphicFramePr>
+            <a:graphic xmlns:a="http://schemas.openxmlformats.org/drawingml/2006/main">
+              <a:graphicData uri="http://schemas.openxmlformats.org/drawingml/2006/picture">
+                <pic:pic xmlns:pic="http://schemas.openxmlformats.org/drawingml/2006/picture">
+                  <pic:nvPicPr>
+                    <pic:cNvPr id="0" name="Screenshot_16.png"/>
+                    <pic:cNvPicPr/>
+                  </pic:nvPicPr>
+                  <pic:blipFill>
+                    <a:blip r:embed="rId48">
+                      <a:extLst>
+                        <a:ext uri="{28A0092B-C50C-407E-A947-70E740481C1C}">
+                          <a14:useLocalDpi xmlns:a14="http://schemas.microsoft.com/office/drawing/2010/main" val="0"/>
+                        </a:ext>
+                      </a:extLst>
+                    </a:blip>
+                    <a:stretch>
+                      <a:fillRect/>
+                    </a:stretch>
+                  </pic:blipFill>
+                  <pic:spPr>
+                    <a:xfrm>
+                      <a:off x="0" y="0"/>
+                      <a:ext cx="5943600" cy="1969135"/>
+                    </a:xfrm>
+                    <a:prstGeom prst="rect">
+                      <a:avLst/>
+                    </a:prstGeom>
+                  </pic:spPr>
+                </pic:pic>
+              </a:graphicData>
+            </a:graphic>
+          </wp:inline>
+        </w:drawing>
+      </w:r>
+    </w:p>
+    <w:p>
+      <w:pPr>
+        <w:pStyle w:val="Caption"/>
+        <w:jc w:val="center"/>
+        <w:rPr>
+          <w:color w:val="auto"/>
+        </w:rPr>
+      </w:pPr>
+      <w:r>
+        <w:rPr>
+          <w:color w:val="auto"/>
+        </w:rPr>
+        <w:t>Fig 3.23</w:t>
+      </w:r>
+    </w:p>
+    <w:p>
+      <w:pPr>
+        <w:pStyle w:val="BodyText"/>
+        <w:spacing w:line="360" w:lineRule="auto"/>
         <w:ind w:firstLine="720"/>
         <w:jc w:val="both"/>
       </w:pPr>
@@ -8027,18 +8474,18 @@
       <w:pPr>
         <w:pStyle w:val="Heading1"/>
         <w:sectPr>
-          <w:headerReference w:type="default" r:id="rId44"/>
+          <w:headerReference w:type="default" r:id="rId49"/>
           <w:pgSz w:w="12240" w:h="15840"/>
           <w:pgMar w:top="1440" w:right="1440" w:bottom="1440" w:left="1440" w:header="708" w:footer="708" w:gutter="0"/>
           <w:cols w:space="708"/>
           <w:docGrid w:linePitch="360"/>
         </w:sectPr>
       </w:pPr>
-      <w:bookmarkStart w:id="45" w:name="_Toc137205351"/>
+      <w:bookmarkStart w:id="51" w:name="_Toc137642390"/>
       <w:r>
         <w:t>Concluzii</w:t>
       </w:r>
-      <w:bookmarkEnd w:id="45"/>
+      <w:bookmarkEnd w:id="51"/>
     </w:p>
     <w:p>
       <w:pPr>
@@ -8284,7 +8731,7 @@
         <w:ind w:left="720" w:firstLine="720"/>
         <w:jc w:val="both"/>
         <w:sectPr>
-          <w:headerReference w:type="default" r:id="rId45"/>
+          <w:headerReference w:type="default" r:id="rId50"/>
           <w:type w:val="continuous"/>
           <w:pgSz w:w="12240" w:h="15840"/>
           <w:pgMar w:top="1440" w:right="1440" w:bottom="1440" w:left="1440" w:header="708" w:footer="708" w:gutter="0"/>
@@ -8306,7 +8753,7 @@
         <w:spacing w:line="360" w:lineRule="auto"/>
         <w:jc w:val="both"/>
         <w:sectPr>
-          <w:headerReference w:type="default" r:id="rId46"/>
+          <w:headerReference w:type="default" r:id="rId51"/>
           <w:pgSz w:w="12240" w:h="15840"/>
           <w:pgMar w:top="1440" w:right="1440" w:bottom="1440" w:left="1440" w:header="708" w:footer="708" w:gutter="0"/>
           <w:cols w:space="708"/>
@@ -8333,7 +8780,7 @@
       <w:r>
         <w:t xml:space="preserve">, </w:t>
       </w:r>
-      <w:hyperlink r:id="rId47" w:history="1">
+      <w:hyperlink r:id="rId52" w:history="1">
         <w:r>
           <w:rPr>
             <w:rStyle w:val="Hyperlink"/>
@@ -8364,7 +8811,7 @@
       <w:r>
         <w:t xml:space="preserve">, </w:t>
       </w:r>
-      <w:hyperlink r:id="rId48" w:history="1">
+      <w:hyperlink r:id="rId53" w:history="1">
         <w:r>
           <w:rPr>
             <w:rStyle w:val="Hyperlink"/>
@@ -8395,7 +8842,7 @@
       <w:r>
         <w:t xml:space="preserve">, </w:t>
       </w:r>
-      <w:hyperlink r:id="rId49" w:history="1">
+      <w:hyperlink r:id="rId54" w:history="1">
         <w:r>
           <w:rPr>
             <w:rStyle w:val="Hyperlink"/>
@@ -8426,7 +8873,7 @@
       <w:r>
         <w:t xml:space="preserve">, </w:t>
       </w:r>
-      <w:hyperlink r:id="rId50" w:history="1">
+      <w:hyperlink r:id="rId55" w:history="1">
         <w:r>
           <w:rPr>
             <w:rStyle w:val="Hyperlink"/>
@@ -8457,7 +8904,7 @@
       <w:r>
         <w:t xml:space="preserve">, </w:t>
       </w:r>
-      <w:hyperlink r:id="rId51" w:history="1">
+      <w:hyperlink r:id="rId56" w:history="1">
         <w:r>
           <w:rPr>
             <w:rStyle w:val="Hyperlink"/>
@@ -8488,7 +8935,7 @@
       <w:r>
         <w:t xml:space="preserve">, </w:t>
       </w:r>
-      <w:hyperlink r:id="rId52" w:history="1">
+      <w:hyperlink r:id="rId57" w:history="1">
         <w:r>
           <w:rPr>
             <w:rStyle w:val="Hyperlink"/>
@@ -8509,7 +8956,7 @@
       <w:r>
         <w:t xml:space="preserve">[7] Sven Thole, Hero Knight – Pixel Art, </w:t>
       </w:r>
-      <w:hyperlink r:id="rId53" w:history="1">
+      <w:hyperlink r:id="rId58" w:history="1">
         <w:r>
           <w:rPr>
             <w:rStyle w:val="Hyperlink"/>
@@ -8530,7 +8977,7 @@
       <w:r>
         <w:t xml:space="preserve">[8] Unity Documentation, </w:t>
       </w:r>
-      <w:hyperlink r:id="rId54" w:history="1">
+      <w:hyperlink r:id="rId59" w:history="1">
         <w:r>
           <w:rPr>
             <w:rStyle w:val="Hyperlink"/>
@@ -8572,7 +9019,7 @@
       <w:r>
         <w:t xml:space="preserve">, </w:t>
       </w:r>
-      <w:hyperlink r:id="rId55" w:history="1">
+      <w:hyperlink r:id="rId60" w:history="1">
         <w:r>
           <w:rPr>
             <w:rStyle w:val="Hyperlink"/>
@@ -8605,7 +9052,7 @@
       <w:r>
         <w:t xml:space="preserve">, </w:t>
       </w:r>
-      <w:hyperlink r:id="rId56" w:history="1">
+      <w:hyperlink r:id="rId61" w:history="1">
         <w:r>
           <w:rPr>
             <w:rStyle w:val="Hyperlink"/>
@@ -8646,7 +9093,7 @@
       <w:r>
         <w:t xml:space="preserve">, </w:t>
       </w:r>
-      <w:hyperlink r:id="rId57" w:history="1">
+      <w:hyperlink r:id="rId62" w:history="1">
         <w:r>
           <w:rPr>
             <w:rStyle w:val="Hyperlink"/>
@@ -8676,7 +9123,7 @@
       <w:r>
         <w:t xml:space="preserve">, </w:t>
       </w:r>
-      <w:hyperlink r:id="rId58" w:history="1">
+      <w:hyperlink r:id="rId63" w:history="1">
         <w:r>
           <w:rPr>
             <w:rStyle w:val="Hyperlink"/>
@@ -8706,7 +9153,7 @@
       <w:r>
         <w:t xml:space="preserve"> </w:t>
       </w:r>
-      <w:hyperlink r:id="rId59" w:history="1">
+      <w:hyperlink r:id="rId64" w:history="1">
         <w:r>
           <w:rPr>
             <w:rStyle w:val="Hyperlink"/>
@@ -8739,7 +9186,7 @@
       <w:r>
         <w:t xml:space="preserve">, </w:t>
       </w:r>
-      <w:hyperlink r:id="rId60" w:history="1">
+      <w:hyperlink r:id="rId65" w:history="1">
         <w:r>
           <w:rPr>
             <w:rStyle w:val="Hyperlink"/>
@@ -8771,47 +9218,15 @@
           <w:i/>
           <w:lang w:val="en-US"/>
         </w:rPr>
-        <w:t xml:space="preserve">Using </w:t>
-      </w:r>
-      <w:proofErr w:type="spellStart"/>
-      <w:r>
-        <w:rPr>
-          <w:i/>
+        <w:t>Using BinaryFormatter in Unity to Save and Load Game Data</w:t>
+      </w:r>
+      <w:r>
+        <w:rPr>
           <w:lang w:val="en-US"/>
         </w:rPr>
-        <w:t>BinaryFormatter</w:t>
-      </w:r>
-      <w:proofErr w:type="spellEnd"/>
-      <w:r>
-        <w:rPr>
-          <w:i/>
-          <w:lang w:val="en-US"/>
-        </w:rPr>
-        <w:t xml:space="preserve"> in Unity to </w:t>
-      </w:r>
-      <w:proofErr w:type="gramStart"/>
-      <w:r>
-        <w:rPr>
-          <w:i/>
-          <w:lang w:val="en-US"/>
-        </w:rPr>
-        <w:t>Save</w:t>
-      </w:r>
-      <w:proofErr w:type="gramEnd"/>
-      <w:r>
-        <w:rPr>
-          <w:i/>
-          <w:lang w:val="en-US"/>
-        </w:rPr>
-        <w:t xml:space="preserve"> and Load Game Data</w:t>
-      </w:r>
-      <w:r>
-        <w:rPr>
-          <w:lang w:val="en-US"/>
-        </w:rPr>
         <w:t xml:space="preserve">, </w:t>
       </w:r>
-      <w:hyperlink r:id="rId61" w:history="1">
+      <w:hyperlink r:id="rId66" w:history="1">
         <w:r>
           <w:rPr>
             <w:rStyle w:val="Hyperlink"/>
@@ -8841,7 +9256,7 @@
       </w:pPr>
     </w:p>
     <w:sectPr>
-      <w:headerReference w:type="default" r:id="rId62"/>
+      <w:headerReference w:type="default" r:id="rId67"/>
       <w:type w:val="continuous"/>
       <w:pgSz w:w="12240" w:h="15840"/>
       <w:pgMar w:top="1440" w:right="1440" w:bottom="1440" w:left="1440" w:header="708" w:footer="708" w:gutter="0"/>
@@ -9035,7 +9450,7 @@
           <w:rPr>
             <w:noProof/>
           </w:rPr>
-          <w:t>23</w:t>
+          <w:t>4</w:t>
         </w:r>
         <w:r>
           <w:rPr>
@@ -9278,19 +9693,11 @@
         <w:lang w:val="en-US"/>
       </w:rPr>
     </w:pPr>
-    <w:proofErr w:type="spellStart"/>
     <w:r>
       <w:rPr>
         <w:lang w:val="en-US"/>
       </w:rPr>
-      <w:t>Capitolul</w:t>
-    </w:r>
-    <w:proofErr w:type="spellEnd"/>
-    <w:r>
-      <w:rPr>
-        <w:lang w:val="en-US"/>
-      </w:rPr>
-      <w:t xml:space="preserve"> 3</w:t>
+      <w:t>Capitolul 3</w:t>
     </w:r>
   </w:p>
 </w:hdr>
@@ -11314,7 +11721,7 @@
 </file>
 
 <file path=customXml/itemProps1.xml><?xml version="1.0" encoding="utf-8"?>
-<ds:datastoreItem xmlns:ds="http://schemas.openxmlformats.org/officeDocument/2006/customXml" ds:itemID="{A827E6B6-D3B4-42A9-A6CE-4A995DC8CDAE}">
+<ds:datastoreItem xmlns:ds="http://schemas.openxmlformats.org/officeDocument/2006/customXml" ds:itemID="{66FC2E9A-A36D-49FF-AE97-76CA16846D97}">
   <ds:schemaRefs>
     <ds:schemaRef ds:uri="http://schemas.openxmlformats.org/officeDocument/2006/bibliography"/>
   </ds:schemaRefs>

</xml_diff>

<commit_message>
added keybinding system in documentation
</commit_message>
<xml_diff>
--- a/Licenta Mihai Lazar.docx
+++ b/Licenta Mihai Lazar.docx
@@ -13,6 +13,7 @@
       <w:bookmarkStart w:id="2" w:name="_Toc137201497"/>
       <w:bookmarkStart w:id="3" w:name="_Toc137205328"/>
       <w:bookmarkStart w:id="4" w:name="_Toc137642366"/>
+      <w:bookmarkStart w:id="5" w:name="_Toc137661758"/>
       <w:r>
         <w:rPr>
           <w:noProof/>
@@ -154,6 +155,7 @@
       <w:bookmarkEnd w:id="2"/>
       <w:bookmarkEnd w:id="3"/>
       <w:bookmarkEnd w:id="4"/>
+      <w:bookmarkEnd w:id="5"/>
     </w:p>
     <w:p>
       <w:pPr>
@@ -413,22 +415,24 @@
         <w:ind w:left="245" w:right="245"/>
         <w:jc w:val="center"/>
       </w:pPr>
-      <w:bookmarkStart w:id="5" w:name="_Toc137129787"/>
-      <w:bookmarkStart w:id="6" w:name="_Toc137130237"/>
-      <w:bookmarkStart w:id="7" w:name="_Toc137201498"/>
-      <w:bookmarkStart w:id="8" w:name="_Toc137205329"/>
-      <w:bookmarkStart w:id="9" w:name="_Toc137642367"/>
+      <w:bookmarkStart w:id="6" w:name="_Toc137129787"/>
+      <w:bookmarkStart w:id="7" w:name="_Toc137130237"/>
+      <w:bookmarkStart w:id="8" w:name="_Toc137201498"/>
+      <w:bookmarkStart w:id="9" w:name="_Toc137205329"/>
+      <w:bookmarkStart w:id="10" w:name="_Toc137642367"/>
+      <w:bookmarkStart w:id="11" w:name="_Toc137661759"/>
       <w:r>
         <w:rPr>
           <w:w w:val="105"/>
         </w:rPr>
         <w:t>The Knight</w:t>
       </w:r>
-      <w:bookmarkEnd w:id="5"/>
       <w:bookmarkEnd w:id="6"/>
       <w:bookmarkEnd w:id="7"/>
       <w:bookmarkEnd w:id="8"/>
       <w:bookmarkEnd w:id="9"/>
+      <w:bookmarkEnd w:id="10"/>
+      <w:bookmarkEnd w:id="11"/>
     </w:p>
     <w:p>
       <w:pPr>
@@ -470,19 +474,21 @@
           <w:spacing w:val="1"/>
         </w:rPr>
       </w:pPr>
-      <w:bookmarkStart w:id="10" w:name="_Toc137129788"/>
-      <w:bookmarkStart w:id="11" w:name="_Toc137130238"/>
-      <w:bookmarkStart w:id="12" w:name="_Toc137201499"/>
-      <w:bookmarkStart w:id="13" w:name="_Toc137205330"/>
-      <w:bookmarkStart w:id="14" w:name="_Toc137642368"/>
+      <w:bookmarkStart w:id="12" w:name="_Toc137129788"/>
+      <w:bookmarkStart w:id="13" w:name="_Toc137130238"/>
+      <w:bookmarkStart w:id="14" w:name="_Toc137201499"/>
+      <w:bookmarkStart w:id="15" w:name="_Toc137205330"/>
+      <w:bookmarkStart w:id="16" w:name="_Toc137642368"/>
+      <w:bookmarkStart w:id="17" w:name="_Toc137661760"/>
       <w:r>
         <w:t>Absolvent</w:t>
       </w:r>
-      <w:bookmarkEnd w:id="10"/>
-      <w:bookmarkEnd w:id="11"/>
       <w:bookmarkEnd w:id="12"/>
       <w:bookmarkEnd w:id="13"/>
       <w:bookmarkEnd w:id="14"/>
+      <w:bookmarkEnd w:id="15"/>
+      <w:bookmarkEnd w:id="16"/>
+      <w:bookmarkEnd w:id="17"/>
       <w:r>
         <w:rPr>
           <w:spacing w:val="1"/>
@@ -496,22 +502,24 @@
         <w:spacing w:before="1" w:line="336" w:lineRule="auto"/>
         <w:ind w:left="3259" w:right="2878" w:firstLine="689"/>
       </w:pPr>
-      <w:bookmarkStart w:id="15" w:name="_Toc137129789"/>
-      <w:bookmarkStart w:id="16" w:name="_Toc137130239"/>
-      <w:bookmarkStart w:id="17" w:name="_Toc137201500"/>
-      <w:bookmarkStart w:id="18" w:name="_Toc137205331"/>
-      <w:bookmarkStart w:id="19" w:name="_Toc137642369"/>
+      <w:bookmarkStart w:id="18" w:name="_Toc137129789"/>
+      <w:bookmarkStart w:id="19" w:name="_Toc137130239"/>
+      <w:bookmarkStart w:id="20" w:name="_Toc137201500"/>
+      <w:bookmarkStart w:id="21" w:name="_Toc137205331"/>
+      <w:bookmarkStart w:id="22" w:name="_Toc137642369"/>
+      <w:bookmarkStart w:id="23" w:name="_Toc137661761"/>
       <w:r>
         <w:rPr>
           <w:w w:val="95"/>
         </w:rPr>
         <w:t>Mihai Lazăr</w:t>
       </w:r>
-      <w:bookmarkEnd w:id="15"/>
-      <w:bookmarkEnd w:id="16"/>
-      <w:bookmarkEnd w:id="17"/>
       <w:bookmarkEnd w:id="18"/>
       <w:bookmarkEnd w:id="19"/>
+      <w:bookmarkEnd w:id="20"/>
+      <w:bookmarkEnd w:id="21"/>
+      <w:bookmarkEnd w:id="22"/>
+      <w:bookmarkEnd w:id="23"/>
     </w:p>
     <w:p>
       <w:pPr>
@@ -825,20 +833,22 @@
       <w:pPr>
         <w:pStyle w:val="Heading1"/>
       </w:pPr>
-      <w:bookmarkStart w:id="20" w:name="_Toc137129790"/>
-      <w:bookmarkStart w:id="21" w:name="_Toc137130240"/>
-      <w:bookmarkStart w:id="22" w:name="_Toc137201501"/>
-      <w:bookmarkStart w:id="23" w:name="_Toc137205332"/>
-      <w:bookmarkStart w:id="24" w:name="_Toc137642370"/>
+      <w:bookmarkStart w:id="24" w:name="_Toc137129790"/>
+      <w:bookmarkStart w:id="25" w:name="_Toc137130240"/>
+      <w:bookmarkStart w:id="26" w:name="_Toc137201501"/>
+      <w:bookmarkStart w:id="27" w:name="_Toc137205332"/>
+      <w:bookmarkStart w:id="28" w:name="_Toc137642370"/>
+      <w:bookmarkStart w:id="29" w:name="_Toc137661762"/>
       <w:r>
         <w:lastRenderedPageBreak/>
         <w:t>Cuprins</w:t>
       </w:r>
-      <w:bookmarkEnd w:id="20"/>
-      <w:bookmarkEnd w:id="21"/>
-      <w:bookmarkEnd w:id="22"/>
-      <w:bookmarkEnd w:id="23"/>
       <w:bookmarkEnd w:id="24"/>
+      <w:bookmarkEnd w:id="25"/>
+      <w:bookmarkEnd w:id="26"/>
+      <w:bookmarkEnd w:id="27"/>
+      <w:bookmarkEnd w:id="28"/>
+      <w:bookmarkEnd w:id="29"/>
     </w:p>
     <w:p>
       <w:pPr>
@@ -853,8 +863,6 @@
     <w:sdt>
       <w:sdtPr>
         <w:rPr>
-          <w:b/>
-          <w:bCs/>
           <w:sz w:val="22"/>
           <w:szCs w:val="22"/>
         </w:rPr>
@@ -866,6 +874,7 @@
       </w:sdtPr>
       <w:sdtEndPr>
         <w:rPr>
+          <w:rFonts w:ascii="Times New Roman" w:eastAsia="Times New Roman" w:hAnsi="Times New Roman" w:cs="Times New Roman"/>
           <w:b w:val="0"/>
           <w:bCs w:val="0"/>
           <w:noProof/>
@@ -874,14 +883,9 @@
       <w:sdtContent>
         <w:p>
           <w:pPr>
-            <w:pStyle w:val="TOC3"/>
-            <w:tabs>
-              <w:tab w:val="right" w:leader="dot" w:pos="9350"/>
-            </w:tabs>
+            <w:pStyle w:val="TOC1"/>
             <w:rPr>
               <w:rFonts w:asciiTheme="minorHAnsi" w:eastAsiaTheme="minorEastAsia" w:hAnsiTheme="minorHAnsi" w:cstheme="minorBidi"/>
-              <w:b/>
-              <w:bCs/>
               <w:noProof/>
               <w:sz w:val="22"/>
               <w:szCs w:val="22"/>
@@ -889,38 +893,15 @@
             </w:rPr>
           </w:pPr>
           <w:r>
-            <w:rPr>
-              <w:rFonts w:ascii="Georgia" w:eastAsia="Georgia" w:hAnsi="Georgia" w:cs="Georgia"/>
-            </w:rPr>
             <w:fldChar w:fldCharType="begin"/>
           </w:r>
           <w:r>
             <w:instrText xml:space="preserve"> TOC \o "1-3" \h \z \u </w:instrText>
           </w:r>
           <w:r>
-            <w:rPr>
-              <w:rFonts w:ascii="Georgia" w:eastAsia="Georgia" w:hAnsi="Georgia" w:cs="Georgia"/>
-            </w:rPr>
             <w:fldChar w:fldCharType="separate"/>
           </w:r>
-        </w:p>
-        <w:p>
-          <w:pPr>
-            <w:pStyle w:val="TOC1"/>
-            <w:tabs>
-              <w:tab w:val="right" w:leader="dot" w:pos="9350"/>
-            </w:tabs>
-            <w:rPr>
-              <w:rFonts w:asciiTheme="minorHAnsi" w:eastAsiaTheme="minorEastAsia" w:hAnsiTheme="minorHAnsi" w:cstheme="minorBidi"/>
-              <w:b w:val="0"/>
-              <w:bCs w:val="0"/>
-              <w:noProof/>
-              <w:sz w:val="22"/>
-              <w:szCs w:val="22"/>
-              <w:lang w:val="en-US"/>
-            </w:rPr>
-          </w:pPr>
-          <w:hyperlink w:anchor="_Toc137642371" w:history="1">
+          <w:hyperlink w:anchor="_Toc137661763" w:history="1">
             <w:r>
               <w:rPr>
                 <w:rStyle w:val="Hyperlink"/>
@@ -933,7 +914,7 @@
                 <w:noProof/>
                 <w:webHidden/>
               </w:rPr>
-              <w:tab/>
+              <w:t>................................................................................................</w:t>
             </w:r>
             <w:r>
               <w:rPr>
@@ -947,7 +928,7 @@
                 <w:noProof/>
                 <w:webHidden/>
               </w:rPr>
-              <w:instrText xml:space="preserve"> PAGEREF _Toc137642371 \h </w:instrText>
+              <w:instrText xml:space="preserve"> PAGEREF _Toc137661763 \h </w:instrText>
             </w:r>
             <w:r>
               <w:rPr>
@@ -992,7 +973,7 @@
               <w:lang w:val="en-US"/>
             </w:rPr>
           </w:pPr>
-          <w:hyperlink w:anchor="_Toc137642372" w:history="1">
+          <w:hyperlink w:anchor="_Toc137661764" w:history="1">
             <w:r>
               <w:rPr>
                 <w:rStyle w:val="Hyperlink"/>
@@ -1019,7 +1000,7 @@
                 <w:noProof/>
                 <w:webHidden/>
               </w:rPr>
-              <w:instrText xml:space="preserve"> PAGEREF _Toc137642372 \h </w:instrText>
+              <w:instrText xml:space="preserve"> PAGEREF _Toc137661764 \h </w:instrText>
             </w:r>
             <w:r>
               <w:rPr>
@@ -1065,7 +1046,7 @@
               <w:lang w:val="en-US"/>
             </w:rPr>
           </w:pPr>
-          <w:hyperlink w:anchor="_Toc137642373" w:history="1">
+          <w:hyperlink w:anchor="_Toc137661765" w:history="1">
             <w:r>
               <w:rPr>
                 <w:rStyle w:val="Hyperlink"/>
@@ -1111,7 +1092,7 @@
                 <w:noProof/>
                 <w:webHidden/>
               </w:rPr>
-              <w:instrText xml:space="preserve"> PAGEREF _Toc137642373 \h </w:instrText>
+              <w:instrText xml:space="preserve"> PAGEREF _Toc137661765 \h </w:instrText>
             </w:r>
             <w:r>
               <w:rPr>
@@ -1157,7 +1138,7 @@
               <w:lang w:val="en-US"/>
             </w:rPr>
           </w:pPr>
-          <w:hyperlink w:anchor="_Toc137642374" w:history="1">
+          <w:hyperlink w:anchor="_Toc137661766" w:history="1">
             <w:r>
               <w:rPr>
                 <w:rStyle w:val="Hyperlink"/>
@@ -1202,7 +1183,7 @@
                 <w:noProof/>
                 <w:webHidden/>
               </w:rPr>
-              <w:instrText xml:space="preserve"> PAGEREF _Toc137642374 \h </w:instrText>
+              <w:instrText xml:space="preserve"> PAGEREF _Toc137661766 \h </w:instrText>
             </w:r>
             <w:r>
               <w:rPr>
@@ -1247,7 +1228,7 @@
               <w:lang w:val="en-US"/>
             </w:rPr>
           </w:pPr>
-          <w:hyperlink w:anchor="_Toc137642375" w:history="1">
+          <w:hyperlink w:anchor="_Toc137661767" w:history="1">
             <w:r>
               <w:rPr>
                 <w:rStyle w:val="Hyperlink"/>
@@ -1274,7 +1255,7 @@
                 <w:noProof/>
                 <w:webHidden/>
               </w:rPr>
-              <w:instrText xml:space="preserve"> PAGEREF _Toc137642375 \h </w:instrText>
+              <w:instrText xml:space="preserve"> PAGEREF _Toc137661767 \h </w:instrText>
             </w:r>
             <w:r>
               <w:rPr>
@@ -1321,7 +1302,7 @@
               <w:lang w:val="en-US"/>
             </w:rPr>
           </w:pPr>
-          <w:hyperlink w:anchor="_Toc137642376" w:history="1">
+          <w:hyperlink w:anchor="_Toc137661768" w:history="1">
             <w:r>
               <w:rPr>
                 <w:rStyle w:val="Hyperlink"/>
@@ -1348,7 +1329,7 @@
                 <w:noProof/>
                 <w:webHidden/>
               </w:rPr>
-              <w:instrText xml:space="preserve"> PAGEREF _Toc137642376 \h </w:instrText>
+              <w:instrText xml:space="preserve"> PAGEREF _Toc137661768 \h </w:instrText>
             </w:r>
             <w:r>
               <w:rPr>
@@ -1393,7 +1374,7 @@
               <w:lang w:val="en-US"/>
             </w:rPr>
           </w:pPr>
-          <w:hyperlink w:anchor="_Toc137642377" w:history="1">
+          <w:hyperlink w:anchor="_Toc137661769" w:history="1">
             <w:r>
               <w:rPr>
                 <w:rStyle w:val="Hyperlink"/>
@@ -1420,7 +1401,7 @@
                 <w:noProof/>
                 <w:webHidden/>
               </w:rPr>
-              <w:instrText xml:space="preserve"> PAGEREF _Toc137642377 \h </w:instrText>
+              <w:instrText xml:space="preserve"> PAGEREF _Toc137661769 \h </w:instrText>
             </w:r>
             <w:r>
               <w:rPr>
@@ -1465,7 +1446,7 @@
               <w:lang w:val="en-US"/>
             </w:rPr>
           </w:pPr>
-          <w:hyperlink w:anchor="_Toc137642378" w:history="1">
+          <w:hyperlink w:anchor="_Toc137661770" w:history="1">
             <w:r>
               <w:rPr>
                 <w:rStyle w:val="Hyperlink"/>
@@ -1492,7 +1473,7 @@
                 <w:noProof/>
                 <w:webHidden/>
               </w:rPr>
-              <w:instrText xml:space="preserve"> PAGEREF _Toc137642378 \h </w:instrText>
+              <w:instrText xml:space="preserve"> PAGEREF _Toc137661770 \h </w:instrText>
             </w:r>
             <w:r>
               <w:rPr>
@@ -1539,7 +1520,7 @@
               <w:lang w:val="en-US"/>
             </w:rPr>
           </w:pPr>
-          <w:hyperlink w:anchor="_Toc137642379" w:history="1">
+          <w:hyperlink w:anchor="_Toc137661771" w:history="1">
             <w:r>
               <w:rPr>
                 <w:rStyle w:val="Hyperlink"/>
@@ -1566,7 +1547,7 @@
                 <w:noProof/>
                 <w:webHidden/>
               </w:rPr>
-              <w:instrText xml:space="preserve"> PAGEREF _Toc137642379 \h </w:instrText>
+              <w:instrText xml:space="preserve"> PAGEREF _Toc137661771 \h </w:instrText>
             </w:r>
             <w:r>
               <w:rPr>
@@ -1611,7 +1592,7 @@
               <w:lang w:val="en-US"/>
             </w:rPr>
           </w:pPr>
-          <w:hyperlink w:anchor="_Toc137642380" w:history="1">
+          <w:hyperlink w:anchor="_Toc137661772" w:history="1">
             <w:r>
               <w:rPr>
                 <w:rStyle w:val="Hyperlink"/>
@@ -1638,7 +1619,7 @@
                 <w:noProof/>
                 <w:webHidden/>
               </w:rPr>
-              <w:instrText xml:space="preserve"> PAGEREF _Toc137642380 \h </w:instrText>
+              <w:instrText xml:space="preserve"> PAGEREF _Toc137661772 \h </w:instrText>
             </w:r>
             <w:r>
               <w:rPr>
@@ -1683,7 +1664,7 @@
               <w:lang w:val="en-US"/>
             </w:rPr>
           </w:pPr>
-          <w:hyperlink w:anchor="_Toc137642381" w:history="1">
+          <w:hyperlink w:anchor="_Toc137661773" w:history="1">
             <w:r>
               <w:rPr>
                 <w:rStyle w:val="Hyperlink"/>
@@ -1710,7 +1691,7 @@
                 <w:noProof/>
                 <w:webHidden/>
               </w:rPr>
-              <w:instrText xml:space="preserve"> PAGEREF _Toc137642381 \h </w:instrText>
+              <w:instrText xml:space="preserve"> PAGEREF _Toc137661773 \h </w:instrText>
             </w:r>
             <w:r>
               <w:rPr>
@@ -1755,7 +1736,7 @@
               <w:lang w:val="en-US"/>
             </w:rPr>
           </w:pPr>
-          <w:hyperlink w:anchor="_Toc137642382" w:history="1">
+          <w:hyperlink w:anchor="_Toc137661774" w:history="1">
             <w:r>
               <w:rPr>
                 <w:rStyle w:val="Hyperlink"/>
@@ -1782,7 +1763,7 @@
                 <w:noProof/>
                 <w:webHidden/>
               </w:rPr>
-              <w:instrText xml:space="preserve"> PAGEREF _Toc137642382 \h </w:instrText>
+              <w:instrText xml:space="preserve"> PAGEREF _Toc137661774 \h </w:instrText>
             </w:r>
             <w:r>
               <w:rPr>
@@ -1827,7 +1808,7 @@
               <w:lang w:val="en-US"/>
             </w:rPr>
           </w:pPr>
-          <w:hyperlink w:anchor="_Toc137642383" w:history="1">
+          <w:hyperlink w:anchor="_Toc137661775" w:history="1">
             <w:r>
               <w:rPr>
                 <w:rStyle w:val="Hyperlink"/>
@@ -1854,7 +1835,7 @@
                 <w:noProof/>
                 <w:webHidden/>
               </w:rPr>
-              <w:instrText xml:space="preserve"> PAGEREF _Toc137642383 \h </w:instrText>
+              <w:instrText xml:space="preserve"> PAGEREF _Toc137661775 \h </w:instrText>
             </w:r>
             <w:r>
               <w:rPr>
@@ -1899,7 +1880,7 @@
               <w:lang w:val="en-US"/>
             </w:rPr>
           </w:pPr>
-          <w:hyperlink w:anchor="_Toc137642384" w:history="1">
+          <w:hyperlink w:anchor="_Toc137661776" w:history="1">
             <w:r>
               <w:rPr>
                 <w:rStyle w:val="Hyperlink"/>
@@ -1926,7 +1907,7 @@
                 <w:noProof/>
                 <w:webHidden/>
               </w:rPr>
-              <w:instrText xml:space="preserve"> PAGEREF _Toc137642384 \h </w:instrText>
+              <w:instrText xml:space="preserve"> PAGEREF _Toc137661776 \h </w:instrText>
             </w:r>
             <w:r>
               <w:rPr>
@@ -1971,7 +1952,7 @@
               <w:lang w:val="en-US"/>
             </w:rPr>
           </w:pPr>
-          <w:hyperlink w:anchor="_Toc137642385" w:history="1">
+          <w:hyperlink w:anchor="_Toc137661777" w:history="1">
             <w:r>
               <w:rPr>
                 <w:rStyle w:val="Hyperlink"/>
@@ -1998,7 +1979,7 @@
                 <w:noProof/>
                 <w:webHidden/>
               </w:rPr>
-              <w:instrText xml:space="preserve"> PAGEREF _Toc137642385 \h </w:instrText>
+              <w:instrText xml:space="preserve"> PAGEREF _Toc137661777 \h </w:instrText>
             </w:r>
             <w:r>
               <w:rPr>
@@ -2043,7 +2024,7 @@
               <w:lang w:val="en-US"/>
             </w:rPr>
           </w:pPr>
-          <w:hyperlink w:anchor="_Toc137642386" w:history="1">
+          <w:hyperlink w:anchor="_Toc137661778" w:history="1">
             <w:r>
               <w:rPr>
                 <w:rStyle w:val="Hyperlink"/>
@@ -2070,7 +2051,7 @@
                 <w:noProof/>
                 <w:webHidden/>
               </w:rPr>
-              <w:instrText xml:space="preserve"> PAGEREF _Toc137642386 \h </w:instrText>
+              <w:instrText xml:space="preserve"> PAGEREF _Toc137661778 \h </w:instrText>
             </w:r>
             <w:r>
               <w:rPr>
@@ -2115,7 +2096,7 @@
               <w:lang w:val="en-US"/>
             </w:rPr>
           </w:pPr>
-          <w:hyperlink w:anchor="_Toc137642387" w:history="1">
+          <w:hyperlink w:anchor="_Toc137661779" w:history="1">
             <w:r>
               <w:rPr>
                 <w:rStyle w:val="Hyperlink"/>
@@ -2142,7 +2123,7 @@
                 <w:noProof/>
                 <w:webHidden/>
               </w:rPr>
-              <w:instrText xml:space="preserve"> PAGEREF _Toc137642387 \h </w:instrText>
+              <w:instrText xml:space="preserve"> PAGEREF _Toc137661779 \h </w:instrText>
             </w:r>
             <w:r>
               <w:rPr>
@@ -2187,7 +2168,7 @@
               <w:lang w:val="en-US"/>
             </w:rPr>
           </w:pPr>
-          <w:hyperlink w:anchor="_Toc137642388" w:history="1">
+          <w:hyperlink w:anchor="_Toc137661780" w:history="1">
             <w:r>
               <w:rPr>
                 <w:rStyle w:val="Hyperlink"/>
@@ -2214,7 +2195,7 @@
                 <w:noProof/>
                 <w:webHidden/>
               </w:rPr>
-              <w:instrText xml:space="preserve"> PAGEREF _Toc137642388 \h </w:instrText>
+              <w:instrText xml:space="preserve"> PAGEREF _Toc137661780 \h </w:instrText>
             </w:r>
             <w:r>
               <w:rPr>
@@ -2259,7 +2240,7 @@
               <w:lang w:val="en-US"/>
             </w:rPr>
           </w:pPr>
-          <w:hyperlink w:anchor="_Toc137642389" w:history="1">
+          <w:hyperlink w:anchor="_Toc137661781" w:history="1">
             <w:r>
               <w:rPr>
                 <w:rStyle w:val="Hyperlink"/>
@@ -2286,7 +2267,7 @@
                 <w:noProof/>
                 <w:webHidden/>
               </w:rPr>
-              <w:instrText xml:space="preserve"> PAGEREF _Toc137642389 \h </w:instrText>
+              <w:instrText xml:space="preserve"> PAGEREF _Toc137661781 \h </w:instrText>
             </w:r>
             <w:r>
               <w:rPr>
@@ -2307,6 +2288,78 @@
                 <w:webHidden/>
               </w:rPr>
               <w:t>26</w:t>
+            </w:r>
+            <w:r>
+              <w:rPr>
+                <w:noProof/>
+                <w:webHidden/>
+              </w:rPr>
+              <w:fldChar w:fldCharType="end"/>
+            </w:r>
+          </w:hyperlink>
+        </w:p>
+        <w:p>
+          <w:pPr>
+            <w:pStyle w:val="TOC2"/>
+            <w:tabs>
+              <w:tab w:val="right" w:leader="dot" w:pos="9350"/>
+            </w:tabs>
+            <w:rPr>
+              <w:rFonts w:asciiTheme="minorHAnsi" w:eastAsiaTheme="minorEastAsia" w:hAnsiTheme="minorHAnsi" w:cstheme="minorBidi"/>
+              <w:noProof/>
+              <w:sz w:val="22"/>
+              <w:szCs w:val="22"/>
+              <w:lang w:val="en-US"/>
+            </w:rPr>
+          </w:pPr>
+          <w:hyperlink w:anchor="_Toc137661782" w:history="1">
+            <w:r>
+              <w:rPr>
+                <w:rStyle w:val="Hyperlink"/>
+                <w:noProof/>
+              </w:rPr>
+              <w:t>3.6 Sistemul de key rebind</w:t>
+            </w:r>
+            <w:r>
+              <w:rPr>
+                <w:noProof/>
+                <w:webHidden/>
+              </w:rPr>
+              <w:tab/>
+            </w:r>
+            <w:r>
+              <w:rPr>
+                <w:noProof/>
+                <w:webHidden/>
+              </w:rPr>
+              <w:fldChar w:fldCharType="begin"/>
+            </w:r>
+            <w:r>
+              <w:rPr>
+                <w:noProof/>
+                <w:webHidden/>
+              </w:rPr>
+              <w:instrText xml:space="preserve"> PAGEREF _Toc137661782 \h </w:instrText>
+            </w:r>
+            <w:r>
+              <w:rPr>
+                <w:noProof/>
+                <w:webHidden/>
+              </w:rPr>
+            </w:r>
+            <w:r>
+              <w:rPr>
+                <w:noProof/>
+                <w:webHidden/>
+              </w:rPr>
+              <w:fldChar w:fldCharType="separate"/>
+            </w:r>
+            <w:r>
+              <w:rPr>
+                <w:noProof/>
+                <w:webHidden/>
+              </w:rPr>
+              <w:t>27</w:t>
             </w:r>
             <w:r>
               <w:rPr>
@@ -2333,7 +2386,7 @@
               <w:lang w:val="en-US"/>
             </w:rPr>
           </w:pPr>
-          <w:hyperlink w:anchor="_Toc137642390" w:history="1">
+          <w:hyperlink w:anchor="_Toc137661783" w:history="1">
             <w:r>
               <w:rPr>
                 <w:rStyle w:val="Hyperlink"/>
@@ -2360,7 +2413,7 @@
                 <w:noProof/>
                 <w:webHidden/>
               </w:rPr>
-              <w:instrText xml:space="preserve"> PAGEREF _Toc137642390 \h </w:instrText>
+              <w:instrText xml:space="preserve"> PAGEREF _Toc137661783 \h </w:instrText>
             </w:r>
             <w:r>
               <w:rPr>
@@ -2380,7 +2433,7 @@
                 <w:noProof/>
                 <w:webHidden/>
               </w:rPr>
-              <w:t>28</w:t>
+              <w:t>29</w:t>
             </w:r>
             <w:r>
               <w:rPr>
@@ -2442,11 +2495,11 @@
         <w:ind w:left="0"/>
         <w:jc w:val="both"/>
       </w:pPr>
-      <w:bookmarkStart w:id="25" w:name="_Toc137642371"/>
+      <w:bookmarkStart w:id="30" w:name="_Toc137661763"/>
       <w:r>
         <w:t>Introducere</w:t>
       </w:r>
-      <w:bookmarkEnd w:id="25"/>
+      <w:bookmarkEnd w:id="30"/>
     </w:p>
     <w:p>
       <w:pPr>
@@ -2476,18 +2529,18 @@
         <w:spacing w:line="360" w:lineRule="auto"/>
         <w:jc w:val="both"/>
       </w:pPr>
-      <w:bookmarkStart w:id="26" w:name="Lorem_ipsum"/>
-      <w:bookmarkStart w:id="27" w:name="_bookmark1"/>
-      <w:bookmarkStart w:id="28" w:name="_Toc137642372"/>
-      <w:bookmarkEnd w:id="26"/>
-      <w:bookmarkEnd w:id="27"/>
+      <w:bookmarkStart w:id="31" w:name="Lorem_ipsum"/>
+      <w:bookmarkStart w:id="32" w:name="_bookmark1"/>
+      <w:bookmarkStart w:id="33" w:name="_Toc137661764"/>
+      <w:bookmarkEnd w:id="31"/>
+      <w:bookmarkEnd w:id="32"/>
       <w:r>
         <w:t xml:space="preserve">1.1 </w:t>
       </w:r>
       <w:r>
         <w:t>Descrierea lucrării</w:t>
       </w:r>
-      <w:bookmarkEnd w:id="28"/>
+      <w:bookmarkEnd w:id="33"/>
     </w:p>
     <w:p>
       <w:pPr>
@@ -2511,7 +2564,15 @@
         <w:rPr>
           <w:i/>
         </w:rPr>
-        <w:t>Hollow Knight</w:t>
+        <w:t>Hollo</w:t>
+      </w:r>
+      <w:bookmarkStart w:id="34" w:name="_GoBack"/>
+      <w:bookmarkEnd w:id="34"/>
+      <w:r>
+        <w:rPr>
+          <w:i/>
+        </w:rPr>
+        <w:t>w Knight</w:t>
       </w:r>
       <w:r>
         <w:t xml:space="preserve"> și </w:t>
@@ -2612,18 +2673,18 @@
         <w:spacing w:before="0" w:line="360" w:lineRule="auto"/>
         <w:jc w:val="both"/>
       </w:pPr>
-      <w:bookmarkStart w:id="29" w:name="Dolor_sit_amet"/>
-      <w:bookmarkStart w:id="30" w:name="_bookmark2"/>
-      <w:bookmarkStart w:id="31" w:name="_Toc137642373"/>
-      <w:bookmarkEnd w:id="29"/>
-      <w:bookmarkEnd w:id="30"/>
+      <w:bookmarkStart w:id="35" w:name="Dolor_sit_amet"/>
+      <w:bookmarkStart w:id="36" w:name="_bookmark2"/>
+      <w:bookmarkStart w:id="37" w:name="_Toc137661765"/>
+      <w:bookmarkEnd w:id="35"/>
+      <w:bookmarkEnd w:id="36"/>
       <w:r>
         <w:rPr>
           <w:w w:val="95"/>
         </w:rPr>
         <w:t>Motivația</w:t>
       </w:r>
-      <w:bookmarkEnd w:id="31"/>
+      <w:bookmarkEnd w:id="37"/>
     </w:p>
     <w:p>
       <w:pPr>
@@ -2699,10 +2760,10 @@
         </w:rPr>
         <w:t>, mi-au lăsat o impresie foarte bună, așa că am decis să încerc să dezvolt un joc similar cu Hollow Knight. Momentul de triumf pe care l-am simțit după ce am reușit să răzbesc o provocare pe care un joc o pune în fața mea au fost de neuitat, ceea ce m-a împins în direcția de a dori să ofer aceeași experiență mai departe.</w:t>
       </w:r>
-      <w:bookmarkStart w:id="32" w:name="Quis_tellus_vitae"/>
-      <w:bookmarkStart w:id="33" w:name="_bookmark3"/>
-      <w:bookmarkEnd w:id="32"/>
-      <w:bookmarkEnd w:id="33"/>
+      <w:bookmarkStart w:id="38" w:name="Quis_tellus_vitae"/>
+      <w:bookmarkStart w:id="39" w:name="_bookmark3"/>
+      <w:bookmarkEnd w:id="38"/>
+      <w:bookmarkEnd w:id="39"/>
     </w:p>
     <w:p>
       <w:pPr>
@@ -2744,11 +2805,11 @@
         <w:spacing w:before="0" w:line="360" w:lineRule="auto"/>
         <w:jc w:val="both"/>
       </w:pPr>
-      <w:bookmarkStart w:id="34" w:name="_Toc137642374"/>
+      <w:bookmarkStart w:id="40" w:name="_Toc137661766"/>
       <w:r>
         <w:t>Relevanța temei</w:t>
       </w:r>
-      <w:bookmarkEnd w:id="34"/>
+      <w:bookmarkEnd w:id="40"/>
     </w:p>
     <w:p>
       <w:pPr>
@@ -3133,11 +3194,11 @@
         <w:spacing w:line="360" w:lineRule="auto"/>
         <w:jc w:val="both"/>
       </w:pPr>
-      <w:bookmarkStart w:id="35" w:name="_Toc137642375"/>
+      <w:bookmarkStart w:id="41" w:name="_Toc137661767"/>
       <w:r>
         <w:t>1.4 Repere istorice</w:t>
       </w:r>
-      <w:bookmarkEnd w:id="35"/>
+      <w:bookmarkEnd w:id="41"/>
     </w:p>
     <w:p>
       <w:pPr>
@@ -3346,12 +3407,12 @@
           <w:docGrid w:linePitch="360"/>
         </w:sectPr>
       </w:pPr>
-      <w:bookmarkStart w:id="36" w:name="_Toc137642376"/>
+      <w:bookmarkStart w:id="42" w:name="_Toc137661768"/>
       <w:r>
         <w:lastRenderedPageBreak/>
         <w:t>Prezentarea Aplicației</w:t>
       </w:r>
-      <w:bookmarkEnd w:id="36"/>
+      <w:bookmarkEnd w:id="42"/>
     </w:p>
     <w:p>
       <w:pPr>
@@ -3365,14 +3426,14 @@
         <w:spacing w:line="360" w:lineRule="auto"/>
         <w:ind w:hanging="128"/>
       </w:pPr>
-      <w:bookmarkStart w:id="37" w:name="_Toc137642377"/>
+      <w:bookmarkStart w:id="43" w:name="_Toc137661769"/>
       <w:r>
         <w:t xml:space="preserve">2.1 Experiența </w:t>
       </w:r>
       <w:r>
         <w:t>utilizatorului</w:t>
       </w:r>
-      <w:bookmarkEnd w:id="37"/>
+      <w:bookmarkEnd w:id="43"/>
     </w:p>
     <w:p>
       <w:pPr>
@@ -3638,11 +3699,11 @@
         <w:spacing w:line="360" w:lineRule="auto"/>
         <w:jc w:val="both"/>
       </w:pPr>
-      <w:bookmarkStart w:id="38" w:name="_Toc137642378"/>
+      <w:bookmarkStart w:id="44" w:name="_Toc137661770"/>
       <w:r>
         <w:t>2.2 Experiența utilizatorului în joc</w:t>
       </w:r>
-      <w:bookmarkEnd w:id="38"/>
+      <w:bookmarkEnd w:id="44"/>
     </w:p>
     <w:p>
       <w:pPr>
@@ -4006,13 +4067,7 @@
                               <w:rPr>
                                 <w:color w:val="auto"/>
                               </w:rPr>
-                              <w:t xml:space="preserve">Fig </w:t>
-                            </w:r>
-                            <w:r>
-                              <w:rPr>
-                                <w:color w:val="auto"/>
-                              </w:rPr>
-                              <w:t>2.3</w:t>
+                              <w:t>Fig 2.3</w:t>
                             </w:r>
                           </w:p>
                         </w:txbxContent>
@@ -4118,14 +4173,14 @@
           <w:docGrid w:linePitch="360"/>
         </w:sectPr>
       </w:pPr>
-      <w:bookmarkStart w:id="39" w:name="_Toc137642379"/>
+      <w:bookmarkStart w:id="45" w:name="_Toc137661771"/>
       <w:r>
         <w:t xml:space="preserve">Dezvoltarea </w:t>
       </w:r>
       <w:r>
         <w:t>aplicației</w:t>
       </w:r>
-      <w:bookmarkEnd w:id="39"/>
+      <w:bookmarkEnd w:id="45"/>
     </w:p>
     <w:p>
       <w:pPr>
@@ -4133,12 +4188,12 @@
         <w:spacing w:line="360" w:lineRule="auto"/>
         <w:jc w:val="both"/>
       </w:pPr>
-      <w:bookmarkStart w:id="40" w:name="_Toc137642380"/>
+      <w:bookmarkStart w:id="46" w:name="_Toc137661772"/>
       <w:r>
         <w:lastRenderedPageBreak/>
         <w:t>3.1 Dezvoltarea jocului</w:t>
       </w:r>
-      <w:bookmarkEnd w:id="40"/>
+      <w:bookmarkEnd w:id="46"/>
     </w:p>
     <w:p>
       <w:pPr>
@@ -4150,11 +4205,11 @@
         <w:pStyle w:val="Heading3"/>
         <w:jc w:val="both"/>
       </w:pPr>
-      <w:bookmarkStart w:id="41" w:name="_Toc137642381"/>
+      <w:bookmarkStart w:id="47" w:name="_Toc137661773"/>
       <w:r>
         <w:t>3.1.1 Tilemap</w:t>
       </w:r>
-      <w:bookmarkEnd w:id="41"/>
+      <w:bookmarkEnd w:id="47"/>
     </w:p>
     <w:p>
       <w:pPr>
@@ -4312,13 +4367,7 @@
                               <w:rPr>
                                 <w:color w:val="auto"/>
                               </w:rPr>
-                              <w:t xml:space="preserve">Fig </w:t>
-                            </w:r>
-                            <w:r>
-                              <w:rPr>
-                                <w:color w:val="auto"/>
-                              </w:rPr>
-                              <w:t>3.1</w:t>
+                              <w:t>Fig 3.1</w:t>
                             </w:r>
                           </w:p>
                         </w:txbxContent>
@@ -4469,8 +4518,6 @@
         </w:rPr>
         <w:t>[16].</w:t>
       </w:r>
-      <w:bookmarkStart w:id="42" w:name="_GoBack"/>
-      <w:bookmarkEnd w:id="42"/>
     </w:p>
     <w:p>
       <w:pPr>
@@ -4608,13 +4655,7 @@
                               <w:rPr>
                                 <w:color w:val="auto"/>
                               </w:rPr>
-                              <w:t xml:space="preserve">Fig. </w:t>
-                            </w:r>
-                            <w:r>
-                              <w:rPr>
-                                <w:color w:val="auto"/>
-                              </w:rPr>
-                              <w:t>3.2</w:t>
+                              <w:t>Fig. 3.2</w:t>
                             </w:r>
                           </w:p>
                         </w:txbxContent>
@@ -4693,11 +4734,11 @@
         <w:spacing w:line="360" w:lineRule="auto"/>
         <w:jc w:val="both"/>
       </w:pPr>
-      <w:bookmarkStart w:id="43" w:name="_Toc137642382"/>
+      <w:bookmarkStart w:id="48" w:name="_Toc137661774"/>
       <w:r>
         <w:t>3.1.2 Player</w:t>
       </w:r>
-      <w:bookmarkEnd w:id="43"/>
+      <w:bookmarkEnd w:id="48"/>
     </w:p>
     <w:p>
       <w:pPr>
@@ -4825,13 +4866,7 @@
                               <w:rPr>
                                 <w:color w:val="auto"/>
                               </w:rPr>
-                              <w:t xml:space="preserve">Fig </w:t>
-                            </w:r>
-                            <w:r>
-                              <w:rPr>
-                                <w:color w:val="auto"/>
-                              </w:rPr>
-                              <w:t>3.3</w:t>
+                              <w:t>Fig 3.3</w:t>
                             </w:r>
                           </w:p>
                         </w:txbxContent>
@@ -5002,13 +5037,7 @@
                               <w:rPr>
                                 <w:color w:val="auto"/>
                               </w:rPr>
-                              <w:t xml:space="preserve">Fig </w:t>
-                            </w:r>
-                            <w:r>
-                              <w:rPr>
-                                <w:color w:val="auto"/>
-                              </w:rPr>
-                              <w:t>3.4</w:t>
+                              <w:t>Fig 3.4</w:t>
                             </w:r>
                           </w:p>
                         </w:txbxContent>
@@ -5228,13 +5257,7 @@
                               <w:rPr>
                                 <w:color w:val="auto"/>
                               </w:rPr>
-                              <w:t xml:space="preserve">Fig </w:t>
-                            </w:r>
-                            <w:r>
-                              <w:rPr>
-                                <w:color w:val="auto"/>
-                              </w:rPr>
-                              <w:t>3.5</w:t>
+                              <w:t>Fig 3.5</w:t>
                             </w:r>
                           </w:p>
                         </w:txbxContent>
@@ -5569,13 +5592,7 @@
                               <w:rPr>
                                 <w:color w:val="auto"/>
                               </w:rPr>
-                              <w:t xml:space="preserve">Fig </w:t>
-                            </w:r>
-                            <w:r>
-                              <w:rPr>
-                                <w:color w:val="auto"/>
-                              </w:rPr>
-                              <w:t>3.6</w:t>
+                              <w:t>Fig 3.6</w:t>
                             </w:r>
                           </w:p>
                         </w:txbxContent>
@@ -5736,7 +5753,7 @@
       <w:pPr>
         <w:pStyle w:val="Heading3"/>
       </w:pPr>
-      <w:bookmarkStart w:id="44" w:name="_Toc137642383"/>
+      <w:bookmarkStart w:id="49" w:name="_Toc137661775"/>
       <w:r>
         <w:rPr>
           <w:noProof/>
@@ -5795,7 +5812,7 @@
       <w:r>
         <w:t>3.1.3 Inamici Melee</w:t>
       </w:r>
-      <w:bookmarkEnd w:id="44"/>
+      <w:bookmarkEnd w:id="49"/>
     </w:p>
     <w:p>
       <w:pPr>
@@ -5872,13 +5889,7 @@
                               <w:rPr>
                                 <w:color w:val="auto"/>
                               </w:rPr>
-                              <w:t xml:space="preserve">Fig </w:t>
-                            </w:r>
-                            <w:r>
-                              <w:rPr>
-                                <w:color w:val="auto"/>
-                              </w:rPr>
-                              <w:t>3.7</w:t>
+                              <w:t>Fig 3.7</w:t>
                             </w:r>
                           </w:p>
                         </w:txbxContent>
@@ -6403,11 +6414,11 @@
       <w:pPr>
         <w:pStyle w:val="Heading3"/>
       </w:pPr>
-      <w:bookmarkStart w:id="45" w:name="_Toc137642384"/>
+      <w:bookmarkStart w:id="50" w:name="_Toc137661776"/>
       <w:r>
         <w:t>3.1.4 Inamici zburători</w:t>
       </w:r>
-      <w:bookmarkEnd w:id="45"/>
+      <w:bookmarkEnd w:id="50"/>
     </w:p>
     <w:p>
       <w:pPr>
@@ -6548,13 +6559,7 @@
                               <w:rPr>
                                 <w:color w:val="auto"/>
                               </w:rPr>
-                              <w:t xml:space="preserve">Fig </w:t>
-                            </w:r>
-                            <w:r>
-                              <w:rPr>
-                                <w:color w:val="auto"/>
-                              </w:rPr>
-                              <w:t>3.11</w:t>
+                              <w:t>Fig 3.11</w:t>
                             </w:r>
                           </w:p>
                         </w:txbxContent>
@@ -6855,13 +6860,7 @@
                               <w:rPr>
                                 <w:color w:val="auto"/>
                               </w:rPr>
-                              <w:t xml:space="preserve">Fig </w:t>
-                            </w:r>
-                            <w:r>
-                              <w:rPr>
-                                <w:color w:val="auto"/>
-                              </w:rPr>
-                              <w:t>3.13</w:t>
+                              <w:t>Fig 3.13</w:t>
                             </w:r>
                           </w:p>
                         </w:txbxContent>
@@ -7034,11 +7033,11 @@
       <w:pPr>
         <w:pStyle w:val="Heading3"/>
       </w:pPr>
-      <w:bookmarkStart w:id="46" w:name="_Toc137642385"/>
+      <w:bookmarkStart w:id="51" w:name="_Toc137661777"/>
       <w:r>
         <w:t>3.1.5 Inamici Ranged</w:t>
       </w:r>
-      <w:bookmarkEnd w:id="46"/>
+      <w:bookmarkEnd w:id="51"/>
     </w:p>
     <w:p>
       <w:pPr>
@@ -7393,7 +7392,7 @@
       <w:pPr>
         <w:pStyle w:val="Heading2"/>
       </w:pPr>
-      <w:bookmarkStart w:id="47" w:name="_Toc137642386"/>
+      <w:bookmarkStart w:id="52" w:name="_Toc137661778"/>
       <w:r>
         <w:t xml:space="preserve">3.2 </w:t>
       </w:r>
@@ -7406,7 +7405,7 @@
       <w:r>
         <w:t>meniuri</w:t>
       </w:r>
-      <w:bookmarkEnd w:id="47"/>
+      <w:bookmarkEnd w:id="52"/>
     </w:p>
     <w:p/>
     <w:p>
@@ -7499,11 +7498,11 @@
       <w:pPr>
         <w:pStyle w:val="Heading2"/>
       </w:pPr>
-      <w:bookmarkStart w:id="48" w:name="_Toc137642387"/>
+      <w:bookmarkStart w:id="53" w:name="_Toc137661779"/>
       <w:r>
         <w:t>3.3 Sistemul de sunet</w:t>
       </w:r>
-      <w:bookmarkEnd w:id="48"/>
+      <w:bookmarkEnd w:id="53"/>
     </w:p>
     <w:p>
       <w:pPr>
@@ -7803,12 +7802,12 @@
       <w:pPr>
         <w:pStyle w:val="Heading2"/>
       </w:pPr>
-      <w:bookmarkStart w:id="49" w:name="_Toc137642388"/>
+      <w:bookmarkStart w:id="54" w:name="_Toc137661780"/>
       <w:r>
         <w:lastRenderedPageBreak/>
         <w:t>3.4 Sistemul de salvare</w:t>
       </w:r>
-      <w:bookmarkEnd w:id="49"/>
+      <w:bookmarkEnd w:id="54"/>
     </w:p>
     <w:p>
       <w:pPr>
@@ -8005,13 +8004,7 @@
                               <w:rPr>
                                 <w:color w:val="auto"/>
                               </w:rPr>
-                              <w:t xml:space="preserve">Fig </w:t>
-                            </w:r>
-                            <w:r>
-                              <w:rPr>
-                                <w:color w:val="auto"/>
-                              </w:rPr>
-                              <w:t>3.18</w:t>
+                              <w:t>Fig 3.18</w:t>
                             </w:r>
                           </w:p>
                         </w:txbxContent>
@@ -8151,11 +8144,11 @@
       <w:pPr>
         <w:pStyle w:val="Heading2"/>
       </w:pPr>
-      <w:bookmarkStart w:id="50" w:name="_Toc137642389"/>
+      <w:bookmarkStart w:id="55" w:name="_Toc137661781"/>
       <w:r>
         <w:t>3.5 Hărțile jocului</w:t>
       </w:r>
-      <w:bookmarkEnd w:id="50"/>
+      <w:bookmarkEnd w:id="55"/>
     </w:p>
     <w:p/>
     <w:p>
@@ -8538,6 +8531,70 @@
         <w:t>Fig 3.23</w:t>
       </w:r>
     </w:p>
+    <w:p/>
+    <w:p>
+      <w:pPr>
+        <w:pStyle w:val="Heading2"/>
+      </w:pPr>
+      <w:bookmarkStart w:id="56" w:name="_Toc137661782"/>
+      <w:r>
+        <w:t>3.6 Sistemul de key rebind</w:t>
+      </w:r>
+      <w:bookmarkEnd w:id="56"/>
+    </w:p>
+    <w:p>
+      <w:pPr>
+        <w:pStyle w:val="BodyText"/>
+      </w:pPr>
+    </w:p>
+    <w:p>
+      <w:pPr>
+        <w:pStyle w:val="BodyText"/>
+        <w:spacing w:line="360" w:lineRule="auto"/>
+        <w:jc w:val="both"/>
+      </w:pPr>
+      <w:r>
+        <w:tab/>
+      </w:r>
+      <w:r>
+        <w:t xml:space="preserve">În dezvoltarea sistemului de key rebind, am importat din pachetul Input System dezvoltat de către Unity Technologies demo-ul Rebinding UI. Din acest demo am folosit prefab-ul RebindUIPrefab pentru construirea interfeței de rebinding, ce constă în numele acțiuni pe care o modificăm, un câmp în care se află keybinding-ul curent și pe care putem apăsa pentru a începe procesul de rebinding, și </w:t>
+      </w:r>
+      <w:r>
+        <w:t>două butoane de reset.</w:t>
+      </w:r>
+    </w:p>
+    <w:p>
+      <w:pPr>
+        <w:pStyle w:val="BodyText"/>
+        <w:spacing w:line="360" w:lineRule="auto"/>
+        <w:jc w:val="both"/>
+      </w:pPr>
+      <w:r>
+        <w:lastRenderedPageBreak/>
+        <w:tab/>
+      </w:r>
+      <w:r>
+        <w:t>Scriptul RebindingActionUI a rămas asemănător, cu următoarele modificări</w:t>
+      </w:r>
+      <w:r>
+        <w:rPr>
+          <w:lang w:val="en-US"/>
+        </w:rPr>
+        <w:t>:</w:t>
+      </w:r>
+      <w:r>
+        <w:t xml:space="preserve"> am adăugat o verficare de dubluri între InputAction - uri și o verificare </w:t>
+      </w:r>
+      <w:r>
+        <w:t xml:space="preserve">la anulare </w:t>
+      </w:r>
+      <w:r>
+        <w:t>în cazul în care InputAction-ul este de tip composite</w:t>
+      </w:r>
+      <w:r>
+        <w:t>, unde verific dacă se află dubluri pe configurația curentă, dacă se observă dubluri voi reconfigura binding-urile acțiuni la ultima configurație validă.</w:t>
+      </w:r>
+    </w:p>
     <w:p>
       <w:pPr>
         <w:pStyle w:val="BodyText"/>
@@ -8584,11 +8641,11 @@
           <w:docGrid w:linePitch="360"/>
         </w:sectPr>
       </w:pPr>
-      <w:bookmarkStart w:id="51" w:name="_Toc137642390"/>
+      <w:bookmarkStart w:id="57" w:name="_Toc137661783"/>
       <w:r>
         <w:t>Concluzii</w:t>
       </w:r>
-      <w:bookmarkEnd w:id="51"/>
+      <w:bookmarkEnd w:id="57"/>
     </w:p>
     <w:p>
       <w:pPr>
@@ -9663,7 +9720,7 @@
           <w:rPr>
             <w:noProof/>
           </w:rPr>
-          <w:t>11</w:t>
+          <w:t>4</w:t>
         </w:r>
         <w:r>
           <w:rPr>
@@ -9824,10 +9881,7 @@
       <w:ind w:left="0"/>
     </w:pPr>
     <w:r>
-      <w:t xml:space="preserve">Capitolul </w:t>
-    </w:r>
-    <w:r>
-      <w:t>2</w:t>
+      <w:t>Capitolul 2</w:t>
     </w:r>
   </w:p>
 </w:hdr>
@@ -9864,10 +9918,7 @@
       <w:ind w:left="0"/>
     </w:pPr>
     <w:r>
-      <w:t xml:space="preserve">Capitolul </w:t>
-    </w:r>
-    <w:r>
-      <w:t>3</w:t>
+      <w:t>Capitolul 3</w:t>
     </w:r>
   </w:p>
 </w:hdr>
@@ -11948,7 +11999,7 @@
 </file>
 
 <file path=customXml/itemProps1.xml><?xml version="1.0" encoding="utf-8"?>
-<ds:datastoreItem xmlns:ds="http://schemas.openxmlformats.org/officeDocument/2006/customXml" ds:itemID="{92102C2B-0D1C-4776-BF26-FDBE2E9CF6FB}">
+<ds:datastoreItem xmlns:ds="http://schemas.openxmlformats.org/officeDocument/2006/customXml" ds:itemID="{7C757586-9F7F-47AA-8EEF-DEC74BAC66AD}">
   <ds:schemaRefs>
     <ds:schemaRef ds:uri="http://schemas.openxmlformats.org/officeDocument/2006/bibliography"/>
   </ds:schemaRefs>

</xml_diff>

<commit_message>
Documentatie maybe last update?
</commit_message>
<xml_diff>
--- a/Licenta Mihai Lazar.docx
+++ b/Licenta Mihai Lazar.docx
@@ -2338,7 +2338,7 @@
                 <w:noProof/>
                 <w:webHidden/>
               </w:rPr>
-              <w:t>25</w:t>
+              <w:t>24</w:t>
             </w:r>
             <w:r>
               <w:rPr>
@@ -2556,7 +2556,7 @@
                 <w:noProof/>
                 <w:webHidden/>
               </w:rPr>
-              <w:t>29</w:t>
+              <w:t>28</w:t>
             </w:r>
             <w:r>
               <w:rPr>
@@ -2750,7 +2750,7 @@
         <w:t xml:space="preserve"> va trebui să exploreze lumea</w:t>
       </w:r>
       <w:r>
-        <w:t>,</w:t>
+        <w:t xml:space="preserve"> și</w:t>
       </w:r>
       <w:r>
         <w:t xml:space="preserve"> să răzbească provocăriile pe care le va întâmpina.</w:t>
@@ -2935,7 +2935,21 @@
           <w:noProof/>
           <w:w w:val="105"/>
         </w:rPr>
-        <w:t xml:space="preserve"> desen pentru sprite-uri, sculptură pentru modele 3D, compoziție muzicală, scris pentru poveste. </w:t>
+        <w:t xml:space="preserve"> desen pentru sprite-uri, sculptură pentru modele 3D, compoziție muzicală, scris pentru poveste</w:t>
+      </w:r>
+      <w:r>
+        <w:rPr>
+          <w:noProof/>
+          <w:w w:val="105"/>
+        </w:rPr>
+        <w:t>, etc</w:t>
+      </w:r>
+      <w:r>
+        <w:rPr>
+          <w:noProof/>
+          <w:w w:val="105"/>
+        </w:rPr>
+        <w:t xml:space="preserve">. </w:t>
       </w:r>
     </w:p>
     <w:p>
@@ -3078,7 +3092,20 @@
         <w:rPr>
           <w:w w:val="105"/>
         </w:rPr>
-        <w:t xml:space="preserve"> să dezvolt un joc similar cu Hollow Knight. Momentul de triumf pe care l-am simțit</w:t>
+        <w:t xml:space="preserve"> să dezvolt un joc similar cu </w:t>
+      </w:r>
+      <w:r>
+        <w:rPr>
+          <w:i/>
+          <w:w w:val="105"/>
+        </w:rPr>
+        <w:t>Hollow Knight</w:t>
+      </w:r>
+      <w:r>
+        <w:rPr>
+          <w:w w:val="105"/>
+        </w:rPr>
+        <w:t>. Momentul de triumf pe care l-am simțit</w:t>
       </w:r>
       <w:r>
         <w:rPr>
@@ -3892,7 +3919,7 @@
           <w:noProof/>
           <w:w w:val="105"/>
         </w:rPr>
-        <w:t xml:space="preserve">  ce se regăsesc </w:t>
+        <w:t xml:space="preserve"> ce se regăsesc </w:t>
       </w:r>
       <w:r>
         <w:rPr>
@@ -4019,42 +4046,28 @@
           <w:noProof/>
           <w:w w:val="105"/>
         </w:rPr>
-        <w:t xml:space="preserve"> teoria simulării spune că realitatea înconjurătoare este de fapt o simulare, a fost inspirată din faptul că specia umană a ajuns în punctul de a putea simula lum</w:t>
+        <w:t xml:space="preserve"> teoria simulării spune că realitatea înconjurătoare este de fapt o simulare, a fost inspirată din faptul că specia umană a ajuns în punctul de a putea simula </w:t>
       </w:r>
       <w:r>
         <w:rPr>
           <w:noProof/>
           <w:w w:val="105"/>
         </w:rPr>
-        <w:t>ea</w:t>
+        <w:t xml:space="preserve">o </w:t>
       </w:r>
       <w:r>
         <w:rPr>
           <w:noProof/>
           <w:w w:val="105"/>
         </w:rPr>
-        <w:t xml:space="preserve"> între</w:t>
+        <w:t>lum</w:t>
       </w:r>
       <w:r>
         <w:rPr>
           <w:noProof/>
           <w:w w:val="105"/>
         </w:rPr>
-        <w:t>a</w:t>
-      </w:r>
-      <w:r>
-        <w:rPr>
-          <w:noProof/>
-          <w:w w:val="105"/>
-        </w:rPr>
-        <w:t>g</w:t>
-      </w:r>
-      <w:r>
-        <w:rPr>
-          <w:noProof/>
-          <w:w w:val="105"/>
-        </w:rPr>
-        <w:t>ă</w:t>
+        <w:t>e</w:t>
       </w:r>
       <w:r>
         <w:rPr>
@@ -5294,6 +5307,9 @@
         <w:t>te sări</w:t>
       </w:r>
       <w:r>
+        <w:t xml:space="preserve"> doar dacă se află</w:t>
+      </w:r>
+      <w:r>
         <w:t xml:space="preserve"> </w:t>
       </w:r>
       <w:r>
@@ -5659,16 +5675,10 @@
         <w:t>,</w:t>
       </w:r>
       <w:r>
-        <w:t xml:space="preserve"> pentru a  ieși din meniul pauză și a reveni la joc</w:t>
-      </w:r>
-      <w:r>
-        <w:t>.</w:t>
-      </w:r>
-      <w:r>
-        <w:t xml:space="preserve"> </w:t>
-      </w:r>
-      <w:r>
-        <w:t>M</w:t>
+        <w:t xml:space="preserve"> pentru a  ieși din meniul pauză și a reveni la joc </w:t>
+      </w:r>
+      <w:r>
+        <w:t>(m</w:t>
       </w:r>
       <w:r>
         <w:t>enționez că</w:t>
@@ -5680,10 +5690,16 @@
         <w:t xml:space="preserve"> apăsarea butonului ESCAPE are același efect</w:t>
       </w:r>
       <w:r>
-        <w:t xml:space="preserve"> ca a </w:t>
-      </w:r>
-      <w:r>
-        <w:t>un</w:t>
+        <w:t>)</w:t>
+      </w:r>
+      <w:r>
+        <w:t>, și</w:t>
+      </w:r>
+      <w:r>
+        <w:t xml:space="preserve"> a</w:t>
+      </w:r>
+      <w:r>
+        <w:t xml:space="preserve"> un</w:t>
       </w:r>
       <w:r>
         <w:t>ui</w:t>
@@ -5695,37 +5711,10 @@
         <w:t>,</w:t>
       </w:r>
       <w:r>
-        <w:t xml:space="preserve"> pentru setări</w:t>
-      </w:r>
-      <w:r>
-        <w:t>,</w:t>
-      </w:r>
-      <w:r>
-        <w:t xml:space="preserve"> ce oferă aceleași interacțiuni ca și în meniul principal, și</w:t>
-      </w:r>
-      <w:r>
-        <w:t xml:space="preserve"> a</w:t>
-      </w:r>
-      <w:r>
-        <w:t xml:space="preserve"> un</w:t>
-      </w:r>
-      <w:r>
-        <w:t>ui</w:t>
-      </w:r>
-      <w:r>
-        <w:t xml:space="preserve"> buton</w:t>
-      </w:r>
-      <w:r>
-        <w:t>,</w:t>
-      </w:r>
-      <w:r>
-        <w:t xml:space="preserve"> de întoarcere la meniul principal, care va salva datele jucătorului și îl va </w:t>
-      </w:r>
-      <w:r>
-        <w:t xml:space="preserve">redirecționa </w:t>
-      </w:r>
-      <w:r>
-        <w:t>la meniul principal.</w:t>
+        <w:t xml:space="preserve"> de </w:t>
+      </w:r>
+      <w:r>
+        <w:t>întoarcere la meniul principal.</w:t>
       </w:r>
     </w:p>
     <w:p>
@@ -5787,9 +5776,12 @@
         <w:t xml:space="preserve">Dezvoltarea </w:t>
       </w:r>
       <w:r>
-        <w:t>aplicației</w:t>
+        <w:t>aplicaț</w:t>
       </w:r>
       <w:bookmarkEnd w:id="40"/>
+      <w:r>
+        <w:t>ie</w:t>
+      </w:r>
     </w:p>
     <w:p>
       <w:pPr>
@@ -5840,7 +5832,7 @@
           <w:lang w:val="en-US"/>
         </w:rPr>
         <w:drawing>
-          <wp:anchor distT="0" distB="0" distL="114300" distR="114300" simplePos="0" relativeHeight="251673600" behindDoc="0" locked="0" layoutInCell="1" allowOverlap="1" wp14:anchorId="2261A0D3" wp14:editId="166390B4">
+          <wp:anchor distT="0" distB="0" distL="114300" distR="114300" simplePos="0" relativeHeight="251673600" behindDoc="0" locked="0" layoutInCell="1" allowOverlap="1" wp14:anchorId="474FD89C" wp14:editId="5D35A552">
             <wp:simplePos x="0" y="0"/>
             <wp:positionH relativeFrom="margin">
               <wp:posOffset>3941445</wp:posOffset>
@@ -5977,7 +5969,7 @@
         <mc:AlternateContent>
           <mc:Choice Requires="wps">
             <w:drawing>
-              <wp:anchor distT="0" distB="0" distL="114300" distR="114300" simplePos="0" relativeHeight="251675648" behindDoc="0" locked="0" layoutInCell="1" allowOverlap="1" wp14:anchorId="04B2F8E6" wp14:editId="6103492C">
+              <wp:anchor distT="0" distB="0" distL="114300" distR="114300" simplePos="0" relativeHeight="251675648" behindDoc="0" locked="0" layoutInCell="1" allowOverlap="1" wp14:anchorId="6E143405" wp14:editId="181C9FFA">
                 <wp:simplePos x="0" y="0"/>
                 <wp:positionH relativeFrom="column">
                   <wp:posOffset>3997960</wp:posOffset>
@@ -6150,13 +6142,16 @@
         <w:t>re</w:t>
       </w:r>
       <w:r>
-        <w:t xml:space="preserve"> trebuie urmați următorii pași trebuie</w:t>
-      </w:r>
-      <w:r>
+        <w:t xml:space="preserve"> trebuie urmați următorii pași</w:t>
+      </w:r>
+      <w:r>
+        <w:rPr>
+          <w:lang w:val="en-US"/>
+        </w:rPr>
         <w:t>:</w:t>
       </w:r>
       <w:r>
-        <w:t xml:space="preserve"> selectată imaginea în editorul unity, selectat sprite mode pe multiple, să adăugăm câți pixeli</w:t>
+        <w:t xml:space="preserve"> trebuie selectată imaginea în editorul unity, selectat sprite mode pe multiple, să adăugăm câți pixeli</w:t>
       </w:r>
       <w:r>
         <w:t>,</w:t>
@@ -6299,7 +6294,10 @@
         <w:t>D</w:t>
       </w:r>
       <w:r>
-        <w:t>upă ce am deschis paleta</w:t>
+        <w:t xml:space="preserve">upă ce am deschis </w:t>
+      </w:r>
+      <w:r>
+        <w:t>fereasta pentru palete</w:t>
       </w:r>
       <w:r>
         <w:t>,</w:t>
@@ -6320,7 +6318,13 @@
         <w:t xml:space="preserve">untem gata de a construi </w:t>
       </w:r>
       <w:r>
-        <w:t>hărțile perfect.</w:t>
+        <w:t>hărțile perfect</w:t>
+      </w:r>
+      <w:r>
+        <w:t>e</w:t>
+      </w:r>
+      <w:r>
+        <w:t>.</w:t>
       </w:r>
     </w:p>
     <w:p>
@@ -6331,6 +6335,7 @@
         <w:jc w:val="both"/>
       </w:pPr>
       <w:r>
+        <w:lastRenderedPageBreak/>
         <w:t>Pentru acest proiect</w:t>
       </w:r>
       <w:r>
@@ -6343,11 +6348,7 @@
         <w:t>:</w:t>
       </w:r>
       <w:r>
-        <w:t xml:space="preserve"> unul pentru teren și unul pentru </w:t>
-      </w:r>
-      <w:r>
-        <w:lastRenderedPageBreak/>
-        <w:t xml:space="preserve">background. Am </w:t>
+        <w:t xml:space="preserve"> unul pentru teren și unul pentru background. Am </w:t>
       </w:r>
       <w:r>
         <w:t>realizat</w:t>
@@ -6432,186 +6433,6 @@
           <w:lang w:val="en-US"/>
         </w:rPr>
         <w:t>[16].</w:t>
-      </w:r>
-    </w:p>
-    <w:p>
-      <w:pPr>
-        <w:pStyle w:val="BodyText"/>
-        <w:spacing w:line="360" w:lineRule="auto"/>
-        <w:ind w:firstLine="720"/>
-        <w:jc w:val="both"/>
-      </w:pPr>
-      <w:r>
-        <w:rPr>
-          <w:noProof/>
-          <w:lang w:val="en-US"/>
-        </w:rPr>
-        <w:drawing>
-          <wp:anchor distT="0" distB="0" distL="114300" distR="114300" simplePos="0" relativeHeight="251676672" behindDoc="0" locked="0" layoutInCell="1" allowOverlap="1" wp14:anchorId="561B10F9" wp14:editId="67670130">
-            <wp:simplePos x="0" y="0"/>
-            <wp:positionH relativeFrom="margin">
-              <wp:posOffset>2933700</wp:posOffset>
-            </wp:positionH>
-            <wp:positionV relativeFrom="margin">
-              <wp:posOffset>1173480</wp:posOffset>
-            </wp:positionV>
-            <wp:extent cx="2998470" cy="2816225"/>
-            <wp:effectExtent l="0" t="0" r="0" b="3175"/>
-            <wp:wrapSquare wrapText="bothSides"/>
-            <wp:docPr id="13" name="Picture 13"/>
-            <wp:cNvGraphicFramePr>
-              <a:graphicFrameLocks xmlns:a="http://schemas.openxmlformats.org/drawingml/2006/main" noChangeAspect="1"/>
-            </wp:cNvGraphicFramePr>
-            <a:graphic xmlns:a="http://schemas.openxmlformats.org/drawingml/2006/main">
-              <a:graphicData uri="http://schemas.openxmlformats.org/drawingml/2006/picture">
-                <pic:pic xmlns:pic="http://schemas.openxmlformats.org/drawingml/2006/picture">
-                  <pic:nvPicPr>
-                    <pic:cNvPr id="0" name="composite_vs_default_tilemap.png"/>
-                    <pic:cNvPicPr/>
-                  </pic:nvPicPr>
-                  <pic:blipFill>
-                    <a:blip r:embed="rId26" cstate="print">
-                      <a:extLst>
-                        <a:ext uri="{28A0092B-C50C-407E-A947-70E740481C1C}">
-                          <a14:useLocalDpi xmlns:a14="http://schemas.microsoft.com/office/drawing/2010/main" val="0"/>
-                        </a:ext>
-                      </a:extLst>
-                    </a:blip>
-                    <a:stretch>
-                      <a:fillRect/>
-                    </a:stretch>
-                  </pic:blipFill>
-                  <pic:spPr>
-                    <a:xfrm>
-                      <a:off x="0" y="0"/>
-                      <a:ext cx="2998470" cy="2816225"/>
-                    </a:xfrm>
-                    <a:prstGeom prst="rect">
-                      <a:avLst/>
-                    </a:prstGeom>
-                  </pic:spPr>
-                </pic:pic>
-              </a:graphicData>
-            </a:graphic>
-          </wp:anchor>
-        </w:drawing>
-      </w:r>
-      <w:r>
-        <w:t>Pentru layer-ul de teren a trebui</w:t>
-      </w:r>
-      <w:r>
-        <w:t>t</w:t>
-      </w:r>
-      <w:r>
-        <w:t xml:space="preserve"> să</w:t>
-      </w:r>
-      <w:r>
-        <w:t>-l configurez</w:t>
-      </w:r>
-      <w:r>
-        <w:t>,</w:t>
-      </w:r>
-      <w:r>
-        <w:t xml:space="preserve"> în așa fel</w:t>
-      </w:r>
-      <w:r>
-        <w:t>,</w:t>
-      </w:r>
-      <w:r>
-        <w:t xml:space="preserve"> înc</w:t>
-      </w:r>
-      <w:r>
-        <w:t>â</w:t>
-      </w:r>
-      <w:r>
-        <w:t>t player-ul să poată interacționa cu el. Pentru a realiza acest lucru la tilemap</w:t>
-      </w:r>
-      <w:r>
-        <w:t>,</w:t>
-      </w:r>
-      <w:r>
-        <w:t xml:space="preserve"> </w:t>
-      </w:r>
-      <w:r>
-        <w:t>a-m fost nevoit să</w:t>
-      </w:r>
-      <w:r>
-        <w:t xml:space="preserve"> adau</w:t>
-      </w:r>
-      <w:r>
-        <w:t>g</w:t>
-      </w:r>
-      <w:r>
-        <w:t xml:space="preserve"> două componente, un Tilemap Collider 2D și un Rigidbody 2D. Dacă pe </w:t>
-      </w:r>
-      <w:r>
-        <w:t xml:space="preserve">această </w:t>
-      </w:r>
-      <w:r>
-        <w:t>configurați</w:t>
-      </w:r>
-      <w:r>
-        <w:t>e,</w:t>
-      </w:r>
-      <w:r>
-        <w:t xml:space="preserve">  dăm start la scenă, observăm c</w:t>
-      </w:r>
-      <w:r>
-        <w:t>ă</w:t>
-      </w:r>
-      <w:r>
-        <w:t xml:space="preserve"> tot terenul cade</w:t>
-      </w:r>
-      <w:r>
-        <w:t>.</w:t>
-      </w:r>
-      <w:r>
-        <w:t xml:space="preserve"> </w:t>
-      </w:r>
-      <w:r>
-        <w:t>P</w:t>
-      </w:r>
-      <w:r>
-        <w:t>entru a rezolva această problemă, în componenta Rigidbody 2D</w:t>
-      </w:r>
-      <w:r>
-        <w:t>,</w:t>
-      </w:r>
-      <w:r>
-        <w:t xml:space="preserve"> selectăm Body Type-ul pe static</w:t>
-      </w:r>
-      <w:r>
-        <w:t>.</w:t>
-      </w:r>
-      <w:r>
-        <w:t xml:space="preserve"> </w:t>
-      </w:r>
-      <w:r>
-        <w:t>D</w:t>
-      </w:r>
-      <w:r>
-        <w:t>acă vom da play</w:t>
-      </w:r>
-      <w:r>
-        <w:t>,</w:t>
-      </w:r>
-      <w:r>
-        <w:t xml:space="preserve"> </w:t>
-      </w:r>
-      <w:r>
-        <w:t xml:space="preserve">se </w:t>
-      </w:r>
-      <w:r>
-        <w:t>observ</w:t>
-      </w:r>
-      <w:r>
-        <w:t>ă</w:t>
-      </w:r>
-      <w:r>
-        <w:t xml:space="preserve"> că terenul nu va mai cădea.</w:t>
-      </w:r>
-      <w:r>
-        <w:t xml:space="preserve"> </w:t>
       </w:r>
     </w:p>
     <w:p>
@@ -6629,13 +6450,13 @@
         <mc:AlternateContent>
           <mc:Choice Requires="wps">
             <w:drawing>
-              <wp:anchor distT="0" distB="0" distL="114300" distR="114300" simplePos="0" relativeHeight="251678720" behindDoc="0" locked="0" layoutInCell="1" allowOverlap="1" wp14:anchorId="75A57B61" wp14:editId="687B3C7C">
+              <wp:anchor distT="0" distB="0" distL="114300" distR="114300" simplePos="0" relativeHeight="251678720" behindDoc="0" locked="0" layoutInCell="1" allowOverlap="1" wp14:anchorId="15E38EF4" wp14:editId="55EFEBF3">
                 <wp:simplePos x="0" y="0"/>
                 <wp:positionH relativeFrom="column">
-                  <wp:posOffset>2937510</wp:posOffset>
+                  <wp:posOffset>2929890</wp:posOffset>
                 </wp:positionH>
                 <wp:positionV relativeFrom="paragraph">
-                  <wp:posOffset>50165</wp:posOffset>
+                  <wp:posOffset>2682240</wp:posOffset>
                 </wp:positionV>
                 <wp:extent cx="2998470" cy="635"/>
                 <wp:effectExtent l="0" t="0" r="0" b="8255"/>
@@ -6697,7 +6518,11 @@
           </mc:Choice>
           <mc:Fallback>
             <w:pict>
-              <v:shape id="Text Box 14" o:spid="_x0000_s1031" type="#_x0000_t202" style="position:absolute;left:0;text-align:left;margin-left:231.3pt;margin-top:3.95pt;width:236.1pt;height:.05pt;z-index:251678720;visibility:visible;mso-wrap-style:square;mso-wrap-distance-left:9pt;mso-wrap-distance-top:0;mso-wrap-distance-right:9pt;mso-wrap-distance-bottom:0;mso-position-horizontal:absolute;mso-position-horizontal-relative:text;mso-position-vertical:absolute;mso-position-vertical-relative:text;v-text-anchor:top" o:gfxdata="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" stroked="f">
+              <v:shapetype id="_x0000_t202" coordsize="21600,21600" o:spt="202" path="m,l,21600r21600,l21600,xe">
+                <v:stroke joinstyle="miter"/>
+                <v:path gradientshapeok="t" o:connecttype="rect"/>
+              </v:shapetype>
+              <v:shape id="Text Box 14" o:spid="_x0000_s1031" type="#_x0000_t202" style="position:absolute;left:0;text-align:left;margin-left:230.7pt;margin-top:211.2pt;width:236.1pt;height:.05pt;z-index:251678720;visibility:visible;mso-wrap-style:square;mso-wrap-distance-left:9pt;mso-wrap-distance-top:0;mso-wrap-distance-right:9pt;mso-wrap-distance-bottom:0;mso-position-horizontal:absolute;mso-position-horizontal-relative:text;mso-position-vertical:absolute;mso-position-vertical-relative:text;v-text-anchor:top" o:gfxdata="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" stroked="f">
                 <v:textbox style="mso-fit-shape-to-text:t" inset="0,0,0,0">
                   <w:txbxContent>
                     <w:p>
@@ -6726,104 +6551,285 @@
         </mc:AlternateContent>
       </w:r>
       <w:r>
-        <w:t>Dacă schimb</w:t>
-      </w:r>
-      <w:r>
-        <w:t>ă</w:t>
-      </w:r>
-      <w:r>
-        <w:t>m shading mode-ul in wireframe</w:t>
-      </w:r>
-      <w:r>
-        <w:t>,</w:t>
-      </w:r>
-      <w:r>
-        <w:t xml:space="preserve"> observăm că fiecare tile </w:t>
-      </w:r>
-      <w:r>
-        <w:t xml:space="preserve">de teren </w:t>
-      </w:r>
-      <w:r>
-        <w:t>va avea colliderul ei</w:t>
-      </w:r>
-      <w:r>
-        <w:t xml:space="preserve">, ceea ce este </w:t>
-      </w:r>
-      <w:r>
-        <w:t>necesar</w:t>
-      </w:r>
-      <w:r>
-        <w:t>.</w:t>
-      </w:r>
-      <w:r>
-        <w:t xml:space="preserve"> </w:t>
-      </w:r>
-      <w:r>
-        <w:t>P</w:t>
-      </w:r>
-      <w:r>
-        <w:t>entru a optimiza acest lucru vom</w:t>
-      </w:r>
-      <w:r>
-        <w:t>:</w:t>
-      </w:r>
-      <w:r>
-        <w:t xml:space="preserve"> adăuga componenta Compossite Collider 2D pe tilemap-ul terenului și în Tilemap Collider 2D</w:t>
-      </w:r>
-      <w:r>
-        <w:t>,</w:t>
-      </w:r>
-      <w:r>
-        <w:t xml:space="preserve"> bifa căsuța Used By Composite și </w:t>
-      </w:r>
-      <w:r>
-        <w:t xml:space="preserve"> se va </w:t>
-      </w:r>
-      <w:r>
-        <w:t>obține efectul din figura</w:t>
-      </w:r>
-      <w:r>
-        <w:t xml:space="preserve"> 3.2.</w:t>
-      </w:r>
-    </w:p>
-    <w:p>
-      <w:pPr>
-        <w:pStyle w:val="Heading3"/>
-        <w:spacing w:line="360" w:lineRule="auto"/>
-        <w:jc w:val="both"/>
-      </w:pPr>
-    </w:p>
-    <w:p>
-      <w:pPr>
-        <w:pStyle w:val="Heading3"/>
-        <w:spacing w:line="360" w:lineRule="auto"/>
-        <w:jc w:val="both"/>
-      </w:pPr>
-      <w:bookmarkStart w:id="43" w:name="_Toc137662445"/>
-      <w:r>
-        <w:t>3.1.2 Player</w:t>
-      </w:r>
-      <w:bookmarkEnd w:id="43"/>
-    </w:p>
-    <w:p>
-      <w:pPr>
-        <w:pStyle w:val="BodyText"/>
-        <w:spacing w:line="360" w:lineRule="auto"/>
-        <w:jc w:val="both"/>
-      </w:pPr>
-      <w:r>
         <w:rPr>
           <w:noProof/>
           <w:lang w:val="en-US"/>
         </w:rPr>
         <w:drawing>
-          <wp:anchor distT="0" distB="0" distL="114300" distR="114300" simplePos="0" relativeHeight="251679744" behindDoc="0" locked="0" layoutInCell="1" allowOverlap="1" wp14:anchorId="5ACC51D0" wp14:editId="6B6B8090">
+          <wp:anchor distT="0" distB="0" distL="114300" distR="114300" simplePos="0" relativeHeight="251676672" behindDoc="0" locked="0" layoutInCell="1" allowOverlap="1" wp14:anchorId="08C3A97F" wp14:editId="554A13B9">
             <wp:simplePos x="0" y="0"/>
             <wp:positionH relativeFrom="margin">
-              <wp:posOffset>2777490</wp:posOffset>
+              <wp:posOffset>2933700</wp:posOffset>
             </wp:positionH>
             <wp:positionV relativeFrom="margin">
-              <wp:posOffset>5711190</wp:posOffset>
+              <wp:posOffset>1173480</wp:posOffset>
+            </wp:positionV>
+            <wp:extent cx="2998470" cy="2816225"/>
+            <wp:effectExtent l="0" t="0" r="0" b="3175"/>
+            <wp:wrapSquare wrapText="bothSides"/>
+            <wp:docPr id="13" name="Picture 13"/>
+            <wp:cNvGraphicFramePr>
+              <a:graphicFrameLocks xmlns:a="http://schemas.openxmlformats.org/drawingml/2006/main" noChangeAspect="1"/>
+            </wp:cNvGraphicFramePr>
+            <a:graphic xmlns:a="http://schemas.openxmlformats.org/drawingml/2006/main">
+              <a:graphicData uri="http://schemas.openxmlformats.org/drawingml/2006/picture">
+                <pic:pic xmlns:pic="http://schemas.openxmlformats.org/drawingml/2006/picture">
+                  <pic:nvPicPr>
+                    <pic:cNvPr id="0" name="composite_vs_default_tilemap.png"/>
+                    <pic:cNvPicPr/>
+                  </pic:nvPicPr>
+                  <pic:blipFill>
+                    <a:blip r:embed="rId26" cstate="print">
+                      <a:extLst>
+                        <a:ext uri="{28A0092B-C50C-407E-A947-70E740481C1C}">
+                          <a14:useLocalDpi xmlns:a14="http://schemas.microsoft.com/office/drawing/2010/main" val="0"/>
+                        </a:ext>
+                      </a:extLst>
+                    </a:blip>
+                    <a:stretch>
+                      <a:fillRect/>
+                    </a:stretch>
+                  </pic:blipFill>
+                  <pic:spPr>
+                    <a:xfrm>
+                      <a:off x="0" y="0"/>
+                      <a:ext cx="2998470" cy="2816225"/>
+                    </a:xfrm>
+                    <a:prstGeom prst="rect">
+                      <a:avLst/>
+                    </a:prstGeom>
+                  </pic:spPr>
+                </pic:pic>
+              </a:graphicData>
+            </a:graphic>
+          </wp:anchor>
+        </w:drawing>
+      </w:r>
+      <w:r>
+        <w:t>Pentru layer-ul de teren a trebui</w:t>
+      </w:r>
+      <w:r>
+        <w:t>t</w:t>
+      </w:r>
+      <w:r>
+        <w:t xml:space="preserve"> să</w:t>
+      </w:r>
+      <w:r>
+        <w:t>-l configurez</w:t>
+      </w:r>
+      <w:r>
+        <w:t>,</w:t>
+      </w:r>
+      <w:r>
+        <w:t xml:space="preserve"> în așa fel</w:t>
+      </w:r>
+      <w:r>
+        <w:t>,</w:t>
+      </w:r>
+      <w:r>
+        <w:t xml:space="preserve"> înc</w:t>
+      </w:r>
+      <w:r>
+        <w:t>â</w:t>
+      </w:r>
+      <w:r>
+        <w:t>t player-ul să poată interacționa cu el. Pentru a realiza acest lucru la tilemap</w:t>
+      </w:r>
+      <w:r>
+        <w:t>,</w:t>
+      </w:r>
+      <w:r>
+        <w:t xml:space="preserve"> </w:t>
+      </w:r>
+      <w:r>
+        <w:t>a</w:t>
+      </w:r>
+      <w:r>
+        <w:t>m fost nevoit să</w:t>
+      </w:r>
+      <w:r>
+        <w:t xml:space="preserve"> adau</w:t>
+      </w:r>
+      <w:r>
+        <w:t>g</w:t>
+      </w:r>
+      <w:r>
+        <w:t xml:space="preserve"> două componente, un Tilemap Collider 2D și un Rigidbody 2D. Dacă pe </w:t>
+      </w:r>
+      <w:r>
+        <w:t xml:space="preserve">această </w:t>
+      </w:r>
+      <w:r>
+        <w:t>configurați</w:t>
+      </w:r>
+      <w:r>
+        <w:t>e,</w:t>
+      </w:r>
+      <w:r>
+        <w:t xml:space="preserve">  dăm start la scenă, observăm c</w:t>
+      </w:r>
+      <w:r>
+        <w:t>ă</w:t>
+      </w:r>
+      <w:r>
+        <w:t xml:space="preserve"> tot terenul cade</w:t>
+      </w:r>
+      <w:r>
+        <w:t>.</w:t>
+      </w:r>
+      <w:r>
+        <w:t xml:space="preserve"> </w:t>
+      </w:r>
+      <w:r>
+        <w:t>P</w:t>
+      </w:r>
+      <w:r>
+        <w:t>entru a rezolva această problemă, în componenta Rigidbody 2D</w:t>
+      </w:r>
+      <w:r>
+        <w:t>,</w:t>
+      </w:r>
+      <w:r>
+        <w:t xml:space="preserve"> selectăm Body Type-ul pe static</w:t>
+      </w:r>
+      <w:r>
+        <w:t>.</w:t>
+      </w:r>
+      <w:r>
+        <w:t xml:space="preserve"> </w:t>
+      </w:r>
+      <w:r>
+        <w:t>D</w:t>
+      </w:r>
+      <w:r>
+        <w:t>acă vom da play</w:t>
+      </w:r>
+      <w:r>
+        <w:t>,</w:t>
+      </w:r>
+      <w:r>
+        <w:t xml:space="preserve"> </w:t>
+      </w:r>
+      <w:r>
+        <w:t xml:space="preserve">se </w:t>
+      </w:r>
+      <w:r>
+        <w:t>observ</w:t>
+      </w:r>
+      <w:r>
+        <w:t>ă</w:t>
+      </w:r>
+      <w:r>
+        <w:t xml:space="preserve"> că terenul nu va mai cădea.</w:t>
+      </w:r>
+      <w:r>
+        <w:t xml:space="preserve"> </w:t>
+      </w:r>
+    </w:p>
+    <w:p>
+      <w:pPr>
+        <w:pStyle w:val="BodyText"/>
+        <w:spacing w:line="360" w:lineRule="auto"/>
+        <w:ind w:firstLine="720"/>
+        <w:jc w:val="both"/>
+      </w:pPr>
+      <w:r>
+        <w:t>Dacă schimb</w:t>
+      </w:r>
+      <w:r>
+        <w:t>ă</w:t>
+      </w:r>
+      <w:r>
+        <w:t>m shading mode-ul in wireframe</w:t>
+      </w:r>
+      <w:r>
+        <w:t>,</w:t>
+      </w:r>
+      <w:r>
+        <w:t xml:space="preserve"> observăm că fiecare tile </w:t>
+      </w:r>
+      <w:r>
+        <w:t xml:space="preserve">de teren </w:t>
+      </w:r>
+      <w:r>
+        <w:t>va avea colliderul ei</w:t>
+      </w:r>
+      <w:r>
+        <w:t>, ceea ce</w:t>
+      </w:r>
+      <w:r>
+        <w:t xml:space="preserve"> nu</w:t>
+      </w:r>
+      <w:r>
+        <w:t xml:space="preserve"> este </w:t>
+      </w:r>
+      <w:r>
+        <w:t>necesar</w:t>
+      </w:r>
+      <w:r>
+        <w:t>.</w:t>
+      </w:r>
+      <w:r>
+        <w:t xml:space="preserve"> </w:t>
+      </w:r>
+      <w:r>
+        <w:t>P</w:t>
+      </w:r>
+      <w:r>
+        <w:t>entru a optimiza acest lucru vom</w:t>
+      </w:r>
+      <w:r>
+        <w:t>:</w:t>
+      </w:r>
+      <w:r>
+        <w:t xml:space="preserve"> adăuga componenta Compossite Collider 2D pe tilemap-ul terenului și în Tilemap Collider 2D</w:t>
+      </w:r>
+      <w:r>
+        <w:t xml:space="preserve"> voi </w:t>
+      </w:r>
+      <w:r>
+        <w:t>b</w:t>
+      </w:r>
+      <w:r>
+        <w:t xml:space="preserve">ifa căsuța Used By Composite și </w:t>
+      </w:r>
+      <w:r>
+        <w:t xml:space="preserve">se va </w:t>
+      </w:r>
+      <w:r>
+        <w:t>obține efectul din figura</w:t>
+      </w:r>
+      <w:r>
+        <w:t xml:space="preserve"> 3.2.</w:t>
+      </w:r>
+    </w:p>
+    <w:p>
+      <w:pPr>
+        <w:pStyle w:val="Heading3"/>
+        <w:spacing w:line="360" w:lineRule="auto"/>
+        <w:jc w:val="both"/>
+      </w:pPr>
+    </w:p>
+    <w:p>
+      <w:pPr>
+        <w:pStyle w:val="Heading3"/>
+        <w:spacing w:line="360" w:lineRule="auto"/>
+        <w:jc w:val="both"/>
+      </w:pPr>
+      <w:bookmarkStart w:id="43" w:name="_Toc137662445"/>
+      <w:r>
+        <w:rPr>
+          <w:noProof/>
+          <w:lang w:val="en-US"/>
+        </w:rPr>
+        <w:drawing>
+          <wp:anchor distT="0" distB="0" distL="114300" distR="114300" simplePos="0" relativeHeight="251679744" behindDoc="0" locked="0" layoutInCell="1" allowOverlap="1" wp14:anchorId="45E9B2FF" wp14:editId="3184C006">
+            <wp:simplePos x="0" y="0"/>
+            <wp:positionH relativeFrom="margin">
+              <wp:posOffset>2727960</wp:posOffset>
+            </wp:positionH>
+            <wp:positionV relativeFrom="margin">
+              <wp:posOffset>5894070</wp:posOffset>
             </wp:positionV>
             <wp:extent cx="3200400" cy="1583690"/>
             <wp:effectExtent l="0" t="0" r="0" b="0"/>
@@ -6866,6 +6872,17 @@
           </wp:anchor>
         </w:drawing>
       </w:r>
+      <w:r>
+        <w:t>3.1.2 Player</w:t>
+      </w:r>
+      <w:bookmarkEnd w:id="43"/>
+    </w:p>
+    <w:p>
+      <w:pPr>
+        <w:pStyle w:val="BodyText"/>
+        <w:spacing w:line="360" w:lineRule="auto"/>
+        <w:jc w:val="both"/>
+      </w:pPr>
     </w:p>
     <w:p>
       <w:pPr>
@@ -6882,13 +6899,13 @@
         <mc:AlternateContent>
           <mc:Choice Requires="wps">
             <w:drawing>
-              <wp:anchor distT="0" distB="0" distL="114300" distR="114300" simplePos="0" relativeHeight="251681792" behindDoc="0" locked="0" layoutInCell="1" allowOverlap="1" wp14:anchorId="162FF2A6" wp14:editId="487C9828">
+              <wp:anchor distT="0" distB="0" distL="114300" distR="114300" simplePos="0" relativeHeight="251681792" behindDoc="0" locked="0" layoutInCell="1" allowOverlap="1" wp14:anchorId="203052FF" wp14:editId="78ECC14C">
                 <wp:simplePos x="0" y="0"/>
                 <wp:positionH relativeFrom="column">
                   <wp:posOffset>2769870</wp:posOffset>
                 </wp:positionH>
                 <wp:positionV relativeFrom="paragraph">
-                  <wp:posOffset>900430</wp:posOffset>
+                  <wp:posOffset>1105535</wp:posOffset>
                 </wp:positionV>
                 <wp:extent cx="3200400" cy="635"/>
                 <wp:effectExtent l="0" t="0" r="0" b="8255"/>
@@ -6950,7 +6967,7 @@
           </mc:Choice>
           <mc:Fallback>
             <w:pict>
-              <v:shape id="Text Box 16" o:spid="_x0000_s1032" type="#_x0000_t202" style="position:absolute;left:0;text-align:left;margin-left:218.1pt;margin-top:70.9pt;width:252pt;height:.05pt;z-index:251681792;visibility:visible;mso-wrap-style:square;mso-wrap-distance-left:9pt;mso-wrap-distance-top:0;mso-wrap-distance-right:9pt;mso-wrap-distance-bottom:0;mso-position-horizontal:absolute;mso-position-horizontal-relative:text;mso-position-vertical:absolute;mso-position-vertical-relative:text;v-text-anchor:top" o:gfxdata="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" stroked="f">
+              <v:shape id="Text Box 16" o:spid="_x0000_s1032" type="#_x0000_t202" style="position:absolute;left:0;text-align:left;margin-left:218.1pt;margin-top:87.05pt;width:252pt;height:.05pt;z-index:251681792;visibility:visible;mso-wrap-style:square;mso-wrap-distance-left:9pt;mso-wrap-distance-top:0;mso-wrap-distance-right:9pt;mso-wrap-distance-bottom:0;mso-position-horizontal:absolute;mso-position-horizontal-relative:text;mso-position-vertical:absolute;mso-position-vertical-relative:text;v-text-anchor:top" o:gfxdata="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" stroked="f">
                 <v:textbox style="mso-fit-shape-to-text:t" inset="0,0,0,0">
                   <w:txbxContent>
                     <w:p>
@@ -7017,6 +7034,7 @@
         <w:jc w:val="both"/>
       </w:pPr>
       <w:r>
+        <w:lastRenderedPageBreak/>
         <w:t>Mai departe</w:t>
       </w:r>
       <w:r>
@@ -7053,69 +7071,65 @@
         <w:t>i</w:t>
       </w:r>
       <w:r>
+        <w:t xml:space="preserve"> 2D care are proprietate</w:t>
+      </w:r>
+      <w:r>
+        <w:t>a</w:t>
+      </w:r>
+      <w:r>
+        <w:t xml:space="preserve"> de frecare și elasticitate egale cu 0 </w:t>
+      </w:r>
+      <w:r>
+        <w:t>(</w:t>
+      </w:r>
+      <w:r>
+        <w:t>pentru a ignora frecarea și reacțiunea la coliziune cu terenul</w:t>
+      </w:r>
+      <w:r>
+        <w:t>)</w:t>
+      </w:r>
+      <w:r>
+        <w:t xml:space="preserve"> și</w:t>
+      </w:r>
+      <w:r>
+        <w:t xml:space="preserve"> un</w:t>
+      </w:r>
+      <w:r>
+        <w:t xml:space="preserve"> box collider 2D</w:t>
+      </w:r>
+      <w:r>
+        <w:t>,</w:t>
+      </w:r>
+      <w:r>
+        <w:t xml:space="preserve"> pe care l-am configurat puțin mai mic</w:t>
+      </w:r>
+      <w:r>
+        <w:t>,</w:t>
+      </w:r>
+      <w:r>
+        <w:t xml:space="preserve"> decât sprite-ul lui, deoarece așa pot evita aparența de levitare a sprite-ului deasupra pământului.</w:t>
+      </w:r>
+    </w:p>
+    <w:p>
+      <w:pPr>
+        <w:pStyle w:val="BodyText"/>
+        <w:spacing w:line="360" w:lineRule="auto"/>
+        <w:ind w:firstLine="720"/>
+        <w:jc w:val="both"/>
+      </w:pPr>
+      <w:r>
+        <w:t>Pentru orientarea corectă a obiectelor în scen</w:t>
+      </w:r>
+      <w:r>
+        <w:t>ă,</w:t>
+      </w:r>
+      <w:r>
+        <w:t xml:space="preserve"> am creat o clasă care</w:t>
+      </w:r>
+      <w:r>
         <w:t xml:space="preserve"> </w:t>
       </w:r>
       <w:r>
-        <w:lastRenderedPageBreak/>
-        <w:t>2D care are proprietate</w:t>
-      </w:r>
-      <w:r>
-        <w:t>a</w:t>
-      </w:r>
-      <w:r>
-        <w:t xml:space="preserve"> de frecare și elasticitate egale cu 0 </w:t>
-      </w:r>
-      <w:r>
-        <w:t>(</w:t>
-      </w:r>
-      <w:r>
-        <w:t>pentru a ignora frecarea și reacțiunea la coliziune cu terenul</w:t>
-      </w:r>
-      <w:r>
-        <w:t>)</w:t>
-      </w:r>
-      <w:r>
-        <w:t xml:space="preserve"> și</w:t>
-      </w:r>
-      <w:r>
-        <w:t xml:space="preserve"> un</w:t>
-      </w:r>
-      <w:r>
-        <w:t xml:space="preserve"> box collider 2D</w:t>
-      </w:r>
-      <w:r>
-        <w:t>,</w:t>
-      </w:r>
-      <w:r>
-        <w:t xml:space="preserve"> pe care l-am configurat puțin mai mic</w:t>
-      </w:r>
-      <w:r>
-        <w:t>,</w:t>
-      </w:r>
-      <w:r>
-        <w:t xml:space="preserve"> decât sprite-ul lui, deoarece așa pot evita aparența de levitare a sprite-ului deasupra pământului.</w:t>
-      </w:r>
-    </w:p>
-    <w:p>
-      <w:pPr>
-        <w:pStyle w:val="BodyText"/>
-        <w:spacing w:line="360" w:lineRule="auto"/>
-        <w:ind w:firstLine="720"/>
-        <w:jc w:val="both"/>
-      </w:pPr>
-      <w:r>
-        <w:t>Pentru orientarea corectă a obiectelor în scen</w:t>
-      </w:r>
-      <w:r>
-        <w:t>ă,</w:t>
-      </w:r>
-      <w:r>
-        <w:t xml:space="preserve"> am creat o clasă care</w:t>
-      </w:r>
-      <w:r>
-        <w:t xml:space="preserve"> </w:t>
-      </w:r>
-      <w:r>
         <w:t>va roti pe axa y cu 180</w:t>
       </w:r>
       <w:r>
@@ -7125,7 +7139,10 @@
         <w:t>0</w:t>
       </w:r>
       <w:r>
-        <w:t xml:space="preserve">  fiecare flip</w:t>
+        <w:t xml:space="preserve"> la </w:t>
+      </w:r>
+      <w:r>
+        <w:t>fiecare flip</w:t>
       </w:r>
       <w:r>
         <w:t xml:space="preserve"> și pe care am adăugat</w:t>
@@ -7146,6 +7163,67 @@
         <w:spacing w:line="360" w:lineRule="auto"/>
         <w:jc w:val="both"/>
       </w:pPr>
+      <w:r>
+        <w:rPr>
+          <w:noProof/>
+          <w:lang w:val="en-US"/>
+        </w:rPr>
+        <w:drawing>
+          <wp:anchor distT="0" distB="0" distL="114300" distR="114300" simplePos="0" relativeHeight="251682816" behindDoc="0" locked="0" layoutInCell="1" allowOverlap="1" wp14:anchorId="2DC07772" wp14:editId="4BB32D8D">
+            <wp:simplePos x="0" y="0"/>
+            <wp:positionH relativeFrom="margin">
+              <wp:posOffset>53340</wp:posOffset>
+            </wp:positionH>
+            <wp:positionV relativeFrom="margin">
+              <wp:posOffset>3702685</wp:posOffset>
+            </wp:positionV>
+            <wp:extent cx="5913120" cy="3314700"/>
+            <wp:effectExtent l="0" t="0" r="0" b="0"/>
+            <wp:wrapSquare wrapText="bothSides"/>
+            <wp:docPr id="17" name="Picture 17"/>
+            <wp:cNvGraphicFramePr>
+              <a:graphicFrameLocks xmlns:a="http://schemas.openxmlformats.org/drawingml/2006/main" noChangeAspect="1"/>
+            </wp:cNvGraphicFramePr>
+            <a:graphic xmlns:a="http://schemas.openxmlformats.org/drawingml/2006/main">
+              <a:graphicData uri="http://schemas.openxmlformats.org/drawingml/2006/picture">
+                <pic:pic xmlns:pic="http://schemas.openxmlformats.org/drawingml/2006/picture">
+                  <pic:nvPicPr>
+                    <pic:cNvPr id="0" name="animator_player.png"/>
+                    <pic:cNvPicPr/>
+                  </pic:nvPicPr>
+                  <pic:blipFill>
+                    <a:blip r:embed="rId28" cstate="print">
+                      <a:extLst>
+                        <a:ext uri="{28A0092B-C50C-407E-A947-70E740481C1C}">
+                          <a14:useLocalDpi xmlns:a14="http://schemas.microsoft.com/office/drawing/2010/main" val="0"/>
+                        </a:ext>
+                      </a:extLst>
+                    </a:blip>
+                    <a:stretch>
+                      <a:fillRect/>
+                    </a:stretch>
+                  </pic:blipFill>
+                  <pic:spPr>
+                    <a:xfrm>
+                      <a:off x="0" y="0"/>
+                      <a:ext cx="5913120" cy="3314700"/>
+                    </a:xfrm>
+                    <a:prstGeom prst="rect">
+                      <a:avLst/>
+                    </a:prstGeom>
+                  </pic:spPr>
+                </pic:pic>
+              </a:graphicData>
+            </a:graphic>
+            <wp14:sizeRelH relativeFrom="margin">
+              <wp14:pctWidth>0</wp14:pctWidth>
+            </wp14:sizeRelH>
+            <wp14:sizeRelV relativeFrom="margin">
+              <wp14:pctHeight>0</wp14:pctHeight>
+            </wp14:sizeRelV>
+          </wp:anchor>
+        </w:drawing>
+      </w:r>
       <w:r>
         <w:rPr>
           <w:noProof/>
@@ -7154,7 +7232,7 @@
         <mc:AlternateContent>
           <mc:Choice Requires="wps">
             <w:drawing>
-              <wp:anchor distT="0" distB="0" distL="114300" distR="114300" simplePos="0" relativeHeight="251693056" behindDoc="0" locked="0" layoutInCell="1" allowOverlap="1" wp14:anchorId="6EE605CE" wp14:editId="0979906C">
+              <wp:anchor distT="0" distB="0" distL="114300" distR="114300" simplePos="0" relativeHeight="251693056" behindDoc="0" locked="0" layoutInCell="1" allowOverlap="1" wp14:anchorId="33E74B99" wp14:editId="4B4BEA19">
                 <wp:simplePos x="0" y="0"/>
                 <wp:positionH relativeFrom="column">
                   <wp:posOffset>53340</wp:posOffset>
@@ -7221,9 +7299,9 @@
               </wp:anchor>
             </w:drawing>
           </mc:Choice>
-          <mc:Fallback xmlns:w15="http://schemas.microsoft.com/office/word/2012/wordml">
+          <mc:Fallback>
             <w:pict>
-              <v:shape w14:anchorId="6EE605CE" id="Text Box 24" o:spid="_x0000_s1033" type="#_x0000_t202" style="position:absolute;left:0;text-align:left;margin-left:4.2pt;margin-top:417.3pt;width:465.6pt;height:.05pt;z-index:251693056;visibility:visible;mso-wrap-style:square;mso-wrap-distance-left:9pt;mso-wrap-distance-top:0;mso-wrap-distance-right:9pt;mso-wrap-distance-bottom:0;mso-position-horizontal:absolute;mso-position-horizontal-relative:text;mso-position-vertical:absolute;mso-position-vertical-relative:text;v-text-anchor:top" o:gfxdata="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" stroked="f">
+              <v:shape id="Text Box 24" o:spid="_x0000_s1033" type="#_x0000_t202" style="position:absolute;left:0;text-align:left;margin-left:4.2pt;margin-top:417.3pt;width:465.6pt;height:.05pt;z-index:251693056;visibility:visible;mso-wrap-style:square;mso-wrap-distance-left:9pt;mso-wrap-distance-top:0;mso-wrap-distance-right:9pt;mso-wrap-distance-bottom:0;mso-position-horizontal:absolute;mso-position-horizontal-relative:text;mso-position-vertical:absolute;mso-position-vertical-relative:text;v-text-anchor:top" o:gfxdata="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" stroked="f">
                 <v:textbox style="mso-fit-shape-to-text:t" inset="0,0,0,0">
                   <w:txbxContent>
                     <w:p>
@@ -7253,67 +7331,6 @@
         </mc:AlternateContent>
       </w:r>
       <w:r>
-        <w:rPr>
-          <w:noProof/>
-          <w:lang w:val="en-US"/>
-        </w:rPr>
-        <w:drawing>
-          <wp:anchor distT="0" distB="0" distL="114300" distR="114300" simplePos="0" relativeHeight="251682816" behindDoc="0" locked="0" layoutInCell="1" allowOverlap="1" wp14:anchorId="17A637F5" wp14:editId="5EBD78BC">
-            <wp:simplePos x="0" y="0"/>
-            <wp:positionH relativeFrom="margin">
-              <wp:posOffset>53340</wp:posOffset>
-            </wp:positionH>
-            <wp:positionV relativeFrom="margin">
-              <wp:posOffset>3505200</wp:posOffset>
-            </wp:positionV>
-            <wp:extent cx="5913120" cy="3314700"/>
-            <wp:effectExtent l="0" t="0" r="0" b="0"/>
-            <wp:wrapSquare wrapText="bothSides"/>
-            <wp:docPr id="17" name="Picture 17"/>
-            <wp:cNvGraphicFramePr>
-              <a:graphicFrameLocks xmlns:a="http://schemas.openxmlformats.org/drawingml/2006/main" noChangeAspect="1"/>
-            </wp:cNvGraphicFramePr>
-            <a:graphic xmlns:a="http://schemas.openxmlformats.org/drawingml/2006/main">
-              <a:graphicData uri="http://schemas.openxmlformats.org/drawingml/2006/picture">
-                <pic:pic xmlns:pic="http://schemas.openxmlformats.org/drawingml/2006/picture">
-                  <pic:nvPicPr>
-                    <pic:cNvPr id="0" name="animator_player.png"/>
-                    <pic:cNvPicPr/>
-                  </pic:nvPicPr>
-                  <pic:blipFill>
-                    <a:blip r:embed="rId28" cstate="print">
-                      <a:extLst>
-                        <a:ext uri="{28A0092B-C50C-407E-A947-70E740481C1C}">
-                          <a14:useLocalDpi xmlns:a14="http://schemas.microsoft.com/office/drawing/2010/main" val="0"/>
-                        </a:ext>
-                      </a:extLst>
-                    </a:blip>
-                    <a:stretch>
-                      <a:fillRect/>
-                    </a:stretch>
-                  </pic:blipFill>
-                  <pic:spPr>
-                    <a:xfrm>
-                      <a:off x="0" y="0"/>
-                      <a:ext cx="5913120" cy="3314700"/>
-                    </a:xfrm>
-                    <a:prstGeom prst="rect">
-                      <a:avLst/>
-                    </a:prstGeom>
-                  </pic:spPr>
-                </pic:pic>
-              </a:graphicData>
-            </a:graphic>
-            <wp14:sizeRelH relativeFrom="margin">
-              <wp14:pctWidth>0</wp14:pctWidth>
-            </wp14:sizeRelH>
-            <wp14:sizeRelV relativeFrom="margin">
-              <wp14:pctHeight>0</wp14:pctHeight>
-            </wp14:sizeRelV>
-          </wp:anchor>
-        </w:drawing>
-      </w:r>
-      <w:r>
         <w:tab/>
       </w:r>
       <w:r>
@@ -7341,61 +7358,61 @@
         <w:t>aracterul se poate afla în următoarele stări: Idle</w:t>
       </w:r>
       <w:r>
-        <w:t>;</w:t>
+        <w:t>,</w:t>
       </w:r>
       <w:r>
         <w:t xml:space="preserve"> Running</w:t>
       </w:r>
       <w:r>
-        <w:t>; Falling;</w:t>
+        <w:t>, Falling,</w:t>
       </w:r>
       <w:r>
         <w:t xml:space="preserve"> Jumping</w:t>
       </w:r>
       <w:r>
-        <w:t>;</w:t>
+        <w:t>,</w:t>
       </w:r>
       <w:r>
         <w:t xml:space="preserve"> Attack</w:t>
       </w:r>
       <w:r>
-        <w:t>; Block;</w:t>
+        <w:t>, Block,</w:t>
       </w:r>
       <w:r>
         <w:t xml:space="preserve"> Hurt</w:t>
       </w:r>
       <w:r>
-        <w:t>;</w:t>
+        <w:t>,</w:t>
       </w:r>
       <w:r>
         <w:t xml:space="preserve"> Wallslide</w:t>
       </w:r>
       <w:r>
-        <w:t>;</w:t>
-      </w:r>
-      <w:r>
-        <w:t xml:space="preserve"> Death și parametrul de tip int pentru starea de mișcare</w:t>
-      </w:r>
-      <w:r>
-        <w:t>;</w:t>
+        <w:t>,</w:t>
+      </w:r>
+      <w:r>
+        <w:t xml:space="preserve"> Death</w:t>
+      </w:r>
+      <w:r>
+        <w:t>. Animatorul va avea un parametru</w:t>
+      </w:r>
+      <w:r>
+        <w:t xml:space="preserve"> de tip int pentru starea de mișcare</w:t>
+      </w:r>
+      <w:r>
+        <w:t>,</w:t>
       </w:r>
       <w:r>
         <w:t xml:space="preserve"> 3 de tip trigger pentru attack, hurt și block</w:t>
       </w:r>
       <w:r>
-        <w:t>;</w:t>
-      </w:r>
-      <w:r>
-        <w:t xml:space="preserve"> și 2 de tip bool pentru </w:t>
-      </w:r>
-      <w:r>
-        <w:t>is</w:t>
-      </w:r>
-      <w:r>
         <w:t xml:space="preserve"> </w:t>
       </w:r>
       <w:r>
-        <w:t>Dead și walled. Logica este următoarea</w:t>
+        <w:t xml:space="preserve">și 2 de tip bool pentru </w:t>
+      </w:r>
+      <w:r>
+        <w:t>isDead și walled. Logica este următoarea</w:t>
       </w:r>
       <w:r>
         <w:t>,</w:t>
@@ -7416,10 +7433,10 @@
         <w:t>a setarea unui trigger</w:t>
       </w:r>
       <w:r>
-        <w:t>,</w:t>
-      </w:r>
-      <w:r>
-        <w:t xml:space="preserve"> va executa animația trigger-ului respectiv și se va întoarce în starea de miș</w:t>
+        <w:t xml:space="preserve"> se </w:t>
+      </w:r>
+      <w:r>
+        <w:t>va executa animația trigger-ului respectiv și se va întoarce în starea de miș</w:t>
       </w:r>
       <w:r>
         <w:t>care corectă</w:t>
@@ -7490,13 +7507,17 @@
         <w:t>,</w:t>
       </w:r>
       <w:r>
-        <w:t xml:space="preserve"> indiferent de direcția de mișcare în animator</w:t>
-      </w:r>
-      <w:r>
-        <w:t>,</w:t>
-      </w:r>
-      <w:r>
-        <w:t xml:space="preserve"> player-ul se va afla în starea Jumping</w:t>
+        <w:t xml:space="preserve"> indiferent de direcția de mișcare</w:t>
+      </w:r>
+      <w:r>
+        <w:t>,</w:t>
+      </w:r>
+      <w:r>
+        <w:t xml:space="preserve"> în animator player-ul se va </w:t>
+      </w:r>
+      <w:r>
+        <w:lastRenderedPageBreak/>
+        <w:t>afla în starea Jumping</w:t>
       </w:r>
       <w:r>
         <w:t>.</w:t>
@@ -7514,10 +7535,16 @@
         <w:t>,</w:t>
       </w:r>
       <w:r>
-        <w:t xml:space="preserve"> va avea velocitatea negativă pe axa y în animator</w:t>
-      </w:r>
-      <w:r>
-        <w:t>, se va afla în starea Falling.</w:t>
+        <w:t xml:space="preserve"> va avea velocitatea negativă pe axa y</w:t>
+      </w:r>
+      <w:r>
+        <w:t>,</w:t>
+      </w:r>
+      <w:r>
+        <w:t xml:space="preserve"> în animator</w:t>
+      </w:r>
+      <w:r>
+        <w:t xml:space="preserve"> se va afla în starea Falling.</w:t>
       </w:r>
       <w:r>
         <w:t xml:space="preserve"> </w:t>
@@ -7541,11 +7568,7 @@
         <w:t>,</w:t>
       </w:r>
       <w:r>
-        <w:t xml:space="preserve"> pentru verificare velocității </w:t>
-      </w:r>
-      <w:r>
-        <w:lastRenderedPageBreak/>
-        <w:t>negative</w:t>
+        <w:t xml:space="preserve"> pentru verificare velocității negative</w:t>
       </w:r>
       <w:r>
         <w:t>, ș</w:t>
@@ -7575,13 +7598,13 @@
         <mc:AlternateContent>
           <mc:Choice Requires="wps">
             <w:drawing>
-              <wp:anchor distT="0" distB="0" distL="114300" distR="114300" simplePos="0" relativeHeight="251687936" behindDoc="0" locked="0" layoutInCell="1" allowOverlap="1" wp14:anchorId="25CDB01F" wp14:editId="5EEA5759">
+              <wp:anchor distT="0" distB="0" distL="114300" distR="114300" simplePos="0" relativeHeight="251687936" behindDoc="0" locked="0" layoutInCell="1" allowOverlap="1" wp14:anchorId="3A609FCB" wp14:editId="27DEF900">
                 <wp:simplePos x="0" y="0"/>
                 <wp:positionH relativeFrom="column">
                   <wp:posOffset>4114800</wp:posOffset>
                 </wp:positionH>
                 <wp:positionV relativeFrom="paragraph">
-                  <wp:posOffset>2201545</wp:posOffset>
+                  <wp:posOffset>1683385</wp:posOffset>
                 </wp:positionV>
                 <wp:extent cx="1821180" cy="635"/>
                 <wp:effectExtent l="0" t="0" r="7620" b="8255"/>
@@ -7643,7 +7666,7 @@
           </mc:Choice>
           <mc:Fallback>
             <w:pict>
-              <v:shape id="Text Box 20" o:spid="_x0000_s1034" type="#_x0000_t202" style="position:absolute;left:0;text-align:left;margin-left:324pt;margin-top:173.35pt;width:143.4pt;height:.05pt;z-index:251687936;visibility:visible;mso-wrap-style:square;mso-wrap-distance-left:9pt;mso-wrap-distance-top:0;mso-wrap-distance-right:9pt;mso-wrap-distance-bottom:0;mso-position-horizontal:absolute;mso-position-horizontal-relative:text;mso-position-vertical:absolute;mso-position-vertical-relative:text;v-text-anchor:top" o:gfxdata="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" stroked="f">
+              <v:shape id="Text Box 20" o:spid="_x0000_s1034" type="#_x0000_t202" style="position:absolute;left:0;text-align:left;margin-left:324pt;margin-top:132.55pt;width:143.4pt;height:.05pt;z-index:251687936;visibility:visible;mso-wrap-style:square;mso-wrap-distance-left:9pt;mso-wrap-distance-top:0;mso-wrap-distance-right:9pt;mso-wrap-distance-bottom:0;mso-position-horizontal:absolute;mso-position-horizontal-relative:text;mso-position-vertical:absolute;mso-position-vertical-relative:text;v-text-anchor:top" o:gfxdata="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" stroked="f">
                 <v:textbox style="mso-fit-shape-to-text:t" inset="0,0,0,0">
                   <w:txbxContent>
                     <w:p>
@@ -7735,13 +7758,19 @@
         <w:t>,</w:t>
       </w:r>
       <w:r>
-        <w:t xml:space="preserve"> îmi trebuie un detector de pământ, </w:t>
-      </w:r>
-      <w:r>
-        <w:t>pe urmă</w:t>
-      </w:r>
-      <w:r>
-        <w:t xml:space="preserve"> voi ad</w:t>
+        <w:t xml:space="preserve"> îmi trebuie un detect</w:t>
+      </w:r>
+      <w:r>
+        <w:t>or de pământ</w:t>
+      </w:r>
+      <w:r>
+        <w:t xml:space="preserve"> </w:t>
+      </w:r>
+      <w:r>
+        <w:t>(</w:t>
+      </w:r>
+      <w:r>
+        <w:t>voi ad</w:t>
       </w:r>
       <w:r>
         <w:t>ă</w:t>
@@ -7777,7 +7806,10 @@
         <w:t>ț</w:t>
       </w:r>
       <w:r>
-        <w:t>ie pentru box cast-ul pe care îl voi face.</w:t>
+        <w:t>ie pentru box cast-ul</w:t>
+      </w:r>
+      <w:r>
+        <w:t xml:space="preserve"> detectorului).</w:t>
       </w:r>
       <w:r>
         <w:t xml:space="preserve"> „Un BoxCast este conceptual simil</w:t>
@@ -7810,7 +7842,10 @@
         <w:t xml:space="preserve"> </w:t>
       </w:r>
       <w:r>
-        <w:t>a-m</w:t>
+        <w:t>a</w:t>
+      </w:r>
+      <w:r>
+        <w:t>m</w:t>
       </w:r>
       <w:r>
         <w:t xml:space="preserve"> lua</w:t>
@@ -7881,7 +7916,7 @@
         <w:t>e data aceasta verific dacă nu se</w:t>
       </w:r>
       <w:r>
-        <w:t xml:space="preserve"> află în coliziune cu pământul c</w:t>
+        <w:t xml:space="preserve"> află în coliziune cu pământul ș</w:t>
       </w:r>
       <w:r>
         <w:t>i e</w:t>
@@ -7896,7 +7931,13 @@
         <w:t>ntact</w:t>
       </w:r>
       <w:r>
-        <w:t xml:space="preserve"> cu p</w:t>
+        <w:t xml:space="preserve"> </w:t>
+      </w:r>
+      <w:r>
+        <w:t xml:space="preserve">doar </w:t>
+      </w:r>
+      <w:r>
+        <w:t>cu p</w:t>
       </w:r>
       <w:r>
         <w:t>eretele.</w:t>
@@ -7951,7 +7992,7 @@
           <w:lang w:val="en-US"/>
         </w:rPr>
         <w:drawing>
-          <wp:anchor distT="0" distB="0" distL="114300" distR="114300" simplePos="0" relativeHeight="251688960" behindDoc="0" locked="0" layoutInCell="1" allowOverlap="1" wp14:anchorId="5F25D31D" wp14:editId="4920DAF3">
+          <wp:anchor distT="0" distB="0" distL="114300" distR="114300" simplePos="0" relativeHeight="251688960" behindDoc="0" locked="0" layoutInCell="1" allowOverlap="1" wp14:anchorId="30034F11" wp14:editId="09FCFF65">
             <wp:simplePos x="0" y="0"/>
             <wp:positionH relativeFrom="margin">
               <wp:align>right</wp:align>
@@ -8012,7 +8053,7 @@
           <w:lang w:val="en-US"/>
         </w:rPr>
         <w:drawing>
-          <wp:anchor distT="0" distB="0" distL="114300" distR="114300" simplePos="0" relativeHeight="251685888" behindDoc="0" locked="0" layoutInCell="1" allowOverlap="1" wp14:anchorId="0C7C66D6" wp14:editId="1B81C8F5">
+          <wp:anchor distT="0" distB="0" distL="114300" distR="114300" simplePos="0" relativeHeight="251685888" behindDoc="0" locked="0" layoutInCell="1" allowOverlap="1" wp14:anchorId="49DE6C5B" wp14:editId="74EFAE68">
             <wp:simplePos x="1699260" y="2225040"/>
             <wp:positionH relativeFrom="margin">
               <wp:align>right</wp:align>
@@ -8149,13 +8190,13 @@
         <mc:AlternateContent>
           <mc:Choice Requires="wps">
             <w:drawing>
-              <wp:anchor distT="0" distB="0" distL="114300" distR="114300" simplePos="0" relativeHeight="251691008" behindDoc="0" locked="0" layoutInCell="1" allowOverlap="1" wp14:anchorId="5D070EBB" wp14:editId="72CD10D2">
+              <wp:anchor distT="0" distB="0" distL="114300" distR="114300" simplePos="0" relativeHeight="251691008" behindDoc="0" locked="0" layoutInCell="1" allowOverlap="1" wp14:anchorId="2A02B355" wp14:editId="44A69EEB">
                 <wp:simplePos x="0" y="0"/>
                 <wp:positionH relativeFrom="column">
-                  <wp:posOffset>3505200</wp:posOffset>
+                  <wp:posOffset>3543300</wp:posOffset>
                 </wp:positionH>
                 <wp:positionV relativeFrom="paragraph">
-                  <wp:posOffset>2179955</wp:posOffset>
+                  <wp:posOffset>1395095</wp:posOffset>
                 </wp:positionV>
                 <wp:extent cx="2430780" cy="635"/>
                 <wp:effectExtent l="0" t="0" r="7620" b="8255"/>
@@ -8218,7 +8259,7 @@
           </mc:Choice>
           <mc:Fallback>
             <w:pict>
-              <v:shape id="Text Box 23" o:spid="_x0000_s1035" type="#_x0000_t202" style="position:absolute;left:0;text-align:left;margin-left:276pt;margin-top:171.65pt;width:191.4pt;height:.05pt;z-index:251691008;visibility:visible;mso-wrap-style:square;mso-wrap-distance-left:9pt;mso-wrap-distance-top:0;mso-wrap-distance-right:9pt;mso-wrap-distance-bottom:0;mso-position-horizontal:absolute;mso-position-horizontal-relative:text;mso-position-vertical:absolute;mso-position-vertical-relative:text;v-text-anchor:top" o:gfxdata="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" stroked="f">
+              <v:shape id="Text Box 23" o:spid="_x0000_s1035" type="#_x0000_t202" style="position:absolute;left:0;text-align:left;margin-left:279pt;margin-top:109.85pt;width:191.4pt;height:.05pt;z-index:251691008;visibility:visible;mso-wrap-style:square;mso-wrap-distance-left:9pt;mso-wrap-distance-top:0;mso-wrap-distance-right:9pt;mso-wrap-distance-bottom:0;mso-position-horizontal:absolute;mso-position-horizontal-relative:text;mso-position-vertical:absolute;mso-position-vertical-relative:text;v-text-anchor:top" o:gfxdata="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" stroked="f">
                 <v:textbox style="mso-fit-shape-to-text:t" inset="0,0,0,0">
                   <w:txbxContent>
                     <w:p>
@@ -8269,7 +8310,10 @@
         <w:t>a</w:t>
       </w:r>
       <w:r>
-        <w:t>re și  disp</w:t>
+        <w:t xml:space="preserve">re și </w:t>
+      </w:r>
+      <w:r>
+        <w:t>disp</w:t>
       </w:r>
       <w:r>
         <w:t>a</w:t>
@@ -8311,7 +8355,11 @@
         <w:t>Dacă</w:t>
       </w:r>
       <w:r>
-        <w:t xml:space="preserve"> se află și este activ</w:t>
+        <w:t xml:space="preserve"> </w:t>
+      </w:r>
+      <w:r>
+        <w:lastRenderedPageBreak/>
+        <w:t>se află și este activ</w:t>
       </w:r>
       <w:r>
         <w:t>,</w:t>
@@ -8347,11 +8395,7 @@
         <w:t>ile acestea dispar la atingerea</w:t>
       </w:r>
       <w:r>
-        <w:t xml:space="preserve"> cu collider-ul scutului. Collider-ul va fi </w:t>
-      </w:r>
-      <w:r>
-        <w:lastRenderedPageBreak/>
-        <w:t xml:space="preserve">activat </w:t>
+        <w:t xml:space="preserve"> cu collider-ul scutului. Collider-ul va fi activat </w:t>
       </w:r>
       <w:r>
         <w:t>ș</w:t>
@@ -8496,13 +8540,13 @@
         <w:t>D</w:t>
       </w:r>
       <w:r>
-        <w:t>eoarece gradientul are valori doar între 0 și 1 și slider-ul poate avea valori între 0 si orice număr</w:t>
-      </w:r>
-      <w:r>
-        <w:t>,</w:t>
-      </w:r>
-      <w:r>
-        <w:t xml:space="preserve"> decid să punem ca </w:t>
+        <w:t>eoarece gradientul are valori doar între 0 și 1 și slider-ul poate avea valori între 0 si orice număr decid</w:t>
+      </w:r>
+      <w:r>
+        <w:t>em</w:t>
+      </w:r>
+      <w:r>
+        <w:t xml:space="preserve"> să punem ca </w:t>
       </w:r>
       <w:r>
         <w:t>ș</w:t>
@@ -8511,10 +8555,7 @@
         <w:t>i viață maximă,</w:t>
       </w:r>
       <w:r>
-        <w:t xml:space="preserve"> valoarea normalizată</w:t>
-      </w:r>
-      <w:r>
-        <w:t xml:space="preserve"> pe care </w:t>
+        <w:t xml:space="preserve"> </w:t>
       </w:r>
       <w:r>
         <w:t>v</w:t>
@@ -8523,13 +8564,13 @@
         <w:t>-</w:t>
       </w:r>
       <w:r>
-        <w:t>a trebui să</w:t>
-      </w:r>
-      <w:r>
-        <w:t xml:space="preserve"> o</w:t>
-      </w:r>
-      <w:r>
-        <w:t xml:space="preserve"> extragem din slider</w:t>
+        <w:t>a trebui să extragem din slider</w:t>
+      </w:r>
+      <w:r>
+        <w:t xml:space="preserve"> </w:t>
+      </w:r>
+      <w:r>
+        <w:t>valoarea normalizată</w:t>
       </w:r>
       <w:r>
         <w:t>.</w:t>
@@ -8553,7 +8594,13 @@
         <w:t>,</w:t>
       </w:r>
       <w:r>
-        <w:t xml:space="preserve"> deoarece unity ne oferă metoda de a extrage valoarea normalizată din slider.</w:t>
+        <w:t xml:space="preserve"> deoarece unity ne oferă</w:t>
+      </w:r>
+      <w:r>
+        <w:t xml:space="preserve"> deja această metodă</w:t>
+      </w:r>
+      <w:r>
+        <w:t>.</w:t>
       </w:r>
     </w:p>
     <w:p>
@@ -8705,16 +8752,10 @@
         <w:t xml:space="preserve"> </w:t>
       </w:r>
       <w:r>
-        <w:t>vreau să primesc o valoare negativă</w:t>
-      </w:r>
-      <w:r>
-        <w:t>,</w:t>
-      </w:r>
-      <w:r>
-        <w:t xml:space="preserve"> dacă player-ul se mișcă la stânga și pozitivă</w:t>
-      </w:r>
-      <w:r>
-        <w:t>, dacă se mișcă la dreapta.</w:t>
+        <w:t>vreau să primesc o valoare negativă dacă player-ul se mișcă la stânga și pozitivă</w:t>
+      </w:r>
+      <w:r>
+        <w:t xml:space="preserve"> dacă se mișcă la dreapta.</w:t>
       </w:r>
       <w:r>
         <w:t xml:space="preserve"> </w:t>
@@ -8818,9 +8859,8 @@
           <w:noProof/>
           <w:lang w:val="en-US"/>
         </w:rPr>
-        <w:lastRenderedPageBreak/>
         <w:drawing>
-          <wp:anchor distT="0" distB="0" distL="114300" distR="114300" simplePos="0" relativeHeight="251694080" behindDoc="0" locked="0" layoutInCell="1" allowOverlap="1" wp14:anchorId="400B2FEA" wp14:editId="083A05F1">
+          <wp:anchor distT="0" distB="0" distL="114300" distR="114300" simplePos="0" relativeHeight="251694080" behindDoc="0" locked="0" layoutInCell="1" allowOverlap="1" wp14:anchorId="24FBBBDE" wp14:editId="6862F090">
             <wp:simplePos x="0" y="0"/>
             <wp:positionH relativeFrom="margin">
               <wp:posOffset>3467100</wp:posOffset>
@@ -8898,13 +8938,13 @@
         <mc:AlternateContent>
           <mc:Choice Requires="wps">
             <w:drawing>
-              <wp:anchor distT="0" distB="0" distL="114300" distR="114300" simplePos="0" relativeHeight="251696128" behindDoc="0" locked="0" layoutInCell="1" allowOverlap="1" wp14:anchorId="476F3CC9" wp14:editId="117BBE7E">
+              <wp:anchor distT="0" distB="0" distL="114300" distR="114300" simplePos="0" relativeHeight="251696128" behindDoc="0" locked="0" layoutInCell="1" allowOverlap="1" wp14:anchorId="351F6831" wp14:editId="10ECED6E">
                 <wp:simplePos x="0" y="0"/>
                 <wp:positionH relativeFrom="column">
-                  <wp:posOffset>3314700</wp:posOffset>
+                  <wp:posOffset>3352800</wp:posOffset>
                 </wp:positionH>
                 <wp:positionV relativeFrom="paragraph">
-                  <wp:posOffset>1832610</wp:posOffset>
+                  <wp:posOffset>1586230</wp:posOffset>
                 </wp:positionV>
                 <wp:extent cx="3116580" cy="635"/>
                 <wp:effectExtent l="0" t="0" r="7620" b="8255"/>
@@ -8971,7 +9011,7 @@
           </mc:Choice>
           <mc:Fallback>
             <w:pict>
-              <v:shape id="Text Box 26" o:spid="_x0000_s1036" type="#_x0000_t202" style="position:absolute;left:0;text-align:left;margin-left:261pt;margin-top:144.3pt;width:245.4pt;height:.05pt;z-index:251696128;visibility:visible;mso-wrap-style:square;mso-width-percent:0;mso-wrap-distance-left:9pt;mso-wrap-distance-top:0;mso-wrap-distance-right:9pt;mso-wrap-distance-bottom:0;mso-position-horizontal:absolute;mso-position-horizontal-relative:text;mso-position-vertical:absolute;mso-position-vertical-relative:text;mso-width-percent:0;mso-width-relative:margin;v-text-anchor:top" o:gfxdata="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" stroked="f">
+              <v:shape id="Text Box 26" o:spid="_x0000_s1036" type="#_x0000_t202" style="position:absolute;left:0;text-align:left;margin-left:264pt;margin-top:124.9pt;width:245.4pt;height:.05pt;z-index:251696128;visibility:visible;mso-wrap-style:square;mso-width-percent:0;mso-wrap-distance-left:9pt;mso-wrap-distance-top:0;mso-wrap-distance-right:9pt;mso-wrap-distance-bottom:0;mso-position-horizontal:absolute;mso-position-horizontal-relative:text;mso-position-vertical:absolute;mso-position-vertical-relative:text;mso-width-percent:0;mso-width-relative:margin;v-text-anchor:top" o:gfxdata="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" stroked="f">
                 <v:textbox style="mso-fit-shape-to-text:t" inset="0,0,0,0">
                   <w:txbxContent>
                     <w:p>
@@ -9171,7 +9211,10 @@
         <w:t>)</w:t>
       </w:r>
       <w:r>
-        <w:t xml:space="preserve"> și parametrul de tip</w:t>
+        <w:t>. Animatorul va avea</w:t>
+      </w:r>
+      <w:r>
+        <w:t xml:space="preserve"> parametrul de tip</w:t>
       </w:r>
       <w:r>
         <w:t>:</w:t>
@@ -9289,7 +9332,7 @@
           <w:lang w:val="en-US"/>
         </w:rPr>
         <w:drawing>
-          <wp:inline distT="0" distB="0" distL="0" distR="0" wp14:anchorId="17AD8EBD" wp14:editId="7849B7B5">
+          <wp:inline distT="0" distB="0" distL="0" distR="0" wp14:anchorId="38E346DA" wp14:editId="0221F1D7">
             <wp:extent cx="4305300" cy="2060657"/>
             <wp:effectExtent l="0" t="0" r="0" b="0"/>
             <wp:docPr id="29" name="Picture 29"/>
@@ -9359,14 +9402,11 @@
         <w:spacing w:line="360" w:lineRule="auto"/>
       </w:pPr>
       <w:r>
+        <w:lastRenderedPageBreak/>
         <w:tab/>
       </w:r>
       <w:r>
-        <w:t xml:space="preserve">Inamicul va avea aceeași componentă de sistem de viață ca și player-ul, cu diferența că </w:t>
-      </w:r>
-      <w:r>
-        <w:lastRenderedPageBreak/>
-        <w:t>nu va avea atribuită o bară de viață.</w:t>
+        <w:t>Inamicul va avea aceeași componentă de sistem de viață ca și player-ul, cu diferența că nu va avea atribuită o bară de viață.</w:t>
       </w:r>
     </w:p>
     <w:p>
@@ -9473,7 +9513,7 @@
           <w:lang w:val="en-US"/>
         </w:rPr>
         <w:drawing>
-          <wp:inline distT="0" distB="0" distL="0" distR="0" wp14:anchorId="3F198CCC" wp14:editId="523B3344">
+          <wp:inline distT="0" distB="0" distL="0" distR="0" wp14:anchorId="6B477402" wp14:editId="2F3A65B1">
             <wp:extent cx="4900085" cy="2057578"/>
             <wp:effectExtent l="0" t="0" r="0" b="0"/>
             <wp:docPr id="33" name="Picture 33"/>
@@ -9556,13 +9596,10 @@
         <w:t>ui,</w:t>
       </w:r>
       <w:r>
-        <w:t xml:space="preserve"> va verifica</w:t>
-      </w:r>
-      <w:r>
-        <w:t>,</w:t>
-      </w:r>
-      <w:r>
-        <w:t xml:space="preserve"> printr-un box cast</w:t>
+        <w:t xml:space="preserve"> acesta</w:t>
+      </w:r>
+      <w:r>
+        <w:t xml:space="preserve"> va verifica printr-un box cast</w:t>
       </w:r>
       <w:r>
         <w:t xml:space="preserve"> (fig 3.10)</w:t>
@@ -9767,16 +9804,19 @@
         <w:t xml:space="preserve">pierde din viață, altfel </w:t>
       </w:r>
       <w:r>
-        <w:t>va pierde.</w:t>
-      </w:r>
-    </w:p>
-    <w:p>
-      <w:pPr>
-        <w:pStyle w:val="BodyText"/>
-        <w:spacing w:line="360" w:lineRule="auto"/>
-      </w:pPr>
+        <w:t xml:space="preserve">va </w:t>
+      </w:r>
       <w:r>
         <w:lastRenderedPageBreak/>
+        <w:t>pierde.</w:t>
+      </w:r>
+    </w:p>
+    <w:p>
+      <w:pPr>
+        <w:pStyle w:val="BodyText"/>
+        <w:spacing w:line="360" w:lineRule="auto"/>
+      </w:pPr>
+      <w:r>
         <w:tab/>
       </w:r>
       <w:r>
@@ -9844,7 +9884,7 @@
           <w:lang w:val="en-US"/>
         </w:rPr>
         <w:drawing>
-          <wp:inline distT="0" distB="0" distL="0" distR="0" wp14:anchorId="442AAAA5" wp14:editId="33E147D8">
+          <wp:inline distT="0" distB="0" distL="0" distR="0" wp14:anchorId="6E5C1688" wp14:editId="5DD95A70">
             <wp:extent cx="4465707" cy="2392887"/>
             <wp:effectExtent l="0" t="0" r="0" b="7620"/>
             <wp:docPr id="34" name="Picture 34"/>
@@ -9966,7 +10006,7 @@
           <w:lang w:val="en-US"/>
         </w:rPr>
         <w:drawing>
-          <wp:anchor distT="0" distB="0" distL="114300" distR="114300" simplePos="0" relativeHeight="251697152" behindDoc="0" locked="0" layoutInCell="1" allowOverlap="1" wp14:anchorId="648E0361" wp14:editId="37249F3E">
+          <wp:anchor distT="0" distB="0" distL="114300" distR="114300" simplePos="0" relativeHeight="251697152" behindDoc="0" locked="0" layoutInCell="1" allowOverlap="1" wp14:anchorId="766F5E6A" wp14:editId="2985FFA5">
             <wp:simplePos x="914400" y="6751320"/>
             <wp:positionH relativeFrom="margin">
               <wp:align>right</wp:align>
@@ -10064,13 +10104,13 @@
         <mc:AlternateContent>
           <mc:Choice Requires="wps">
             <w:drawing>
-              <wp:anchor distT="0" distB="0" distL="114300" distR="114300" simplePos="0" relativeHeight="251699200" behindDoc="0" locked="0" layoutInCell="1" allowOverlap="1" wp14:anchorId="12FDE2CB" wp14:editId="30F25459">
+              <wp:anchor distT="0" distB="0" distL="114300" distR="114300" simplePos="0" relativeHeight="251699200" behindDoc="0" locked="0" layoutInCell="1" allowOverlap="1" wp14:anchorId="14AD2F97" wp14:editId="530774BE">
                 <wp:simplePos x="0" y="0"/>
                 <wp:positionH relativeFrom="column">
                   <wp:posOffset>3672840</wp:posOffset>
                 </wp:positionH>
                 <wp:positionV relativeFrom="paragraph">
-                  <wp:posOffset>1871345</wp:posOffset>
+                  <wp:posOffset>1337945</wp:posOffset>
                 </wp:positionV>
                 <wp:extent cx="2270760" cy="635"/>
                 <wp:effectExtent l="0" t="0" r="0" b="8255"/>
@@ -10132,7 +10172,7 @@
           </mc:Choice>
           <mc:Fallback>
             <w:pict>
-              <v:shape id="Text Box 37" o:spid="_x0000_s1037" type="#_x0000_t202" style="position:absolute;left:0;text-align:left;margin-left:289.2pt;margin-top:147.35pt;width:178.8pt;height:.05pt;z-index:251699200;visibility:visible;mso-wrap-style:square;mso-wrap-distance-left:9pt;mso-wrap-distance-top:0;mso-wrap-distance-right:9pt;mso-wrap-distance-bottom:0;mso-position-horizontal:absolute;mso-position-horizontal-relative:text;mso-position-vertical:absolute;mso-position-vertical-relative:text;v-text-anchor:top" o:gfxdata="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" stroked="f">
+              <v:shape id="Text Box 37" o:spid="_x0000_s1037" type="#_x0000_t202" style="position:absolute;left:0;text-align:left;margin-left:289.2pt;margin-top:105.35pt;width:178.8pt;height:.05pt;z-index:251699200;visibility:visible;mso-wrap-style:square;mso-wrap-distance-left:9pt;mso-wrap-distance-top:0;mso-wrap-distance-right:9pt;mso-wrap-distance-bottom:0;mso-position-horizontal:absolute;mso-position-horizontal-relative:text;mso-position-vertical:absolute;mso-position-vertical-relative:text;v-text-anchor:top" o:gfxdata="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" stroked="f">
                 <v:textbox style="mso-fit-shape-to-text:t" inset="0,0,0,0">
                   <w:txbxContent>
                     <w:p>
@@ -10203,7 +10243,11 @@
         <w:t>pus</w:t>
       </w:r>
       <w:r>
-        <w:t xml:space="preserve"> aceeași componentă ca și la player</w:t>
+        <w:t xml:space="preserve"> aceeași </w:t>
+      </w:r>
+      <w:r>
+        <w:lastRenderedPageBreak/>
+        <w:t>componentă ca și la player</w:t>
       </w:r>
       <w:r>
         <w:t>,</w:t>
@@ -10230,11 +10274,7 @@
         <w:t>.</w:t>
       </w:r>
       <w:r>
-        <w:t xml:space="preserve"> pe care o au și </w:t>
-      </w:r>
-      <w:r>
-        <w:lastRenderedPageBreak/>
-        <w:t>restul caracterelor</w:t>
+        <w:t xml:space="preserve"> pe care o au și restul caracterelor</w:t>
       </w:r>
       <w:r>
         <w:t>.</w:t>
@@ -10275,7 +10315,13 @@
         <w:t>Ceiling_out, Ceiling_in</w:t>
       </w:r>
       <w:r>
-        <w:t>, Hurt, Death și parametrul de tip</w:t>
+        <w:t>, Hurt, Death</w:t>
+      </w:r>
+      <w:r>
+        <w:t>. Animatorul va avea</w:t>
+      </w:r>
+      <w:r>
+        <w:t xml:space="preserve"> parametrul de tip</w:t>
       </w:r>
       <w:r>
         <w:t xml:space="preserve"> int</w:t>
@@ -10401,7 +10447,7 @@
           <w:lang w:val="en-US"/>
         </w:rPr>
         <w:drawing>
-          <wp:inline distT="0" distB="0" distL="0" distR="0" wp14:anchorId="5B9AA290" wp14:editId="565B4C0C">
+          <wp:inline distT="0" distB="0" distL="0" distR="0" wp14:anchorId="60168266" wp14:editId="5A957A0A">
             <wp:extent cx="5943600" cy="2344420"/>
             <wp:effectExtent l="0" t="0" r="0" b="0"/>
             <wp:docPr id="38" name="Picture 38"/>
@@ -10463,12 +10509,6 @@
       <w:pPr>
         <w:pStyle w:val="BodyText"/>
         <w:spacing w:line="360" w:lineRule="auto"/>
-      </w:pPr>
-    </w:p>
-    <w:p>
-      <w:pPr>
-        <w:pStyle w:val="BodyText"/>
-        <w:spacing w:line="360" w:lineRule="auto"/>
         <w:ind w:firstLine="720"/>
       </w:pPr>
       <w:r>
@@ -10629,7 +10669,7 @@
         <mc:AlternateContent>
           <mc:Choice Requires="wps">
             <w:drawing>
-              <wp:anchor distT="0" distB="0" distL="114300" distR="114300" simplePos="0" relativeHeight="251702272" behindDoc="0" locked="0" layoutInCell="1" allowOverlap="1" wp14:anchorId="07814B1E" wp14:editId="062B80D0">
+              <wp:anchor distT="0" distB="0" distL="114300" distR="114300" simplePos="0" relativeHeight="251702272" behindDoc="0" locked="0" layoutInCell="1" allowOverlap="1" wp14:anchorId="3377BC8E" wp14:editId="13897525">
                 <wp:simplePos x="0" y="0"/>
                 <wp:positionH relativeFrom="column">
                   <wp:posOffset>3003550</wp:posOffset>
@@ -10752,7 +10792,7 @@
           <w:lang w:val="en-US"/>
         </w:rPr>
         <w:drawing>
-          <wp:anchor distT="0" distB="0" distL="114300" distR="114300" simplePos="0" relativeHeight="251700224" behindDoc="0" locked="0" layoutInCell="1" allowOverlap="1" wp14:anchorId="4DF966E8" wp14:editId="73EDA6B9">
+          <wp:anchor distT="0" distB="0" distL="114300" distR="114300" simplePos="0" relativeHeight="251700224" behindDoc="0" locked="0" layoutInCell="1" allowOverlap="1" wp14:anchorId="1B5FD2F4" wp14:editId="462C8B32">
             <wp:simplePos x="0" y="0"/>
             <wp:positionH relativeFrom="margin">
               <wp:posOffset>3002280</wp:posOffset>
@@ -11055,7 +11095,7 @@
         </w:rPr>
         <w:lastRenderedPageBreak/>
         <w:drawing>
-          <wp:inline distT="0" distB="0" distL="0" distR="0" wp14:anchorId="7F21FC3E" wp14:editId="55D6CC3C">
+          <wp:inline distT="0" distB="0" distL="0" distR="0" wp14:anchorId="35E4CB9D" wp14:editId="256426B2">
             <wp:extent cx="5943600" cy="2017395"/>
             <wp:effectExtent l="0" t="0" r="0" b="1905"/>
             <wp:docPr id="43" name="Picture 43"/>
@@ -11269,7 +11309,7 @@
           <w:lang w:val="en-US"/>
         </w:rPr>
         <w:drawing>
-          <wp:inline distT="0" distB="0" distL="0" distR="0" wp14:anchorId="2C66016D" wp14:editId="60516E17">
+          <wp:inline distT="0" distB="0" distL="0" distR="0" wp14:anchorId="0E2D3A48" wp14:editId="782197CC">
             <wp:extent cx="5738357" cy="2255715"/>
             <wp:effectExtent l="0" t="0" r="0" b="0"/>
             <wp:docPr id="44" name="Picture 44"/>
@@ -11609,13 +11649,6 @@
     <w:p>
       <w:pPr>
         <w:pStyle w:val="BodyText"/>
-        <w:spacing w:line="360" w:lineRule="auto"/>
-        <w:ind w:firstLine="720"/>
-      </w:pPr>
-    </w:p>
-    <w:p>
-      <w:pPr>
-        <w:pStyle w:val="BodyText"/>
         <w:keepNext/>
         <w:spacing w:line="360" w:lineRule="auto"/>
       </w:pPr>
@@ -11625,7 +11658,7 @@
           <w:lang w:val="en-US"/>
         </w:rPr>
         <w:drawing>
-          <wp:inline distT="0" distB="0" distL="0" distR="0" wp14:anchorId="2EF94ABD" wp14:editId="2CB4FB18">
+          <wp:inline distT="0" distB="0" distL="0" distR="0" wp14:anchorId="3BC95D6D" wp14:editId="3712033A">
             <wp:extent cx="5943600" cy="3086100"/>
             <wp:effectExtent l="0" t="0" r="0" b="0"/>
             <wp:docPr id="45" name="Picture 45"/>
@@ -11728,23 +11761,23 @@
       </w:pPr>
       <w:r>
         <w:tab/>
-        <w:t xml:space="preserve">Jocul este format din următoarele componente: meniul principal, meniul de selectare al </w:t>
+        <w:t xml:space="preserve">Jocul este format din următoarele componente: meniul principal, meniul de selectare al salvărilor, meniul </w:t>
+      </w:r>
+      <w:r>
+        <w:t>opțiunilor și meniul de pauză</w:t>
+      </w:r>
+      <w:r>
+        <w:t>. Meniul principal este format dintr-un</w:t>
+      </w:r>
+      <w:r>
+        <w:t>:</w:t>
+      </w:r>
+      <w:r>
+        <w:t xml:space="preserve"> </w:t>
       </w:r>
       <w:r>
         <w:lastRenderedPageBreak/>
-        <w:t xml:space="preserve">salvărilor, meniul </w:t>
-      </w:r>
-      <w:r>
-        <w:t>opțiunilor și meniul de pauză</w:t>
-      </w:r>
-      <w:r>
-        <w:t>. Meniul principal este format dintr-un</w:t>
-      </w:r>
-      <w:r>
-        <w:t>:</w:t>
-      </w:r>
-      <w:r>
-        <w:t xml:space="preserve"> background, </w:t>
+        <w:t xml:space="preserve">background, </w:t>
       </w:r>
       <w:r>
         <w:t xml:space="preserve">un text de titlu, și 3 butoane </w:t>
@@ -12085,20 +12118,23 @@
         <w:jc w:val="both"/>
       </w:pPr>
       <w:r>
+        <w:t>Sunetele</w:t>
+      </w:r>
+      <w:r>
+        <w:t>,</w:t>
+      </w:r>
+      <w:r>
+        <w:t xml:space="preserve"> ce pot fi auzite</w:t>
+      </w:r>
+      <w:r>
+        <w:t>,</w:t>
+      </w:r>
+      <w:r>
+        <w:t xml:space="preserve"> în timpul jocului sunt: sunete de sărit, sunete de lovit cu sabia, </w:t>
+      </w:r>
+      <w:r>
         <w:lastRenderedPageBreak/>
-        <w:t>Sunetele</w:t>
-      </w:r>
-      <w:r>
-        <w:t>,</w:t>
-      </w:r>
-      <w:r>
-        <w:t xml:space="preserve"> ce pot fi auzite</w:t>
-      </w:r>
-      <w:r>
-        <w:t>,</w:t>
-      </w:r>
-      <w:r>
-        <w:t xml:space="preserve"> în timpul jocului sunt: sunete de sărit, sunete de lovit cu sabia, sunete de mers, sunete de tras cu proiectile, sunete pentru pierd</w:t>
+        <w:t>sunete de mers, sunete de tras cu proiectile, sunete pentru pierd</w:t>
       </w:r>
       <w:r>
         <w:t>erea</w:t>
@@ -12230,20 +12266,6 @@
       <w:r>
         <w:t xml:space="preserve"> atunci când slider-ul se află pe valoarea 0.</w:t>
       </w:r>
-    </w:p>
-    <w:p>
-      <w:pPr>
-        <w:pStyle w:val="BodyText"/>
-        <w:spacing w:line="360" w:lineRule="auto"/>
-        <w:jc w:val="both"/>
-      </w:pPr>
-    </w:p>
-    <w:p>
-      <w:pPr>
-        <w:pStyle w:val="BodyText"/>
-        <w:spacing w:line="360" w:lineRule="auto"/>
-        <w:jc w:val="both"/>
-      </w:pPr>
     </w:p>
     <w:p>
       <w:pPr>
@@ -12259,7 +12281,7 @@
           <w:lang w:val="en-US"/>
         </w:rPr>
         <w:drawing>
-          <wp:inline distT="0" distB="0" distL="0" distR="0" wp14:anchorId="44A5F40C" wp14:editId="2D904362">
+          <wp:inline distT="0" distB="0" distL="0" distR="0" wp14:anchorId="49129FBC" wp14:editId="6A86DD11">
             <wp:extent cx="4160520" cy="2354071"/>
             <wp:effectExtent l="0" t="0" r="0" b="8255"/>
             <wp:docPr id="18" name="Picture 18"/>
@@ -12318,44 +12340,111 @@
     </w:p>
     <w:p>
       <w:pPr>
-        <w:pStyle w:val="BodyText"/>
-        <w:spacing w:line="360" w:lineRule="auto"/>
-        <w:jc w:val="both"/>
-      </w:pPr>
-    </w:p>
-    <w:p>
-      <w:pPr>
-        <w:pStyle w:val="BodyText"/>
-        <w:spacing w:line="360" w:lineRule="auto"/>
-        <w:ind w:left="720" w:firstLine="720"/>
-        <w:jc w:val="both"/>
-        <w:sectPr>
-          <w:headerReference w:type="default" r:id="rId42"/>
-          <w:type w:val="continuous"/>
-          <w:pgSz w:w="12240" w:h="15840"/>
-          <w:pgMar w:top="1440" w:right="1440" w:bottom="1440" w:left="1440" w:header="708" w:footer="708" w:gutter="0"/>
-          <w:cols w:space="708"/>
-          <w:docGrid w:linePitch="360"/>
-        </w:sectPr>
-      </w:pPr>
-    </w:p>
-    <w:p>
-      <w:pPr>
         <w:pStyle w:val="Heading2"/>
       </w:pPr>
       <w:bookmarkStart w:id="49" w:name="_Toc137662451"/>
       <w:r>
+        <w:t>3.4 Sistemul de salvare</w:t>
+      </w:r>
+      <w:bookmarkEnd w:id="49"/>
+    </w:p>
+    <w:p>
+      <w:pPr>
+        <w:pStyle w:val="BodyText"/>
+        <w:spacing w:line="360" w:lineRule="auto"/>
+        <w:jc w:val="both"/>
+      </w:pPr>
+    </w:p>
+    <w:p>
+      <w:pPr>
+        <w:pStyle w:val="BodyText"/>
+        <w:spacing w:line="360" w:lineRule="auto"/>
+        <w:ind w:firstLine="720"/>
+        <w:jc w:val="both"/>
+      </w:pPr>
+      <w:r>
+        <w:t>Sistemul de salvare e</w:t>
+      </w:r>
+      <w:r>
+        <w:t xml:space="preserve">ste </w:t>
+      </w:r>
+      <w:r>
+        <w:t>realizat prin f</w:t>
+      </w:r>
+      <w:r>
+        <w:t>olosirea obiectelor de tip scriptableObjects</w:t>
+      </w:r>
+      <w:r>
+        <w:t xml:space="preserve"> și</w:t>
+      </w:r>
+      <w:r>
+        <w:t xml:space="preserve"> formatare binar</w:t>
+      </w:r>
+      <w:r>
+        <w:t>ă</w:t>
+      </w:r>
+      <w:r>
+        <w:t>,</w:t>
+      </w:r>
+      <w:r>
+        <w:t xml:space="preserve"> pentru salvarea locală a datelor</w:t>
+      </w:r>
+      <w:r>
+        <w:t>,</w:t>
+      </w:r>
+      <w:r>
+        <w:t xml:space="preserve"> pe care doresc să le salvez.</w:t>
+      </w:r>
+    </w:p>
+    <w:p>
+      <w:pPr>
+        <w:pStyle w:val="BodyText"/>
+        <w:spacing w:line="360" w:lineRule="auto"/>
+        <w:ind w:firstLine="720"/>
+        <w:jc w:val="both"/>
+      </w:pPr>
+      <w:r>
+        <w:t xml:space="preserve">“Un ScriptableObject este un container de date pe care îl poți folosi pentru a salva cantități mari de date, independent de instanțele clasei. Unul dintre principalele cazuri de utilizare pentru ScriptableObjects este de a reduce consumul de memorie al </w:t>
+      </w:r>
+      <w:r>
+        <w:t>p</w:t>
+      </w:r>
+      <w:r>
+        <w:t>ro</w:t>
+      </w:r>
+      <w:r>
+        <w:t>iectului prin evitarea copi</w:t>
+      </w:r>
+      <w:r>
+        <w:t>lor de valori.” [8]</w:t>
+      </w:r>
+    </w:p>
+    <w:p>
+      <w:pPr>
+        <w:pStyle w:val="BodyText"/>
+        <w:spacing w:line="360" w:lineRule="auto"/>
+        <w:ind w:firstLine="720"/>
+        <w:jc w:val="both"/>
+      </w:pPr>
+      <w:r>
+        <w:t xml:space="preserve">“Clasa BinaryFormatter în C# realizează acțiunile de "serializare" și "deserializare" a </w:t>
+      </w:r>
+      <w:r>
         <w:lastRenderedPageBreak/>
-        <w:t>3.4 Sistemul de salvare</w:t>
-      </w:r>
-      <w:bookmarkEnd w:id="49"/>
-    </w:p>
-    <w:p>
-      <w:pPr>
-        <w:pStyle w:val="BodyText"/>
-        <w:spacing w:line="360" w:lineRule="auto"/>
-        <w:jc w:val="both"/>
-      </w:pPr>
+        <w:t>datelor binare. Aceasta preia structuri de date simple</w:t>
+      </w:r>
+      <w:r>
+        <w:t>,</w:t>
+      </w:r>
+      <w:r>
+        <w:t xml:space="preserve"> precum numere întregi (</w:t>
+      </w:r>
+      <w:r>
+        <w:t>int), numere zecimale (float),</w:t>
+      </w:r>
+      <w:r>
+        <w:t xml:space="preserve"> colecții de litere și numere (string) și le poate converti într-un format binar. Acest lucru înseamnă că structuri mai complexe, precum o clasă, își pot codifica câmpurile într-un format binar pentru a fi salvate într-un fișier și citite ulterior de un program. În Unity, prin utilizarea acestei clase C#, este posibil să se salveze date, la fel cum s-ar putea face cu PlayerPrefs, dar la un nivel mai complex.” [15]</w:t>
+      </w:r>
     </w:p>
     <w:p>
       <w:pPr>
@@ -12365,54 +12454,58 @@
         <w:jc w:val="both"/>
       </w:pPr>
       <w:r>
-        <w:t>Sistemul de salvare e</w:t>
-      </w:r>
-      <w:r>
-        <w:t xml:space="preserve">ste </w:t>
-      </w:r>
-      <w:r>
-        <w:t>realizat prin f</w:t>
-      </w:r>
-      <w:r>
-        <w:t>olosirea obiectelor de tip scriptableObjects</w:t>
-      </w:r>
-      <w:r>
-        <w:t xml:space="preserve"> și</w:t>
-      </w:r>
-      <w:r>
-        <w:t xml:space="preserve"> formatare binar</w:t>
-      </w:r>
-      <w:r>
-        <w:t>ă</w:t>
-      </w:r>
-      <w:r>
-        <w:t>,</w:t>
-      </w:r>
-      <w:r>
-        <w:t xml:space="preserve"> pentru salvarea locală a datelor</w:t>
-      </w:r>
-      <w:r>
-        <w:t>,</w:t>
-      </w:r>
-      <w:r>
-        <w:t xml:space="preserve"> pe care doresc să le salvez.</w:t>
-      </w:r>
-    </w:p>
-    <w:p>
-      <w:pPr>
-        <w:pStyle w:val="BodyText"/>
-        <w:spacing w:line="360" w:lineRule="auto"/>
-        <w:ind w:firstLine="720"/>
-        <w:jc w:val="both"/>
-      </w:pPr>
-      <w:r>
-        <w:t xml:space="preserve">“Un ScriptableObject este un container de date pe care îl poți folosi pentru a salva cantități mari de date, independent de instanțele clasei. Unul dintre principalele cazuri de utilizare pentru ScriptableObjects este de a reduce consumul de memorie al </w:t>
-      </w:r>
-      <w:r>
-        <w:t>p</w:t>
-      </w:r>
-      <w:r>
-        <w:t>roiectului tău prin evitarea copiilor de valori.” [8]</w:t>
+        <w:t>În aplicația mea</w:t>
+      </w:r>
+      <w:r>
+        <w:t xml:space="preserve">, voi folosi formatarea binară </w:t>
+      </w:r>
+      <w:r>
+        <w:t xml:space="preserve">pentru salvarea </w:t>
+      </w:r>
+      <w:r>
+        <w:t xml:space="preserve">volumului </w:t>
+      </w:r>
+      <w:r>
+        <w:t>și a salvărilor respective fiecărui slot</w:t>
+      </w:r>
+      <w:r>
+        <w:t>, iar în cazul mapări butoanelor</w:t>
+      </w:r>
+      <w:r>
+        <w:t>,</w:t>
+      </w:r>
+      <w:r>
+        <w:t xml:space="preserve"> salvarea o voi face in PlayerPrefs</w:t>
+      </w:r>
+      <w:r>
+        <w:t>.</w:t>
+      </w:r>
+      <w:r>
+        <w:t xml:space="preserve"> </w:t>
+      </w:r>
+      <w:r>
+        <w:t>Î</w:t>
+      </w:r>
+      <w:r>
+        <w:t>n cazul meu</w:t>
+      </w:r>
+      <w:r>
+        <w:t>,</w:t>
+      </w:r>
+      <w:r>
+        <w:t xml:space="preserve"> voi avea 3 slot-uri de salvări cum am menționat în subcapitolul 3.2. Calea </w:t>
+      </w:r>
+      <w:r>
+        <w:t>la c</w:t>
+      </w:r>
+      <w:r>
+        <w:t>are vor fi salvate aceste date, este calculată folosind clasa Aplication și accesarea valori</w:t>
+      </w:r>
+      <w:r>
+        <w:t>i</w:t>
+      </w:r>
+      <w:r>
+        <w:t xml:space="preserve"> de la atributul persistentDataPath, această valoare fiind diferită în funcție de sistemul pe care se află aplicația.</w:t>
       </w:r>
     </w:p>
     <w:p>
@@ -12428,13 +12521,13 @@
           <w:lang w:val="en-US"/>
         </w:rPr>
         <w:drawing>
-          <wp:anchor distT="0" distB="0" distL="114300" distR="114300" simplePos="0" relativeHeight="251703296" behindDoc="0" locked="0" layoutInCell="1" allowOverlap="1" wp14:anchorId="5C2068FF" wp14:editId="6268F34C">
+          <wp:anchor distT="0" distB="0" distL="114300" distR="114300" simplePos="0" relativeHeight="251703296" behindDoc="0" locked="0" layoutInCell="1" allowOverlap="1" wp14:anchorId="52DBB2FC" wp14:editId="516E5745">
             <wp:simplePos x="0" y="0"/>
             <wp:positionH relativeFrom="margin">
-              <wp:align>right</wp:align>
+              <wp:posOffset>3756660</wp:posOffset>
             </wp:positionH>
             <wp:positionV relativeFrom="margin">
-              <wp:align>bottom</wp:align>
+              <wp:posOffset>4749800</wp:posOffset>
             </wp:positionV>
             <wp:extent cx="2179320" cy="2268220"/>
             <wp:effectExtent l="0" t="0" r="0" b="0"/>
@@ -12451,7 +12544,7 @@
                     <pic:cNvPicPr/>
                   </pic:nvPicPr>
                   <pic:blipFill>
-                    <a:blip r:embed="rId43">
+                    <a:blip r:embed="rId42">
                       <a:extLst>
                         <a:ext uri="{28A0092B-C50C-407E-A947-70E740481C1C}">
                           <a14:useLocalDpi xmlns:a14="http://schemas.microsoft.com/office/drawing/2010/main" val="0"/>
@@ -12484,36 +12577,34 @@
         </w:drawing>
       </w:r>
       <w:r>
-        <w:t>“Clasa BinaryFormatter în C# realizează acțiunile de "serializare" și "deserializare" a datelor binare. Aceasta preia structuri de date simple</w:t>
-      </w:r>
-      <w:r>
-        <w:t>,</w:t>
-      </w:r>
-      <w:r>
-        <w:t xml:space="preserve"> precum numere întregi (</w:t>
-      </w:r>
-      <w:r>
-        <w:t>int), numere zecimale (float),</w:t>
-      </w:r>
-      <w:r>
-        <w:t xml:space="preserve"> colecții de litere și numere (string) și le poate converti într-un format binar. Acest lucru înseamnă că structuri mai complexe, precum o clasă, își pot codifica câmpurile într-un format binar pentru a fi salvate într-un fișier și citite ulterior de un program. În Unity, prin utilizarea acestei clase C#, este posibil să se salveze date, la fel cum s-ar putea face cu PlayerPrefs, dar la un nivel mai complex.” [15]</w:t>
-      </w:r>
-    </w:p>
-    <w:p>
-      <w:pPr>
-        <w:pStyle w:val="BodyText"/>
-        <w:spacing w:line="360" w:lineRule="auto"/>
-        <w:ind w:firstLine="720"/>
-        <w:jc w:val="both"/>
-      </w:pPr>
-      <w:r>
-        <w:t>În aplicația mea</w:t>
-      </w:r>
-      <w:r>
-        <w:t xml:space="preserve">, voi folosi formatarea binară </w:t>
-      </w:r>
-      <w:r>
-        <w:t>pentru salvarea setărilor jucătorului și a salvărilor respective fiecărui slot</w:t>
+        <w:t>În continuare</w:t>
+      </w:r>
+      <w:r>
+        <w:t>,</w:t>
+      </w:r>
+      <w:r>
+        <w:t xml:space="preserve"> voi folosi ScriptableObjects, pentru a stoca informați</w:t>
+      </w:r>
+      <w:r>
+        <w:t>i</w:t>
+      </w:r>
+      <w:r>
+        <w:t xml:space="preserve"> locale între scene în felul următor: pentru a tranziționa de la o scenă la alta am creat un trigger</w:t>
+      </w:r>
+      <w:r>
+        <w:t xml:space="preserve"> fig. 3.18</w:t>
+      </w:r>
+      <w:r>
+        <w:t>,</w:t>
+      </w:r>
+      <w:r>
+        <w:t xml:space="preserve"> de tipul BoxCollider2D</w:t>
+      </w:r>
+      <w:r>
+        <w:t>,</w:t>
+      </w:r>
+      <w:r>
+        <w:t xml:space="preserve"> care va memora viața curentă și va schimba poziția pe care trebuie să o aibă în scena următoare</w:t>
       </w:r>
       <w:r>
         <w:t>.</w:t>
@@ -12522,28 +12613,73 @@
         <w:t xml:space="preserve"> </w:t>
       </w:r>
       <w:r>
-        <w:t>Î</w:t>
-      </w:r>
-      <w:r>
-        <w:t>n cazul meu</w:t>
-      </w:r>
-      <w:r>
-        <w:t>,</w:t>
-      </w:r>
-      <w:r>
-        <w:t xml:space="preserve"> voi avea 3 slot-uri de salvări cum am menționat în subcapitolul 3.2. Calea </w:t>
-      </w:r>
-      <w:r>
-        <w:t>la c</w:t>
-      </w:r>
-      <w:r>
-        <w:t>are vor fi salvate aceste date, este calculată folosind clasa Aplication și accesarea valori</w:t>
-      </w:r>
-      <w:r>
-        <w:t>i</w:t>
-      </w:r>
-      <w:r>
-        <w:t xml:space="preserve"> de la atributul persistentDataPath, această valoare fiind diferită în funcție de sistemul pe care se află aplicația.</w:t>
+        <w:t>A</w:t>
+      </w:r>
+      <w:r>
+        <w:t>dică</w:t>
+      </w:r>
+      <w:r>
+        <w:t>,</w:t>
+      </w:r>
+      <w:r>
+        <w:t xml:space="preserve"> în momentul când jucătorul intră în contact cu accest trigger, o</w:t>
+      </w:r>
+      <w:r>
+        <w:t xml:space="preserve"> scenă nouă va fi încărcată, iar</w:t>
+      </w:r>
+      <w:r>
+        <w:t xml:space="preserve"> la încărcarea </w:t>
+      </w:r>
+      <w:r>
+        <w:t>acesteia,</w:t>
+      </w:r>
+      <w:r>
+        <w:t xml:space="preserve"> se vor pierde datele curente ale jucătorului</w:t>
+      </w:r>
+      <w:r>
+        <w:t>,</w:t>
+      </w:r>
+      <w:r>
+        <w:t xml:space="preserve"> cum ar fi viața curentă, așa că </w:t>
+      </w:r>
+      <w:r>
+        <w:t>datele</w:t>
+      </w:r>
+      <w:r>
+        <w:t xml:space="preserve"> trebuie salvate undeva local. Mai departe</w:t>
+      </w:r>
+      <w:r>
+        <w:t>,</w:t>
+      </w:r>
+      <w:r>
+        <w:t xml:space="preserve"> trebuie să menționăm și poziția unde ar trebui</w:t>
+      </w:r>
+      <w:r>
+        <w:t>,</w:t>
+      </w:r>
+      <w:r>
+        <w:t xml:space="preserve"> să se afle</w:t>
+      </w:r>
+      <w:r>
+        <w:t xml:space="preserve"> jucătorul</w:t>
+      </w:r>
+      <w:r>
+        <w:t xml:space="preserve"> în scena următoare</w:t>
+      </w:r>
+      <w:r>
+        <w:t>,</w:t>
+      </w:r>
+      <w:r>
+        <w:t xml:space="preserve"> la încărcare.</w:t>
+      </w:r>
+      <w:r>
+        <w:t xml:space="preserve"> Menționez că</w:t>
+      </w:r>
+      <w:r>
+        <w:t>,</w:t>
+      </w:r>
+      <w:r>
+        <w:t xml:space="preserve"> aceste date nu sunt salvate în calculator.</w:t>
       </w:r>
     </w:p>
     <w:p>
@@ -12561,15 +12697,15 @@
         <mc:AlternateContent>
           <mc:Choice Requires="wps">
             <w:drawing>
-              <wp:anchor distT="0" distB="0" distL="114300" distR="114300" simplePos="0" relativeHeight="251705344" behindDoc="0" locked="0" layoutInCell="1" allowOverlap="1" wp14:anchorId="0F8D96AD" wp14:editId="45DA1927">
+              <wp:anchor distT="0" distB="0" distL="114300" distR="114300" simplePos="0" relativeHeight="251705344" behindDoc="0" locked="0" layoutInCell="1" allowOverlap="1" wp14:anchorId="1116D739" wp14:editId="344B616D">
                 <wp:simplePos x="0" y="0"/>
                 <wp:positionH relativeFrom="column">
-                  <wp:posOffset>3611880</wp:posOffset>
+                  <wp:posOffset>3756660</wp:posOffset>
                 </wp:positionH>
                 <wp:positionV relativeFrom="paragraph">
-                  <wp:posOffset>2866390</wp:posOffset>
+                  <wp:posOffset>2019935</wp:posOffset>
                 </wp:positionV>
-                <wp:extent cx="2476500" cy="635"/>
+                <wp:extent cx="2179320" cy="635"/>
                 <wp:effectExtent l="0" t="0" r="0" b="8255"/>
                 <wp:wrapSquare wrapText="bothSides"/>
                 <wp:docPr id="27" name="Text Box 27"/>
@@ -12581,7 +12717,7 @@
                       <wps:spPr>
                         <a:xfrm>
                           <a:off x="0" y="0"/>
-                          <a:ext cx="2476500" cy="635"/>
+                          <a:ext cx="2179320" cy="635"/>
                         </a:xfrm>
                         <a:prstGeom prst="rect">
                           <a:avLst/>
@@ -12625,12 +12761,15 @@
                     </wps:wsp>
                   </a:graphicData>
                 </a:graphic>
+                <wp14:sizeRelH relativeFrom="margin">
+                  <wp14:pctWidth>0</wp14:pctWidth>
+                </wp14:sizeRelH>
               </wp:anchor>
             </w:drawing>
           </mc:Choice>
           <mc:Fallback>
             <w:pict>
-              <v:shape id="Text Box 27" o:spid="_x0000_s1039" type="#_x0000_t202" style="position:absolute;left:0;text-align:left;margin-left:284.4pt;margin-top:225.7pt;width:195pt;height:.05pt;z-index:251705344;visibility:visible;mso-wrap-style:square;mso-wrap-distance-left:9pt;mso-wrap-distance-top:0;mso-wrap-distance-right:9pt;mso-wrap-distance-bottom:0;mso-position-horizontal:absolute;mso-position-horizontal-relative:text;mso-position-vertical:absolute;mso-position-vertical-relative:text;v-text-anchor:top" o:gfxdata="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" stroked="f">
+              <v:shape id="Text Box 27" o:spid="_x0000_s1039" type="#_x0000_t202" style="position:absolute;left:0;text-align:left;margin-left:295.8pt;margin-top:159.05pt;width:171.6pt;height:.05pt;z-index:251705344;visibility:visible;mso-wrap-style:square;mso-width-percent:0;mso-wrap-distance-left:9pt;mso-wrap-distance-top:0;mso-wrap-distance-right:9pt;mso-wrap-distance-bottom:0;mso-position-horizontal:absolute;mso-position-horizontal-relative:text;mso-position-vertical:absolute;mso-position-vertical-relative:text;mso-width-percent:0;mso-width-relative:margin;v-text-anchor:top" o:gfxdata="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" stroked="f">
                 <v:textbox style="mso-fit-shape-to-text:t" inset="0,0,0,0">
                   <w:txbxContent>
                     <w:p>
@@ -12644,14 +12783,12 @@
                           <w:szCs w:val="24"/>
                         </w:rPr>
                       </w:pPr>
-                      <w:bookmarkStart w:id="50" w:name="_GoBack"/>
                       <w:r>
                         <w:rPr>
                           <w:color w:val="auto"/>
                         </w:rPr>
                         <w:t>Fig 3.18</w:t>
                       </w:r>
-                      <w:bookmarkEnd w:id="50"/>
                     </w:p>
                   </w:txbxContent>
                 </v:textbox>
@@ -12668,123 +12805,6 @@
         <w:t>,</w:t>
       </w:r>
       <w:r>
-        <w:t xml:space="preserve"> voi folosi ScriptableObjects, pentru a stoca informați</w:t>
-      </w:r>
-      <w:r>
-        <w:t>i</w:t>
-      </w:r>
-      <w:r>
-        <w:t xml:space="preserve"> locale între scene în felul următor: pentru a tranziționa de la o scenă la alta am creat un trigger</w:t>
-      </w:r>
-      <w:r>
-        <w:t xml:space="preserve"> fig. 3.18</w:t>
-      </w:r>
-      <w:r>
-        <w:t>,</w:t>
-      </w:r>
-      <w:r>
-        <w:t xml:space="preserve"> de tipul BoxCollider2D</w:t>
-      </w:r>
-      <w:r>
-        <w:t>,</w:t>
-      </w:r>
-      <w:r>
-        <w:t xml:space="preserve"> care va memora viața curentă și va schimba poziția pe care trebuie să o aibă în scena următoare</w:t>
-      </w:r>
-      <w:r>
-        <w:t>.</w:t>
-      </w:r>
-      <w:r>
-        <w:t xml:space="preserve"> </w:t>
-      </w:r>
-      <w:r>
-        <w:t>A</w:t>
-      </w:r>
-      <w:r>
-        <w:t>dică</w:t>
-      </w:r>
-      <w:r>
-        <w:t>,</w:t>
-      </w:r>
-      <w:r>
-        <w:t xml:space="preserve"> în momentul când jucătorul intră în contact cu accest trigger, o</w:t>
-      </w:r>
-      <w:r>
-        <w:t xml:space="preserve"> scenă nouă va fi încărcată, iar</w:t>
-      </w:r>
-      <w:r>
-        <w:t xml:space="preserve"> la încărcarea </w:t>
-      </w:r>
-      <w:r>
-        <w:t>acesteia,</w:t>
-      </w:r>
-      <w:r>
-        <w:t xml:space="preserve"> se vor pierde datele curente ale jucătorului</w:t>
-      </w:r>
-      <w:r>
-        <w:t>,</w:t>
-      </w:r>
-      <w:r>
-        <w:t xml:space="preserve"> cum ar fi viața curentă, așa că </w:t>
-      </w:r>
-      <w:r>
-        <w:t>datele</w:t>
-      </w:r>
-      <w:r>
-        <w:t xml:space="preserve"> trebuie salvate undeva local. Mai departe</w:t>
-      </w:r>
-      <w:r>
-        <w:t>,</w:t>
-      </w:r>
-      <w:r>
-        <w:t xml:space="preserve"> trebuie să menționăm și poziția unde ar trebui</w:t>
-      </w:r>
-      <w:r>
-        <w:t>,</w:t>
-      </w:r>
-      <w:r>
-        <w:t xml:space="preserve"> să se afle</w:t>
-      </w:r>
-      <w:r>
-        <w:t xml:space="preserve"> jucătorul</w:t>
-      </w:r>
-      <w:r>
-        <w:t xml:space="preserve"> în scena </w:t>
-      </w:r>
-      <w:r>
-        <w:lastRenderedPageBreak/>
-        <w:t>următoare</w:t>
-      </w:r>
-      <w:r>
-        <w:t>,</w:t>
-      </w:r>
-      <w:r>
-        <w:t xml:space="preserve"> la încărcare.</w:t>
-      </w:r>
-      <w:r>
-        <w:t xml:space="preserve"> Menționez că</w:t>
-      </w:r>
-      <w:r>
-        <w:t>,</w:t>
-      </w:r>
-      <w:r>
-        <w:t xml:space="preserve"> aceste date nu sunt salvate în calculator.</w:t>
-      </w:r>
-    </w:p>
-    <w:p>
-      <w:pPr>
-        <w:pStyle w:val="BodyText"/>
-        <w:spacing w:line="360" w:lineRule="auto"/>
-        <w:ind w:firstLine="720"/>
-        <w:jc w:val="both"/>
-      </w:pPr>
-      <w:r>
-        <w:t>În continuare</w:t>
-      </w:r>
-      <w:r>
-        <w:t>,</w:t>
-      </w:r>
-      <w:r>
         <w:t xml:space="preserve"> voi discuta despre punctele unde jucătorul poate salva</w:t>
       </w:r>
       <w:r>
@@ -12961,7 +12981,7 @@
           <w:lang w:val="en-US"/>
         </w:rPr>
         <w:drawing>
-          <wp:inline distT="0" distB="0" distL="0" distR="0" wp14:anchorId="516EAB1D" wp14:editId="1DA74C82">
+          <wp:inline distT="0" distB="0" distL="0" distR="0" wp14:anchorId="4AE56385" wp14:editId="5D27C5BF">
             <wp:extent cx="5943600" cy="1826895"/>
             <wp:effectExtent l="0" t="0" r="0" b="1905"/>
             <wp:docPr id="28" name="Picture 28"/>
@@ -12976,7 +12996,7 @@
                     <pic:cNvPicPr/>
                   </pic:nvPicPr>
                   <pic:blipFill>
-                    <a:blip r:embed="rId44">
+                    <a:blip r:embed="rId43">
                       <a:extLst>
                         <a:ext uri="{28A0092B-C50C-407E-A947-70E740481C1C}">
                           <a14:useLocalDpi xmlns:a14="http://schemas.microsoft.com/office/drawing/2010/main" val="0"/>
@@ -13031,7 +13051,7 @@
           <w:lang w:val="en-US"/>
         </w:rPr>
         <w:drawing>
-          <wp:inline distT="0" distB="0" distL="0" distR="0" wp14:anchorId="362EC9F4" wp14:editId="3C066E5B">
+          <wp:inline distT="0" distB="0" distL="0" distR="0" wp14:anchorId="59DA27D2" wp14:editId="213691A9">
             <wp:extent cx="5940756" cy="2034540"/>
             <wp:effectExtent l="0" t="0" r="3175" b="3810"/>
             <wp:docPr id="30" name="Picture 30"/>
@@ -13046,7 +13066,7 @@
                     <pic:cNvPicPr/>
                   </pic:nvPicPr>
                   <pic:blipFill>
-                    <a:blip r:embed="rId45">
+                    <a:blip r:embed="rId44">
                       <a:extLst>
                         <a:ext uri="{28A0092B-C50C-407E-A947-70E740481C1C}">
                           <a14:useLocalDpi xmlns:a14="http://schemas.microsoft.com/office/drawing/2010/main" val="0"/>
@@ -13100,9 +13120,8 @@
           <w:noProof/>
           <w:lang w:val="en-US"/>
         </w:rPr>
-        <w:lastRenderedPageBreak/>
         <w:drawing>
-          <wp:inline distT="0" distB="0" distL="0" distR="0" wp14:anchorId="5DC4754B" wp14:editId="54D4AF16">
+          <wp:inline distT="0" distB="0" distL="0" distR="0" wp14:anchorId="457EC93A" wp14:editId="2BFA7ED4">
             <wp:extent cx="5943600" cy="1289685"/>
             <wp:effectExtent l="0" t="0" r="0" b="5715"/>
             <wp:docPr id="31" name="Picture 31"/>
@@ -13117,7 +13136,7 @@
                     <pic:cNvPicPr/>
                   </pic:nvPicPr>
                   <pic:blipFill>
-                    <a:blip r:embed="rId46">
+                    <a:blip r:embed="rId45">
                       <a:extLst>
                         <a:ext uri="{28A0092B-C50C-407E-A947-70E740481C1C}">
                           <a14:useLocalDpi xmlns:a14="http://schemas.microsoft.com/office/drawing/2010/main" val="0"/>
@@ -13171,8 +13190,9 @@
           <w:noProof/>
           <w:lang w:val="en-US"/>
         </w:rPr>
+        <w:lastRenderedPageBreak/>
         <w:drawing>
-          <wp:inline distT="0" distB="0" distL="0" distR="0" wp14:anchorId="7E4DCDF5" wp14:editId="09E33096">
+          <wp:inline distT="0" distB="0" distL="0" distR="0" wp14:anchorId="43E04CCE" wp14:editId="0EEF40BF">
             <wp:extent cx="5943600" cy="1758950"/>
             <wp:effectExtent l="0" t="0" r="0" b="0"/>
             <wp:docPr id="32" name="Picture 32"/>
@@ -13187,7 +13207,7 @@
                     <pic:cNvPicPr/>
                   </pic:nvPicPr>
                   <pic:blipFill>
-                    <a:blip r:embed="rId47">
+                    <a:blip r:embed="rId46">
                       <a:extLst>
                         <a:ext uri="{28A0092B-C50C-407E-A947-70E740481C1C}">
                           <a14:useLocalDpi xmlns:a14="http://schemas.microsoft.com/office/drawing/2010/main" val="0"/>
@@ -13242,7 +13262,7 @@
           <w:lang w:val="en-US"/>
         </w:rPr>
         <w:drawing>
-          <wp:inline distT="0" distB="0" distL="0" distR="0" wp14:anchorId="6BCB9247" wp14:editId="7BB798F0">
+          <wp:inline distT="0" distB="0" distL="0" distR="0" wp14:anchorId="0B93A4EC" wp14:editId="3A2ABACA">
             <wp:extent cx="5943600" cy="1969135"/>
             <wp:effectExtent l="0" t="0" r="0" b="0"/>
             <wp:docPr id="35" name="Picture 35"/>
@@ -13257,7 +13277,7 @@
                     <pic:cNvPicPr/>
                   </pic:nvPicPr>
                   <pic:blipFill>
-                    <a:blip r:embed="rId48">
+                    <a:blip r:embed="rId47">
                       <a:extLst>
                         <a:ext uri="{28A0092B-C50C-407E-A947-70E740481C1C}">
                           <a14:useLocalDpi xmlns:a14="http://schemas.microsoft.com/office/drawing/2010/main" val="0"/>
@@ -13377,7 +13397,6 @@
         <w:jc w:val="both"/>
       </w:pPr>
       <w:r>
-        <w:lastRenderedPageBreak/>
         <w:tab/>
         <w:t>Scriptul RebindingActionUI a rămas asemănător</w:t>
       </w:r>
@@ -13397,7 +13416,13 @@
         <w:t>:</w:t>
       </w:r>
       <w:r>
-        <w:t xml:space="preserve"> am adăugat o verficare de dubluri între InputAction - uri și o verificare la anulare</w:t>
+        <w:t xml:space="preserve"> am adăugat o verfica</w:t>
+      </w:r>
+      <w:r>
+        <w:t>re de dubluri între InputAction-</w:t>
+      </w:r>
+      <w:r>
+        <w:t>uri și o verificare la anulare</w:t>
       </w:r>
       <w:r>
         <w:t>,</w:t>
@@ -13428,15 +13453,6 @@
       <w:pPr>
         <w:pStyle w:val="BodyText"/>
         <w:spacing w:line="360" w:lineRule="auto"/>
-        <w:ind w:firstLine="720"/>
-        <w:jc w:val="both"/>
-      </w:pPr>
-    </w:p>
-    <w:p>
-      <w:pPr>
-        <w:pStyle w:val="BodyText"/>
-        <w:spacing w:line="360" w:lineRule="auto"/>
-        <w:ind w:firstLine="720"/>
         <w:jc w:val="both"/>
       </w:pPr>
     </w:p>
@@ -13454,15 +13470,9 @@
         <w:spacing w:line="360" w:lineRule="auto"/>
         <w:ind w:left="720" w:firstLine="720"/>
         <w:jc w:val="both"/>
-      </w:pPr>
-    </w:p>
-    <w:p>
-      <w:pPr>
-        <w:pStyle w:val="BodyText"/>
-        <w:spacing w:line="360" w:lineRule="auto"/>
-        <w:ind w:left="720" w:firstLine="720"/>
-        <w:jc w:val="both"/>
         <w:sectPr>
+          <w:headerReference w:type="default" r:id="rId48"/>
+          <w:type w:val="continuous"/>
           <w:pgSz w:w="12240" w:h="15840"/>
           <w:pgMar w:top="1440" w:right="1440" w:bottom="1440" w:left="1440" w:header="708" w:footer="708" w:gutter="0"/>
           <w:cols w:space="708"/>
@@ -13657,7 +13667,10 @@
       </w:pPr>
       <w:r>
         <w:tab/>
-        <w:t>Relevanța temei este evidențiată de impactul industriei jocurilor</w:t>
+        <w:t xml:space="preserve">Relevanța temei </w:t>
+      </w:r>
+      <w:r>
+        <w:t>este evidențiată de impactul industriei jocurilor</w:t>
       </w:r>
       <w:r>
         <w:t>,</w:t>
@@ -14601,7 +14614,7 @@
           <w:rPr>
             <w:noProof/>
           </w:rPr>
-          <w:t>32</w:t>
+          <w:t>31</w:t>
         </w:r>
         <w:r>
           <w:rPr>
@@ -16880,7 +16893,7 @@
 </file>
 
 <file path=customXml/itemProps1.xml><?xml version="1.0" encoding="utf-8"?>
-<ds:datastoreItem xmlns:ds="http://schemas.openxmlformats.org/officeDocument/2006/customXml" ds:itemID="{27666A36-5180-45DA-9147-D54C01EA5B37}">
+<ds:datastoreItem xmlns:ds="http://schemas.openxmlformats.org/officeDocument/2006/customXml" ds:itemID="{12D2D469-AD96-446C-BBE3-B16F22455A1C}">
   <ds:schemaRefs>
     <ds:schemaRef ds:uri="http://schemas.openxmlformats.org/officeDocument/2006/bibliography"/>
   </ds:schemaRefs>

</xml_diff>